<commit_message>
combine fsm into brain
</commit_message>
<xml_diff>
--- a/doc/LucyAgent.docx
+++ b/doc/LucyAgent.docx
@@ -23,7 +23,29 @@
           <w:sz w:val="24"/>
           <w:szCs w:val="24"/>
         </w:rPr>
-        <w:t>最近读了一些LLM-based agent的工作和一些相关理论，做一个学习笔记。一直也想做一种个人级别的agent挂在后台解闷，强调agent的生动性和生活气息，同时辅助一些通用 or 细分工作，因而争取做一些技术实践。最近意难平《边缘行者》里的Lucy，AI agent的能力似乎也到了一种边缘，所以给想象中模糊的目标agent取名为LucyAgent。Lucy并非一定要是一个具体的人，而是指代这种生动的个体形象。</w:t>
+        <w:t>最近读了一些LLM-based agent的工作和一些相关理论，做一个学习笔记。一直也想做一种个人级别的agent挂在后台解闷，强调agent的生动性和生活气息，同时辅助一些通用 or 细分工作，因而争取做一些技术实践。最近意难平《边缘行者》里的Lucy，AI agent的能力似乎也到了一种边缘，所以给想象中模糊的目标agent取名为</w:t>
+      </w:r>
+      <w:proofErr w:type="spellStart"/>
+      <w:r>
+        <w:rPr>
+          <w:rFonts w:ascii="微软雅黑" w:eastAsia="微软雅黑" w:hAnsi="微软雅黑" w:cs="宋体" w:hint="eastAsia"/>
+          <w:color w:val="636363"/>
+          <w:kern w:val="0"/>
+          <w:sz w:val="24"/>
+          <w:szCs w:val="24"/>
+        </w:rPr>
+        <w:t>LucyAgent</w:t>
+      </w:r>
+      <w:proofErr w:type="spellEnd"/>
+      <w:r>
+        <w:rPr>
+          <w:rFonts w:ascii="微软雅黑" w:eastAsia="微软雅黑" w:hAnsi="微软雅黑" w:cs="宋体" w:hint="eastAsia"/>
+          <w:color w:val="636363"/>
+          <w:kern w:val="0"/>
+          <w:sz w:val="24"/>
+          <w:szCs w:val="24"/>
+        </w:rPr>
+        <w:t>。Lucy并非一定要是一个具体的人，而是指代这种生动的个体形象。</w:t>
       </w:r>
     </w:p>
     <w:p>
@@ -115,7 +137,29 @@
           <w:sz w:val="24"/>
           <w:szCs w:val="24"/>
         </w:rPr>
-        <w:t>最近涌现了一大批LLM-based agent的理论框架，如人大和复旦的两篇相关survey。理论框架的指导是很重要的，因此在本章做一些介绍，主要是基于米哈游和复旦的这篇综述。</w:t>
+        <w:t>最近涌现了一大批LLM-based agent的理论框架，如人大和复旦的两篇相关survey。理论框架的指导是很重要的，因此在本章做一些介绍，主要是基于</w:t>
+      </w:r>
+      <w:proofErr w:type="gramStart"/>
+      <w:r>
+        <w:rPr>
+          <w:rFonts w:ascii="微软雅黑" w:eastAsia="微软雅黑" w:hAnsi="微软雅黑" w:cs="宋体" w:hint="eastAsia"/>
+          <w:color w:val="636363"/>
+          <w:kern w:val="0"/>
+          <w:sz w:val="24"/>
+          <w:szCs w:val="24"/>
+        </w:rPr>
+        <w:t>米哈游和</w:t>
+      </w:r>
+      <w:proofErr w:type="gramEnd"/>
+      <w:r>
+        <w:rPr>
+          <w:rFonts w:ascii="微软雅黑" w:eastAsia="微软雅黑" w:hAnsi="微软雅黑" w:cs="宋体" w:hint="eastAsia"/>
+          <w:color w:val="636363"/>
+          <w:kern w:val="0"/>
+          <w:sz w:val="24"/>
+          <w:szCs w:val="24"/>
+        </w:rPr>
+        <w:t>复旦的这篇综述。</w:t>
       </w:r>
     </w:p>
     <w:p>
@@ -279,7 +323,25 @@
           <w:sz w:val="24"/>
           <w:szCs w:val="24"/>
         </w:rPr>
-        <w:t>Conceptual framework of LLM-based agent with three components: brain, perception andaction.</w:t>
+        <w:t>Conceptual framework of LLM-based agent with three components: brain, perception and</w:t>
+      </w:r>
+      <w:r>
+        <w:rPr>
+          <w:rFonts w:ascii="宋体" w:eastAsia="宋体" w:hAnsi="宋体" w:cs="宋体"/>
+          <w:kern w:val="0"/>
+          <w:sz w:val="24"/>
+          <w:szCs w:val="24"/>
+        </w:rPr>
+        <w:t xml:space="preserve"> </w:t>
+      </w:r>
+      <w:r>
+        <w:rPr>
+          <w:rFonts w:ascii="宋体" w:eastAsia="宋体" w:hAnsi="宋体" w:cs="宋体"/>
+          <w:kern w:val="0"/>
+          <w:sz w:val="24"/>
+          <w:szCs w:val="24"/>
+        </w:rPr>
+        <w:t>action.</w:t>
       </w:r>
     </w:p>
     <w:p>
@@ -295,6 +357,7 @@
           <w:szCs w:val="24"/>
         </w:rPr>
       </w:pPr>
+      <w:proofErr w:type="gramStart"/>
       <w:r>
         <w:rPr>
           <w:rFonts w:ascii="微软雅黑" w:eastAsia="微软雅黑" w:hAnsi="微软雅黑" w:cs="宋体" w:hint="eastAsia"/>
@@ -303,7 +366,40 @@
           <w:sz w:val="24"/>
           <w:szCs w:val="24"/>
         </w:rPr>
-        <w:t>米哈游和复旦的这篇综述给定了一个LLM-based agent的概念框架图，较为清晰，细细读图其实就能理解这个框架，加上一些认识和细化后，大概意思是说：</w:t>
+        <w:t>米哈游和</w:t>
+      </w:r>
+      <w:proofErr w:type="gramEnd"/>
+      <w:r>
+        <w:rPr>
+          <w:rFonts w:ascii="微软雅黑" w:eastAsia="微软雅黑" w:hAnsi="微软雅黑" w:cs="宋体" w:hint="eastAsia"/>
+          <w:color w:val="121212"/>
+          <w:kern w:val="0"/>
+          <w:sz w:val="24"/>
+          <w:szCs w:val="24"/>
+        </w:rPr>
+        <w:t>复旦的这篇综述给定了一个LLM-based agent的概念框架图，较为清晰，细细读</w:t>
+      </w:r>
+      <w:proofErr w:type="gramStart"/>
+      <w:r>
+        <w:rPr>
+          <w:rFonts w:ascii="微软雅黑" w:eastAsia="微软雅黑" w:hAnsi="微软雅黑" w:cs="宋体" w:hint="eastAsia"/>
+          <w:color w:val="121212"/>
+          <w:kern w:val="0"/>
+          <w:sz w:val="24"/>
+          <w:szCs w:val="24"/>
+        </w:rPr>
+        <w:t>图其实</w:t>
+      </w:r>
+      <w:proofErr w:type="gramEnd"/>
+      <w:r>
+        <w:rPr>
+          <w:rFonts w:ascii="微软雅黑" w:eastAsia="微软雅黑" w:hAnsi="微软雅黑" w:cs="宋体" w:hint="eastAsia"/>
+          <w:color w:val="121212"/>
+          <w:kern w:val="0"/>
+          <w:sz w:val="24"/>
+          <w:szCs w:val="24"/>
+        </w:rPr>
+        <w:t>就能理解这个框架，加上一些认识和细化后，大概意思是说：</w:t>
       </w:r>
     </w:p>
     <w:p>
@@ -331,7 +427,51 @@
           <w:sz w:val="24"/>
           <w:szCs w:val="24"/>
         </w:rPr>
-        <w:t>Agent首先是“运动”在”环境“（Enviroment）中的，环境是一种状态空间，而运动是一个抽象概念，可以将其理解为Agent的根本属性和存在形式（疑似有点马哲）。可以说agent的一切都是和这个环境相关联的，包括感知（输入），大脑（各种类型的内部处理），行动（输出）。</w:t>
+        <w:t>Agent首先是“运动”在</w:t>
+      </w:r>
+      <w:proofErr w:type="gramStart"/>
+      <w:r>
+        <w:rPr>
+          <w:rFonts w:ascii="微软雅黑" w:eastAsia="微软雅黑" w:hAnsi="微软雅黑" w:cs="宋体" w:hint="eastAsia"/>
+          <w:color w:val="121212"/>
+          <w:kern w:val="0"/>
+          <w:sz w:val="24"/>
+          <w:szCs w:val="24"/>
+        </w:rPr>
+        <w:t>”</w:t>
+      </w:r>
+      <w:proofErr w:type="gramEnd"/>
+      <w:r>
+        <w:rPr>
+          <w:rFonts w:ascii="微软雅黑" w:eastAsia="微软雅黑" w:hAnsi="微软雅黑" w:cs="宋体" w:hint="eastAsia"/>
+          <w:color w:val="121212"/>
+          <w:kern w:val="0"/>
+          <w:sz w:val="24"/>
+          <w:szCs w:val="24"/>
+        </w:rPr>
+        <w:t>环境“（</w:t>
+      </w:r>
+      <w:proofErr w:type="spellStart"/>
+      <w:r>
+        <w:rPr>
+          <w:rFonts w:ascii="微软雅黑" w:eastAsia="微软雅黑" w:hAnsi="微软雅黑" w:cs="宋体" w:hint="eastAsia"/>
+          <w:color w:val="121212"/>
+          <w:kern w:val="0"/>
+          <w:sz w:val="24"/>
+          <w:szCs w:val="24"/>
+        </w:rPr>
+        <w:t>Enviroment</w:t>
+      </w:r>
+      <w:proofErr w:type="spellEnd"/>
+      <w:r>
+        <w:rPr>
+          <w:rFonts w:ascii="微软雅黑" w:eastAsia="微软雅黑" w:hAnsi="微软雅黑" w:cs="宋体" w:hint="eastAsia"/>
+          <w:color w:val="121212"/>
+          <w:kern w:val="0"/>
+          <w:sz w:val="24"/>
+          <w:szCs w:val="24"/>
+        </w:rPr>
+        <w:t>）中的，环境是一种状态空间，而运动是一个抽象概念，可以将其理解为Agent的根本属性和存在形式（疑似有点马哲）。可以说agent的一切都是和这个环境相关联的，包括感知（输入），大脑（各种类型的内部处理），行动（输出）。</w:t>
       </w:r>
       <w:r>
         <w:rPr>
@@ -343,7 +483,33 @@
           <w:sz w:val="24"/>
           <w:szCs w:val="24"/>
         </w:rPr>
-        <w:t>Agent也是环境的一部分，因而agen的行动改变环境时也可以改变agent自身。</w:t>
+        <w:t>Agent也是环境的一部分，因而</w:t>
+      </w:r>
+      <w:proofErr w:type="spellStart"/>
+      <w:r>
+        <w:rPr>
+          <w:rFonts w:ascii="微软雅黑" w:eastAsia="微软雅黑" w:hAnsi="微软雅黑" w:cs="宋体" w:hint="eastAsia"/>
+          <w:b/>
+          <w:bCs/>
+          <w:color w:val="121212"/>
+          <w:kern w:val="0"/>
+          <w:sz w:val="24"/>
+          <w:szCs w:val="24"/>
+        </w:rPr>
+        <w:t>agen</w:t>
+      </w:r>
+      <w:proofErr w:type="spellEnd"/>
+      <w:r>
+        <w:rPr>
+          <w:rFonts w:ascii="微软雅黑" w:eastAsia="微软雅黑" w:hAnsi="微软雅黑" w:cs="宋体" w:hint="eastAsia"/>
+          <w:b/>
+          <w:bCs/>
+          <w:color w:val="121212"/>
+          <w:kern w:val="0"/>
+          <w:sz w:val="24"/>
+          <w:szCs w:val="24"/>
+        </w:rPr>
+        <w:t>的行动改变环境时也可以改变agent自身。</w:t>
       </w:r>
     </w:p>
     <w:p>
@@ -444,7 +610,29 @@
           <w:sz w:val="24"/>
           <w:szCs w:val="24"/>
         </w:rPr>
-        <w:t>类似于人类的神经信号传输，决定了一些Agent可表征的信息、信息损失和处理效率问题。宏观来看，agent应该通过一轮或多轮的”输入-&gt;处理-&gt;输出“来完成一个任务（类似Re-Act框架），是否结束任务应由外界中断和反馈信息来确定。</w:t>
+        <w:t>类似于人类的神经信号传输，决定了一些Agent可表征的信息、信息损失和处理效率问题。宏观来看，agent应该通过一轮或多轮的</w:t>
+      </w:r>
+      <w:proofErr w:type="gramStart"/>
+      <w:r>
+        <w:rPr>
+          <w:rFonts w:ascii="微软雅黑" w:eastAsia="微软雅黑" w:hAnsi="微软雅黑" w:cs="宋体" w:hint="eastAsia"/>
+          <w:color w:val="121212"/>
+          <w:kern w:val="0"/>
+          <w:sz w:val="24"/>
+          <w:szCs w:val="24"/>
+        </w:rPr>
+        <w:t>”</w:t>
+      </w:r>
+      <w:proofErr w:type="gramEnd"/>
+      <w:r>
+        <w:rPr>
+          <w:rFonts w:ascii="微软雅黑" w:eastAsia="微软雅黑" w:hAnsi="微软雅黑" w:cs="宋体" w:hint="eastAsia"/>
+          <w:color w:val="121212"/>
+          <w:kern w:val="0"/>
+          <w:sz w:val="24"/>
+          <w:szCs w:val="24"/>
+        </w:rPr>
+        <w:t>输入-&gt;处理-&gt;输出“来完成一个任务（类似Re-Act框架），是否结束任务应由外界中断和反馈信息来确定。</w:t>
       </w:r>
     </w:p>
     <w:p>
@@ -468,7 +656,51 @@
           <w:sz w:val="24"/>
           <w:szCs w:val="24"/>
         </w:rPr>
-        <w:t>为什么是多轮呢？作为人类，很多时候我们做了一件事才能看到结果，通过对上一件事的结果再次”输入-&gt;处理“，我们会推理出所做的上一件事的效果如何，而正是通过这种评价，我们决定要不要继续做这件事和下一步怎么进行。这其实是多轮的”输入-&gt;处理-&gt;输出“。从这个角度看，</w:t>
+        <w:t>为什么是多轮呢？作为人类，很多时候我们做了一件事才能看到结果，通过对上一件事的结果再次</w:t>
+      </w:r>
+      <w:proofErr w:type="gramStart"/>
+      <w:r>
+        <w:rPr>
+          <w:rFonts w:ascii="微软雅黑" w:eastAsia="微软雅黑" w:hAnsi="微软雅黑" w:cs="宋体" w:hint="eastAsia"/>
+          <w:color w:val="636363"/>
+          <w:kern w:val="0"/>
+          <w:sz w:val="24"/>
+          <w:szCs w:val="24"/>
+        </w:rPr>
+        <w:t>”</w:t>
+      </w:r>
+      <w:proofErr w:type="gramEnd"/>
+      <w:r>
+        <w:rPr>
+          <w:rFonts w:ascii="微软雅黑" w:eastAsia="微软雅黑" w:hAnsi="微软雅黑" w:cs="宋体" w:hint="eastAsia"/>
+          <w:color w:val="636363"/>
+          <w:kern w:val="0"/>
+          <w:sz w:val="24"/>
+          <w:szCs w:val="24"/>
+        </w:rPr>
+        <w:t>输入-&gt;处理“，我们会推理出所做的上一件事的效果如何，而正是通过这种评价，我们决定要不要继续做这件事和下一步怎么进行。这其实是多轮的</w:t>
+      </w:r>
+      <w:proofErr w:type="gramStart"/>
+      <w:r>
+        <w:rPr>
+          <w:rFonts w:ascii="微软雅黑" w:eastAsia="微软雅黑" w:hAnsi="微软雅黑" w:cs="宋体" w:hint="eastAsia"/>
+          <w:color w:val="636363"/>
+          <w:kern w:val="0"/>
+          <w:sz w:val="24"/>
+          <w:szCs w:val="24"/>
+        </w:rPr>
+        <w:t>”</w:t>
+      </w:r>
+      <w:proofErr w:type="gramEnd"/>
+      <w:r>
+        <w:rPr>
+          <w:rFonts w:ascii="微软雅黑" w:eastAsia="微软雅黑" w:hAnsi="微软雅黑" w:cs="宋体" w:hint="eastAsia"/>
+          <w:color w:val="636363"/>
+          <w:kern w:val="0"/>
+          <w:sz w:val="24"/>
+          <w:szCs w:val="24"/>
+        </w:rPr>
+        <w:t>输入-&gt;处理-&gt;输出“。从这个角度看，</w:t>
       </w:r>
       <w:r>
         <w:rPr>
@@ -659,7 +891,29 @@
           <w:sz w:val="24"/>
           <w:szCs w:val="24"/>
         </w:rPr>
-        <w:t>Brain理所当然是最核心的模块。Brain的运动机制大概为：</w:t>
+        <w:t>Brain理所当然是</w:t>
+      </w:r>
+      <w:proofErr w:type="gramStart"/>
+      <w:r>
+        <w:rPr>
+          <w:rFonts w:ascii="微软雅黑" w:eastAsia="微软雅黑" w:hAnsi="微软雅黑" w:cs="宋体" w:hint="eastAsia"/>
+          <w:color w:val="121212"/>
+          <w:kern w:val="0"/>
+          <w:sz w:val="24"/>
+          <w:szCs w:val="24"/>
+        </w:rPr>
+        <w:t>最</w:t>
+      </w:r>
+      <w:proofErr w:type="gramEnd"/>
+      <w:r>
+        <w:rPr>
+          <w:rFonts w:ascii="微软雅黑" w:eastAsia="微软雅黑" w:hAnsi="微软雅黑" w:cs="宋体" w:hint="eastAsia"/>
+          <w:color w:val="121212"/>
+          <w:kern w:val="0"/>
+          <w:sz w:val="24"/>
+          <w:szCs w:val="24"/>
+        </w:rPr>
+        <w:t>核心的模块。Brain的运动机制大概为：</w:t>
       </w:r>
       <w:r>
         <w:rPr>
@@ -671,7 +925,33 @@
           <w:sz w:val="24"/>
           <w:szCs w:val="24"/>
         </w:rPr>
-        <w:t>从内部信息通路接受感知模块传来的输入-&gt;将输入作为参数，从模块内的知识和记忆构件检索（似乎可统称为 ”内存“）-&gt;综合输入和检索出的数据信息进行推理和计划-&gt;从内部信息通路输出行动序列到行动模块，并且进行模块内部知识和记忆的更新。</w:t>
+        <w:t xml:space="preserve">从内部信息通路接受感知模块传来的输入-&gt;将输入作为参数，从模块内的知识和记忆构件检索（似乎可统称为 </w:t>
+      </w:r>
+      <w:proofErr w:type="gramStart"/>
+      <w:r>
+        <w:rPr>
+          <w:rFonts w:ascii="微软雅黑" w:eastAsia="微软雅黑" w:hAnsi="微软雅黑" w:cs="宋体" w:hint="eastAsia"/>
+          <w:b/>
+          <w:bCs/>
+          <w:color w:val="121212"/>
+          <w:kern w:val="0"/>
+          <w:sz w:val="24"/>
+          <w:szCs w:val="24"/>
+        </w:rPr>
+        <w:t>”</w:t>
+      </w:r>
+      <w:proofErr w:type="gramEnd"/>
+      <w:r>
+        <w:rPr>
+          <w:rFonts w:ascii="微软雅黑" w:eastAsia="微软雅黑" w:hAnsi="微软雅黑" w:cs="宋体" w:hint="eastAsia"/>
+          <w:b/>
+          <w:bCs/>
+          <w:color w:val="121212"/>
+          <w:kern w:val="0"/>
+          <w:sz w:val="24"/>
+          <w:szCs w:val="24"/>
+        </w:rPr>
+        <w:t>内存“）-&gt;综合输入和检索出的数据信息进行推理和计划-&gt;从内部信息通路输出行动序列到行动模块，并且进行模块内部知识和记忆的更新。</w:t>
       </w:r>
     </w:p>
     <w:p>
@@ -816,7 +1096,29 @@
           <w:sz w:val="24"/>
           <w:szCs w:val="24"/>
         </w:rPr>
-        <w:t>提到了agent需要特定的记忆机制来处理连续任务，记忆可以分为短期记忆和长期记忆，短期记忆即输入的上下文，长期记忆则有多种实现方式。长期记忆是一种”外骨骼“式的增强方法，主要需要获得记忆的方法，存储记忆的方法和检索记忆的方法三个内容。《Generative Agents》提供了一种可行的记忆流框架。记忆模块是提高LLM能力的重要方式之一，具体可以提高Transformer架构处理长序列的能力（短期），改善总结记忆的方法，检索记忆的方法等（长期）。</w:t>
+        <w:t>提到了agent需要特定的记忆机制来处理连续任务，记忆可以分为短期记忆和长期记忆，短期记忆即输入的上下文，长期记忆则有多种实现方式。长期记忆是一种</w:t>
+      </w:r>
+      <w:proofErr w:type="gramStart"/>
+      <w:r>
+        <w:rPr>
+          <w:rFonts w:ascii="微软雅黑" w:eastAsia="微软雅黑" w:hAnsi="微软雅黑" w:cs="宋体" w:hint="eastAsia"/>
+          <w:color w:val="121212"/>
+          <w:kern w:val="0"/>
+          <w:sz w:val="24"/>
+          <w:szCs w:val="24"/>
+        </w:rPr>
+        <w:t>”</w:t>
+      </w:r>
+      <w:proofErr w:type="gramEnd"/>
+      <w:r>
+        <w:rPr>
+          <w:rFonts w:ascii="微软雅黑" w:eastAsia="微软雅黑" w:hAnsi="微软雅黑" w:cs="宋体" w:hint="eastAsia"/>
+          <w:color w:val="121212"/>
+          <w:kern w:val="0"/>
+          <w:sz w:val="24"/>
+          <w:szCs w:val="24"/>
+        </w:rPr>
+        <w:t>外骨骼“式的增强方法，主要需要获得记忆的方法，存储记忆的方法和检索记忆的方法三个内容。《Generative Agents》提供了一种可行的记忆流框架。记忆模块是提高LLM能力的重要方式之一，具体可以提高Transformer架构处理长序列的能力（短期），改善总结记忆的方法，检索记忆的方法等（长期）。</w:t>
       </w:r>
     </w:p>
     <w:p>
@@ -880,7 +1182,73 @@
           <w:sz w:val="24"/>
           <w:szCs w:val="24"/>
         </w:rPr>
-        <w:t>推理更多是LLM内部的能力，但是可以通过外部方法提高，如思维链（CoT）技术及其变种。规划的核心是推理能力，但是也需要人类”要求“来激发。人类要求LLM进行规划后，LLM可以将复杂任务分解为子任务逐步解决。规划又可细分为计划制定和计划反思，制定的方法如《Generative Agents》的plan模块，反思则可以从外部评价反馈获得。</w:t>
+        <w:t>推理更多是LLM内部的能力，但是可以通过外部方法提高，如思维链（</w:t>
+      </w:r>
+      <w:proofErr w:type="spellStart"/>
+      <w:r>
+        <w:rPr>
+          <w:rFonts w:ascii="微软雅黑" w:eastAsia="微软雅黑" w:hAnsi="微软雅黑" w:cs="宋体" w:hint="eastAsia"/>
+          <w:color w:val="121212"/>
+          <w:kern w:val="0"/>
+          <w:sz w:val="24"/>
+          <w:szCs w:val="24"/>
+        </w:rPr>
+        <w:t>CoT</w:t>
+      </w:r>
+      <w:proofErr w:type="spellEnd"/>
+      <w:r>
+        <w:rPr>
+          <w:rFonts w:ascii="微软雅黑" w:eastAsia="微软雅黑" w:hAnsi="微软雅黑" w:cs="宋体" w:hint="eastAsia"/>
+          <w:color w:val="121212"/>
+          <w:kern w:val="0"/>
+          <w:sz w:val="24"/>
+          <w:szCs w:val="24"/>
+        </w:rPr>
+        <w:t>）技术及其变种。规划的核心是推理能力，但是也需要人类</w:t>
+      </w:r>
+      <w:proofErr w:type="gramStart"/>
+      <w:r>
+        <w:rPr>
+          <w:rFonts w:ascii="微软雅黑" w:eastAsia="微软雅黑" w:hAnsi="微软雅黑" w:cs="宋体" w:hint="eastAsia"/>
+          <w:color w:val="121212"/>
+          <w:kern w:val="0"/>
+          <w:sz w:val="24"/>
+          <w:szCs w:val="24"/>
+        </w:rPr>
+        <w:t>”</w:t>
+      </w:r>
+      <w:proofErr w:type="gramEnd"/>
+      <w:r>
+        <w:rPr>
+          <w:rFonts w:ascii="微软雅黑" w:eastAsia="微软雅黑" w:hAnsi="微软雅黑" w:cs="宋体" w:hint="eastAsia"/>
+          <w:color w:val="121212"/>
+          <w:kern w:val="0"/>
+          <w:sz w:val="24"/>
+          <w:szCs w:val="24"/>
+        </w:rPr>
+        <w:t>要求“来激发。人类要求LLM进行规划后，LLM可以将复杂任务分解为</w:t>
+      </w:r>
+      <w:proofErr w:type="gramStart"/>
+      <w:r>
+        <w:rPr>
+          <w:rFonts w:ascii="微软雅黑" w:eastAsia="微软雅黑" w:hAnsi="微软雅黑" w:cs="宋体" w:hint="eastAsia"/>
+          <w:color w:val="121212"/>
+          <w:kern w:val="0"/>
+          <w:sz w:val="24"/>
+          <w:szCs w:val="24"/>
+        </w:rPr>
+        <w:t>子任务</w:t>
+      </w:r>
+      <w:proofErr w:type="gramEnd"/>
+      <w:r>
+        <w:rPr>
+          <w:rFonts w:ascii="微软雅黑" w:eastAsia="微软雅黑" w:hAnsi="微软雅黑" w:cs="宋体" w:hint="eastAsia"/>
+          <w:color w:val="121212"/>
+          <w:kern w:val="0"/>
+          <w:sz w:val="24"/>
+          <w:szCs w:val="24"/>
+        </w:rPr>
+        <w:t>逐步解决。规划又可细分为计划制定和计划反思，制定的方法如《Generative Agents》的plan模块，反思则可以从外部评价反馈获得。</w:t>
       </w:r>
     </w:p>
     <w:p>
@@ -1460,7 +1828,29 @@
           <w:sz w:val="24"/>
           <w:szCs w:val="24"/>
         </w:rPr>
-        <w:t>Action模块的3个关键构件是:文本输出，工具，具身行动（embodied actions）。行动模块接收大脑模块发送的行动序列，并执行与环境互动的行动。</w:t>
+        <w:t>Action模块的3个关键构件是:文本输出，工具，</w:t>
+      </w:r>
+      <w:proofErr w:type="gramStart"/>
+      <w:r>
+        <w:rPr>
+          <w:rFonts w:ascii="微软雅黑" w:eastAsia="微软雅黑" w:hAnsi="微软雅黑" w:cs="宋体" w:hint="eastAsia"/>
+          <w:color w:val="121212"/>
+          <w:kern w:val="0"/>
+          <w:sz w:val="24"/>
+          <w:szCs w:val="24"/>
+        </w:rPr>
+        <w:t>具身行动</w:t>
+      </w:r>
+      <w:proofErr w:type="gramEnd"/>
+      <w:r>
+        <w:rPr>
+          <w:rFonts w:ascii="微软雅黑" w:eastAsia="微软雅黑" w:hAnsi="微软雅黑" w:cs="宋体" w:hint="eastAsia"/>
+          <w:color w:val="121212"/>
+          <w:kern w:val="0"/>
+          <w:sz w:val="24"/>
+          <w:szCs w:val="24"/>
+        </w:rPr>
+        <w:t>（embodied actions）。行动模块接收大脑模块发送的行动序列，并执行与环境互动的行动。</w:t>
       </w:r>
     </w:p>
     <w:p>
@@ -1571,6 +1961,7 @@
           <w:szCs w:val="24"/>
         </w:rPr>
       </w:pPr>
+      <w:proofErr w:type="gramStart"/>
       <w:r>
         <w:rPr>
           <w:rFonts w:ascii="微软雅黑" w:eastAsia="微软雅黑" w:hAnsi="微软雅黑" w:cs="宋体" w:hint="eastAsia"/>
@@ -1581,7 +1972,20 @@
           <w:sz w:val="24"/>
           <w:szCs w:val="24"/>
         </w:rPr>
-        <w:t>具身行动：</w:t>
+        <w:t>具身行动</w:t>
+      </w:r>
+      <w:proofErr w:type="gramEnd"/>
+      <w:r>
+        <w:rPr>
+          <w:rFonts w:ascii="微软雅黑" w:eastAsia="微软雅黑" w:hAnsi="微软雅黑" w:cs="宋体" w:hint="eastAsia"/>
+          <w:b/>
+          <w:bCs/>
+          <w:color w:val="121212"/>
+          <w:kern w:val="0"/>
+          <w:sz w:val="24"/>
+          <w:szCs w:val="24"/>
+        </w:rPr>
+        <w:t>：</w:t>
       </w:r>
       <w:r>
         <w:rPr>
@@ -1993,7 +2397,7 @@
         <w:widowControl/>
         <w:jc w:val="left"/>
         <w:rPr>
-          <w:rFonts w:ascii="宋体" w:eastAsia="宋体" w:hAnsi="宋体" w:cs="宋体" w:hint="eastAsia"/>
+          <w:rFonts w:ascii="宋体" w:eastAsia="宋体" w:hAnsi="宋体" w:cs="宋体"/>
           <w:kern w:val="0"/>
           <w:sz w:val="24"/>
           <w:szCs w:val="24"/>
@@ -11309,6 +11713,7 @@
   <w:style w:type="character" w:default="1" w:styleId="a0">
     <w:name w:val="Default Paragraph Font"/>
     <w:uiPriority w:val="1"/>
+    <w:semiHidden/>
     <w:unhideWhenUsed/>
   </w:style>
   <w:style w:type="table" w:default="1" w:styleId="a1">

</xml_diff>

<commit_message>
fix web_demo & add easygpt , genshin tts v2
</commit_message>
<xml_diff>
--- a/doc/LucyAgent.docx
+++ b/doc/LucyAgent.docx
@@ -9,7 +9,7 @@
         <w:jc w:val="left"/>
         <w:rPr>
           <w:rFonts w:ascii="微软雅黑" w:eastAsia="微软雅黑" w:hAnsi="微软雅黑" w:cs="宋体"/>
-          <w:color w:val="636363"/>
+          <w:color w:val="191B1F"/>
           <w:kern w:val="0"/>
           <w:sz w:val="24"/>
           <w:szCs w:val="24"/>
@@ -18,34 +18,12 @@
       <w:r>
         <w:rPr>
           <w:rFonts w:ascii="微软雅黑" w:eastAsia="微软雅黑" w:hAnsi="微软雅黑" w:cs="宋体" w:hint="eastAsia"/>
-          <w:color w:val="636363"/>
+          <w:color w:val="191B1F"/>
           <w:kern w:val="0"/>
           <w:sz w:val="24"/>
           <w:szCs w:val="24"/>
         </w:rPr>
-        <w:t>最近读了一些LLM-based agent的工作和一些相关理论，做一个学习笔记。一直也想做一种个人级别的agent挂在后台解闷，强调agent的生动性和生活气息，同时辅助一些通用 or 细分工作，因而争取做一些技术实践。最近意难平《边缘行者》里的Lucy，AI agent的能力似乎也到了一种边缘，所以给想象中模糊的目标agent取名为</w:t>
-      </w:r>
-      <w:proofErr w:type="spellStart"/>
-      <w:r>
-        <w:rPr>
-          <w:rFonts w:ascii="微软雅黑" w:eastAsia="微软雅黑" w:hAnsi="微软雅黑" w:cs="宋体" w:hint="eastAsia"/>
-          <w:color w:val="636363"/>
-          <w:kern w:val="0"/>
-          <w:sz w:val="24"/>
-          <w:szCs w:val="24"/>
-        </w:rPr>
-        <w:t>LucyAgent</w:t>
-      </w:r>
-      <w:proofErr w:type="spellEnd"/>
-      <w:r>
-        <w:rPr>
-          <w:rFonts w:ascii="微软雅黑" w:eastAsia="微软雅黑" w:hAnsi="微软雅黑" w:cs="宋体" w:hint="eastAsia"/>
-          <w:color w:val="636363"/>
-          <w:kern w:val="0"/>
-          <w:sz w:val="24"/>
-          <w:szCs w:val="24"/>
-        </w:rPr>
-        <w:t>。Lucy并非一定要是一个具体的人，而是指代这种生动的个体形象。</w:t>
+        <w:t>最近涌现了一大批LLM-based agent的理论框架，如人大和复旦的两篇相关survey。本文选取了米哈游和复旦的这篇综述，该综述覆盖很广，本文仅涉及其重要的agent框架部分。</w:t>
       </w:r>
     </w:p>
     <w:p>
@@ -54,76 +32,33 @@
         <w:shd w:val="clear" w:color="auto" w:fill="FFFFFF"/>
         <w:jc w:val="left"/>
         <w:rPr>
-          <w:rFonts w:ascii="微软雅黑" w:eastAsia="微软雅黑" w:hAnsi="微软雅黑" w:cs="宋体"/>
-          <w:color w:val="636363"/>
+          <w:rFonts w:ascii="微软雅黑" w:eastAsia="微软雅黑" w:hAnsi="微软雅黑" w:cs="宋体" w:hint="eastAsia"/>
+          <w:color w:val="535861"/>
           <w:kern w:val="0"/>
           <w:sz w:val="24"/>
           <w:szCs w:val="24"/>
         </w:rPr>
       </w:pPr>
-    </w:p>
-    <w:p>
-      <w:pPr>
-        <w:widowControl/>
-        <w:shd w:val="clear" w:color="auto" w:fill="FFFFFF"/>
-        <w:jc w:val="left"/>
-        <w:rPr>
-          <w:rFonts w:ascii="微软雅黑" w:eastAsia="微软雅黑" w:hAnsi="微软雅黑" w:cs="宋体"/>
-          <w:color w:val="121212"/>
+      <w:r>
+        <w:rPr>
+          <w:rFonts w:ascii="微软雅黑" w:eastAsia="微软雅黑" w:hAnsi="微软雅黑" w:cs="宋体" w:hint="eastAsia"/>
+          <w:b/>
+          <w:bCs/>
+          <w:color w:val="535861"/>
           <w:kern w:val="0"/>
           <w:sz w:val="24"/>
           <w:szCs w:val="24"/>
         </w:rPr>
-      </w:pPr>
-      <w:r>
-        <w:rPr>
-          <w:rFonts w:ascii="微软雅黑" w:eastAsia="微软雅黑" w:hAnsi="微软雅黑" w:cs="宋体" w:hint="eastAsia"/>
-          <w:color w:val="121212"/>
-          <w:kern w:val="0"/>
-          <w:sz w:val="24"/>
-          <w:szCs w:val="24"/>
-        </w:rPr>
-        <w:t>第一章介绍LLM-based agent的总体框架</w:t>
+        <w:t>本文不是搬运翻译原文内容，因而请以论文内容为准，论文链接在此：</w:t>
       </w:r>
     </w:p>
     <w:p>
       <w:pPr>
         <w:widowControl/>
-        <w:shd w:val="clear" w:color="auto" w:fill="FFFFFF"/>
-        <w:spacing w:before="560" w:after="280"/>
+        <w:shd w:val="clear" w:color="auto" w:fill="F8F8FA"/>
         <w:jc w:val="left"/>
-        <w:outlineLvl w:val="1"/>
-        <w:rPr>
-          <w:rFonts w:ascii="微软雅黑" w:eastAsia="微软雅黑" w:hAnsi="微软雅黑" w:cs="宋体"/>
-          <w:b/>
-          <w:bCs/>
-          <w:color w:val="121212"/>
-          <w:kern w:val="0"/>
-          <w:sz w:val="29"/>
-          <w:szCs w:val="29"/>
-        </w:rPr>
-      </w:pPr>
-      <w:r>
-        <w:rPr>
-          <w:rFonts w:ascii="微软雅黑" w:eastAsia="微软雅黑" w:hAnsi="微软雅黑" w:cs="宋体" w:hint="eastAsia"/>
-          <w:b/>
-          <w:bCs/>
-          <w:color w:val="121212"/>
-          <w:kern w:val="0"/>
-          <w:sz w:val="29"/>
-          <w:szCs w:val="29"/>
-        </w:rPr>
-        <w:t>1 理论：宏观框架</w:t>
-      </w:r>
-    </w:p>
-    <w:p>
-      <w:pPr>
-        <w:widowControl/>
-        <w:shd w:val="clear" w:color="auto" w:fill="FFFFFF"/>
-        <w:jc w:val="left"/>
-        <w:rPr>
-          <w:rFonts w:ascii="微软雅黑" w:eastAsia="微软雅黑" w:hAnsi="微软雅黑" w:cs="宋体"/>
-          <w:color w:val="636363"/>
+        <w:rPr>
+          <w:rFonts w:ascii="宋体" w:eastAsia="宋体" w:hAnsi="宋体" w:cs="宋体" w:hint="eastAsia"/>
           <w:kern w:val="0"/>
           <w:sz w:val="24"/>
           <w:szCs w:val="24"/>
@@ -131,35 +66,33 @@
       </w:pPr>
       <w:r>
         <w:rPr>
-          <w:rFonts w:ascii="微软雅黑" w:eastAsia="微软雅黑" w:hAnsi="微软雅黑" w:cs="宋体" w:hint="eastAsia"/>
-          <w:color w:val="636363"/>
-          <w:kern w:val="0"/>
-          <w:sz w:val="24"/>
-          <w:szCs w:val="24"/>
-        </w:rPr>
-        <w:t>最近涌现了一大批LLM-based agent的理论框架，如人大和复旦的两篇相关survey。理论框架的指导是很重要的，因此在本章做一些介绍，主要是基于</w:t>
+          <w:rFonts w:ascii="宋体" w:eastAsia="宋体" w:hAnsi="宋体" w:cs="宋体"/>
+          <w:color w:val="191B1F"/>
+          <w:kern w:val="0"/>
+          <w:sz w:val="23"/>
+          <w:szCs w:val="23"/>
+        </w:rPr>
+        <w:t>arxiv.org/pdf/2309.07864v1.pdf</w:t>
       </w:r>
-      <w:proofErr w:type="gramStart"/>
       <w:r>
         <w:rPr>
-          <w:rFonts w:ascii="微软雅黑" w:eastAsia="微软雅黑" w:hAnsi="微软雅黑" w:cs="宋体" w:hint="eastAsia"/>
-          <w:color w:val="636363"/>
-          <w:kern w:val="0"/>
-          <w:sz w:val="24"/>
-          <w:szCs w:val="24"/>
-        </w:rPr>
-        <w:t>米哈游和</w:t>
+          <w:rFonts w:ascii="MS Gothic" w:eastAsia="MS Gothic" w:hAnsi="MS Gothic" w:cs="MS Gothic" w:hint="eastAsia"/>
+          <w:color w:val="9196A1"/>
+          <w:kern w:val="0"/>
+          <w:sz w:val="20"/>
+          <w:szCs w:val="20"/>
+        </w:rPr>
+        <w:t>​</w:t>
       </w:r>
-      <w:proofErr w:type="gramEnd"/>
       <w:r>
         <w:rPr>
-          <w:rFonts w:ascii="微软雅黑" w:eastAsia="微软雅黑" w:hAnsi="微软雅黑" w:cs="宋体" w:hint="eastAsia"/>
-          <w:color w:val="636363"/>
-          <w:kern w:val="0"/>
-          <w:sz w:val="24"/>
-          <w:szCs w:val="24"/>
-        </w:rPr>
-        <w:t>复旦的这篇综述。</w:t>
+          <w:rFonts w:ascii="宋体" w:eastAsia="宋体" w:hAnsi="宋体" w:cs="宋体"/>
+          <w:color w:val="9196A1"/>
+          <w:kern w:val="0"/>
+          <w:sz w:val="20"/>
+          <w:szCs w:val="20"/>
+        </w:rPr>
+        <w:t>arxiv.org/pdf/2309.07864v1.pdf</w:t>
       </w:r>
     </w:p>
     <w:p>
@@ -173,7 +106,7 @@
           <w:rFonts w:ascii="微软雅黑" w:eastAsia="微软雅黑" w:hAnsi="微软雅黑" w:cs="宋体"/>
           <w:b/>
           <w:bCs/>
-          <w:color w:val="121212"/>
+          <w:color w:val="191B1F"/>
           <w:kern w:val="0"/>
           <w:sz w:val="26"/>
           <w:szCs w:val="26"/>
@@ -184,21 +117,20 @@
           <w:rFonts w:ascii="微软雅黑" w:eastAsia="微软雅黑" w:hAnsi="微软雅黑" w:cs="宋体" w:hint="eastAsia"/>
           <w:b/>
           <w:bCs/>
-          <w:color w:val="121212"/>
+          <w:color w:val="191B1F"/>
           <w:kern w:val="0"/>
           <w:sz w:val="26"/>
           <w:szCs w:val="26"/>
         </w:rPr>
-        <w:t>1.1 Agent的整体架构</w:t>
+        <w:t>Agent的整体架构</w:t>
       </w:r>
     </w:p>
     <w:p>
       <w:pPr>
         <w:widowControl/>
-        <w:shd w:val="clear" w:color="auto" w:fill="F5F5F5"/>
-        <w:jc w:val="left"/>
-        <w:rPr>
-          <w:rFonts w:ascii="宋体" w:eastAsia="宋体" w:hAnsi="宋体" w:cs="宋体"/>
+        <w:jc w:val="center"/>
+        <w:rPr>
+          <w:rFonts w:ascii="宋体" w:eastAsia="宋体" w:hAnsi="宋体" w:cs="宋体" w:hint="eastAsia"/>
           <w:kern w:val="0"/>
           <w:sz w:val="24"/>
           <w:szCs w:val="24"/>
@@ -207,59 +139,16 @@
       <w:r>
         <w:rPr>
           <w:rFonts w:ascii="宋体" w:eastAsia="宋体" w:hAnsi="宋体" w:cs="宋体"/>
-          <w:color w:val="121212"/>
-          <w:kern w:val="0"/>
-          <w:sz w:val="23"/>
-          <w:szCs w:val="23"/>
-        </w:rPr>
-        <w:t>arxiv.org/pdf/2309.07864v1.pdf</w:t>
-      </w:r>
-      <w:r>
-        <w:rPr>
-          <w:rFonts w:ascii="MS Gothic" w:eastAsia="MS Gothic" w:hAnsi="MS Gothic" w:cs="MS Gothic" w:hint="eastAsia"/>
-          <w:color w:val="999999"/>
-          <w:kern w:val="0"/>
-          <w:sz w:val="20"/>
-          <w:szCs w:val="20"/>
-        </w:rPr>
-        <w:t>​</w:t>
-      </w:r>
-      <w:r>
-        <w:rPr>
-          <w:rFonts w:ascii="宋体" w:eastAsia="宋体" w:hAnsi="宋体" w:cs="宋体"/>
-          <w:color w:val="999999"/>
-          <w:kern w:val="0"/>
-          <w:sz w:val="20"/>
-          <w:szCs w:val="20"/>
-        </w:rPr>
-        <w:t>arxiv.org/pdf/2309.07864v1.pdf</w:t>
-      </w:r>
-    </w:p>
-    <w:p>
-      <w:pPr>
-        <w:widowControl/>
-        <w:jc w:val="center"/>
-        <w:rPr>
-          <w:rFonts w:ascii="宋体" w:eastAsia="宋体" w:hAnsi="宋体" w:cs="宋体"/>
+          <w:noProof/>
           <w:kern w:val="0"/>
           <w:sz w:val="24"/>
           <w:szCs w:val="24"/>
         </w:rPr>
-      </w:pPr>
-      <w:r>
-        <w:rPr>
-          <w:rFonts w:ascii="宋体" w:eastAsia="宋体" w:hAnsi="宋体" w:cs="宋体"/>
-          <w:noProof/>
-          <w:kern w:val="0"/>
-          <w:sz w:val="24"/>
-          <w:szCs w:val="24"/>
-        </w:rPr>
-        <w:lastRenderedPageBreak/>
         <w:drawing>
-          <wp:inline distT="0" distB="0" distL="0" distR="0" wp14:anchorId="6D3C1535" wp14:editId="7CB0F865">
+          <wp:inline distT="0" distB="0" distL="0" distR="0" wp14:anchorId="28FA6A2E" wp14:editId="618E2601">
             <wp:extent cx="5274310" cy="3134995"/>
             <wp:effectExtent l="0" t="0" r="2540" b="8255"/>
-            <wp:docPr id="2087589454" name="图片 37"/>
+            <wp:docPr id="17642077" name="图片 9"/>
             <wp:cNvGraphicFramePr>
               <a:graphicFrameLocks xmlns:a="http://schemas.openxmlformats.org/drawingml/2006/main" noChangeAspect="1"/>
             </wp:cNvGraphicFramePr>
@@ -267,7 +156,7 @@
               <a:graphicData uri="http://schemas.openxmlformats.org/drawingml/2006/picture">
                 <pic:pic xmlns:pic="http://schemas.openxmlformats.org/drawingml/2006/picture">
                   <pic:nvPicPr>
-                    <pic:cNvPr id="0" name="Picture 45"/>
+                    <pic:cNvPr id="0" name="Picture 1"/>
                     <pic:cNvPicPr>
                       <a:picLocks noChangeAspect="1" noChangeArrowheads="1"/>
                     </pic:cNvPicPr>
@@ -323,25 +212,7 @@
           <w:sz w:val="24"/>
           <w:szCs w:val="24"/>
         </w:rPr>
-        <w:t>Conceptual framework of LLM-based agent with three components: brain, perception and</w:t>
-      </w:r>
-      <w:r>
-        <w:rPr>
-          <w:rFonts w:ascii="宋体" w:eastAsia="宋体" w:hAnsi="宋体" w:cs="宋体"/>
-          <w:kern w:val="0"/>
-          <w:sz w:val="24"/>
-          <w:szCs w:val="24"/>
-        </w:rPr>
-        <w:t xml:space="preserve"> </w:t>
-      </w:r>
-      <w:r>
-        <w:rPr>
-          <w:rFonts w:ascii="宋体" w:eastAsia="宋体" w:hAnsi="宋体" w:cs="宋体"/>
-          <w:kern w:val="0"/>
-          <w:sz w:val="24"/>
-          <w:szCs w:val="24"/>
-        </w:rPr>
-        <w:t>action.</w:t>
+        <w:t>Conceptual framework of LLM-based agent with three components: brain, perception and action.</w:t>
       </w:r>
     </w:p>
     <w:p>
@@ -351,55 +222,21 @@
         <w:jc w:val="left"/>
         <w:rPr>
           <w:rFonts w:ascii="微软雅黑" w:eastAsia="微软雅黑" w:hAnsi="微软雅黑" w:cs="宋体"/>
-          <w:color w:val="121212"/>
+          <w:color w:val="191B1F"/>
           <w:kern w:val="0"/>
           <w:sz w:val="24"/>
           <w:szCs w:val="24"/>
         </w:rPr>
       </w:pPr>
-      <w:proofErr w:type="gramStart"/>
       <w:r>
         <w:rPr>
           <w:rFonts w:ascii="微软雅黑" w:eastAsia="微软雅黑" w:hAnsi="微软雅黑" w:cs="宋体" w:hint="eastAsia"/>
-          <w:color w:val="121212"/>
+          <w:color w:val="191B1F"/>
           <w:kern w:val="0"/>
           <w:sz w:val="24"/>
           <w:szCs w:val="24"/>
         </w:rPr>
-        <w:t>米哈游和</w:t>
-      </w:r>
-      <w:proofErr w:type="gramEnd"/>
-      <w:r>
-        <w:rPr>
-          <w:rFonts w:ascii="微软雅黑" w:eastAsia="微软雅黑" w:hAnsi="微软雅黑" w:cs="宋体" w:hint="eastAsia"/>
-          <w:color w:val="121212"/>
-          <w:kern w:val="0"/>
-          <w:sz w:val="24"/>
-          <w:szCs w:val="24"/>
-        </w:rPr>
-        <w:t>复旦的这篇综述给定了一个LLM-based agent的概念框架图，较为清晰，细细读</w:t>
-      </w:r>
-      <w:proofErr w:type="gramStart"/>
-      <w:r>
-        <w:rPr>
-          <w:rFonts w:ascii="微软雅黑" w:eastAsia="微软雅黑" w:hAnsi="微软雅黑" w:cs="宋体" w:hint="eastAsia"/>
-          <w:color w:val="121212"/>
-          <w:kern w:val="0"/>
-          <w:sz w:val="24"/>
-          <w:szCs w:val="24"/>
-        </w:rPr>
-        <w:t>图其实</w:t>
-      </w:r>
-      <w:proofErr w:type="gramEnd"/>
-      <w:r>
-        <w:rPr>
-          <w:rFonts w:ascii="微软雅黑" w:eastAsia="微软雅黑" w:hAnsi="微软雅黑" w:cs="宋体" w:hint="eastAsia"/>
-          <w:color w:val="121212"/>
-          <w:kern w:val="0"/>
-          <w:sz w:val="24"/>
-          <w:szCs w:val="24"/>
-        </w:rPr>
-        <w:t>就能理解这个框架，加上一些认识和细化后，大概意思是说：</w:t>
+        <w:t>这篇综述给定了一个LLM-based agent较为清晰的概念框架图，其图注做的非常清晰，可以仔细读图来理解这个框架。加上一些认识和细化后，大概意思是说：</w:t>
       </w:r>
     </w:p>
     <w:p>
@@ -407,13 +244,13 @@
         <w:widowControl/>
         <w:numPr>
           <w:ilvl w:val="0"/>
-          <w:numId w:val="44"/>
+          <w:numId w:val="59"/>
         </w:numPr>
         <w:shd w:val="clear" w:color="auto" w:fill="FFFFFF"/>
         <w:jc w:val="left"/>
         <w:rPr>
-          <w:rFonts w:ascii="微软雅黑" w:eastAsia="微软雅黑" w:hAnsi="微软雅黑" w:cs="宋体"/>
-          <w:color w:val="121212"/>
+          <w:rFonts w:ascii="微软雅黑" w:eastAsia="微软雅黑" w:hAnsi="微软雅黑" w:cs="宋体" w:hint="eastAsia"/>
+          <w:color w:val="191B1F"/>
           <w:kern w:val="0"/>
           <w:sz w:val="24"/>
           <w:szCs w:val="24"/>
@@ -422,108 +259,228 @@
       <w:r>
         <w:rPr>
           <w:rFonts w:ascii="微软雅黑" w:eastAsia="微软雅黑" w:hAnsi="微软雅黑" w:cs="宋体" w:hint="eastAsia"/>
-          <w:color w:val="121212"/>
+          <w:color w:val="191B1F"/>
           <w:kern w:val="0"/>
           <w:sz w:val="24"/>
           <w:szCs w:val="24"/>
         </w:rPr>
-        <w:t>Agent首先是“运动”在</w:t>
+        <w:t>Agent首先是“运动”在”环境“（Enviroment）中的，环境是一种状态空间，而运动是一个抽象概念，可以将其理解为Agent的存在形式，是其所有行为的总和。可以说agent的一切都是和这个环境相关联</w:t>
       </w:r>
-      <w:proofErr w:type="gramStart"/>
       <w:r>
         <w:rPr>
           <w:rFonts w:ascii="微软雅黑" w:eastAsia="微软雅黑" w:hAnsi="微软雅黑" w:cs="宋体" w:hint="eastAsia"/>
-          <w:color w:val="121212"/>
+          <w:color w:val="191B1F"/>
           <w:kern w:val="0"/>
           <w:sz w:val="24"/>
           <w:szCs w:val="24"/>
         </w:rPr>
-        <w:t>”</w:t>
+        <w:lastRenderedPageBreak/>
+        <w:t>的，包括感知（输入），大脑（各种类型的内部处理），行动（输出）。</w:t>
       </w:r>
-      <w:proofErr w:type="gramEnd"/>
-      <w:r>
+    </w:p>
+    <w:p>
+      <w:pPr>
+        <w:widowControl/>
+        <w:shd w:val="clear" w:color="auto" w:fill="FFFFFF"/>
+        <w:jc w:val="left"/>
         <w:rPr>
           <w:rFonts w:ascii="微软雅黑" w:eastAsia="微软雅黑" w:hAnsi="微软雅黑" w:cs="宋体" w:hint="eastAsia"/>
-          <w:color w:val="121212"/>
+          <w:color w:val="535861"/>
           <w:kern w:val="0"/>
           <w:sz w:val="24"/>
           <w:szCs w:val="24"/>
         </w:rPr>
-        <w:t>环境“（</w:t>
-      </w:r>
-      <w:proofErr w:type="spellStart"/>
+      </w:pPr>
       <w:r>
         <w:rPr>
           <w:rFonts w:ascii="微软雅黑" w:eastAsia="微软雅黑" w:hAnsi="微软雅黑" w:cs="宋体" w:hint="eastAsia"/>
-          <w:color w:val="121212"/>
+          <w:color w:val="535861"/>
           <w:kern w:val="0"/>
           <w:sz w:val="24"/>
           <w:szCs w:val="24"/>
         </w:rPr>
-        <w:t>Enviroment</w:t>
+        <w:t>Agent也是环境的一部分，因而agen的行动改变环境时也可以改变agent自身。</w:t>
       </w:r>
-      <w:proofErr w:type="spellEnd"/>
-      <w:r>
+    </w:p>
+    <w:p>
+      <w:pPr>
+        <w:widowControl/>
+        <w:numPr>
+          <w:ilvl w:val="0"/>
+          <w:numId w:val="60"/>
+        </w:numPr>
+        <w:shd w:val="clear" w:color="auto" w:fill="FFFFFF"/>
+        <w:jc w:val="left"/>
         <w:rPr>
           <w:rFonts w:ascii="微软雅黑" w:eastAsia="微软雅黑" w:hAnsi="微软雅黑" w:cs="宋体" w:hint="eastAsia"/>
-          <w:color w:val="121212"/>
+          <w:color w:val="191B1F"/>
           <w:kern w:val="0"/>
           <w:sz w:val="24"/>
           <w:szCs w:val="24"/>
         </w:rPr>
-        <w:t>）中的，环境是一种状态空间，而运动是一个抽象概念，可以将其理解为Agent的根本属性和存在形式（疑似有点马哲）。可以说agent的一切都是和这个环境相关联的，包括感知（输入），大脑（各种类型的内部处理），行动（输出）。</w:t>
+      </w:pPr>
+      <w:r>
+        <w:rPr>
+          <w:rFonts w:ascii="微软雅黑" w:eastAsia="微软雅黑" w:hAnsi="微软雅黑" w:cs="宋体" w:hint="eastAsia"/>
+          <w:color w:val="191B1F"/>
+          <w:kern w:val="0"/>
+          <w:sz w:val="24"/>
+          <w:szCs w:val="24"/>
+        </w:rPr>
+        <w:t>Agent的“运动”可以被大致分类为感知，内部处理，行动三个部分。分别对应图中</w:t>
       </w:r>
       <w:r>
         <w:rPr>
           <w:rFonts w:ascii="微软雅黑" w:eastAsia="微软雅黑" w:hAnsi="微软雅黑" w:cs="宋体" w:hint="eastAsia"/>
           <w:b/>
           <w:bCs/>
-          <w:color w:val="121212"/>
+          <w:color w:val="191B1F"/>
           <w:kern w:val="0"/>
           <w:sz w:val="24"/>
           <w:szCs w:val="24"/>
         </w:rPr>
-        <w:t>Agent也是环境的一部分，因而</w:t>
+        <w:t>Perception，Brain，Action</w:t>
       </w:r>
-      <w:proofErr w:type="spellStart"/>
+      <w:r>
+        <w:rPr>
+          <w:rFonts w:ascii="微软雅黑" w:eastAsia="微软雅黑" w:hAnsi="微软雅黑" w:cs="宋体" w:hint="eastAsia"/>
+          <w:color w:val="191B1F"/>
+          <w:kern w:val="0"/>
+          <w:sz w:val="24"/>
+          <w:szCs w:val="24"/>
+        </w:rPr>
+        <w:t>三个模块。Brain模块承担记忆、思考和决策等内在的任务；感知模块负责感知和处理来自外部环境的多模态信息；行动模块负责使用工具执行任务并影响周围环境。三个模块描述了一个agent自身状态的全部组成。</w:t>
+      </w:r>
+    </w:p>
+    <w:p>
+      <w:pPr>
+        <w:widowControl/>
+        <w:shd w:val="clear" w:color="auto" w:fill="FFFFFF"/>
+        <w:jc w:val="left"/>
+        <w:rPr>
+          <w:rFonts w:ascii="微软雅黑" w:eastAsia="微软雅黑" w:hAnsi="微软雅黑" w:cs="宋体" w:hint="eastAsia"/>
+          <w:color w:val="535861"/>
+          <w:kern w:val="0"/>
+          <w:sz w:val="24"/>
+          <w:szCs w:val="24"/>
+        </w:rPr>
+      </w:pPr>
+      <w:r>
+        <w:rPr>
+          <w:rFonts w:ascii="微软雅黑" w:eastAsia="微软雅黑" w:hAnsi="微软雅黑" w:cs="宋体" w:hint="eastAsia"/>
+          <w:color w:val="535861"/>
+          <w:kern w:val="0"/>
+          <w:sz w:val="24"/>
+          <w:szCs w:val="24"/>
+        </w:rPr>
+        <w:t>其机理分别于类似于人类用眼睛，耳朵等获得信息，大脑用于处理信息和驱动四肢，四肢用于改变环境和改变人类自身。</w:t>
+      </w:r>
+    </w:p>
+    <w:p>
+      <w:pPr>
+        <w:widowControl/>
+        <w:numPr>
+          <w:ilvl w:val="0"/>
+          <w:numId w:val="61"/>
+        </w:numPr>
+        <w:shd w:val="clear" w:color="auto" w:fill="FFFFFF"/>
+        <w:jc w:val="left"/>
+        <w:rPr>
+          <w:rFonts w:ascii="微软雅黑" w:eastAsia="微软雅黑" w:hAnsi="微软雅黑" w:cs="宋体" w:hint="eastAsia"/>
+          <w:color w:val="191B1F"/>
+          <w:kern w:val="0"/>
+          <w:sz w:val="24"/>
+          <w:szCs w:val="24"/>
+        </w:rPr>
+      </w:pPr>
       <w:r>
         <w:rPr>
           <w:rFonts w:ascii="微软雅黑" w:eastAsia="微软雅黑" w:hAnsi="微软雅黑" w:cs="宋体" w:hint="eastAsia"/>
           <w:b/>
           <w:bCs/>
-          <w:color w:val="121212"/>
+          <w:color w:val="191B1F"/>
           <w:kern w:val="0"/>
           <w:sz w:val="24"/>
           <w:szCs w:val="24"/>
         </w:rPr>
-        <w:t>agen</w:t>
+        <w:t>Agent的内部信息通路是Perception-&gt;Brain-&gt;Action，而信息通路的设计本身也应该是Agent的一部分。</w:t>
       </w:r>
-      <w:proofErr w:type="spellEnd"/>
+      <w:r>
+        <w:rPr>
+          <w:rFonts w:ascii="微软雅黑" w:eastAsia="微软雅黑" w:hAnsi="微软雅黑" w:cs="宋体" w:hint="eastAsia"/>
+          <w:color w:val="191B1F"/>
+          <w:kern w:val="0"/>
+          <w:sz w:val="24"/>
+          <w:szCs w:val="24"/>
+        </w:rPr>
+        <w:t>类似于人类的神经信号传输，决定了一些Agent可表征的信息、信息损失和处理效率问题。宏观来看，agent应该通过一轮或多轮的”输入-&gt;处理-&gt;输出“来完成一个任务（有点类似Re-Act框架，但这里更加宏观），是否结束任务应由外界中断和反馈信息来确定。</w:t>
+      </w:r>
+    </w:p>
+    <w:p>
+      <w:pPr>
+        <w:widowControl/>
+        <w:shd w:val="clear" w:color="auto" w:fill="FFFFFF"/>
+        <w:jc w:val="left"/>
+        <w:rPr>
+          <w:rFonts w:ascii="微软雅黑" w:eastAsia="微软雅黑" w:hAnsi="微软雅黑" w:cs="宋体" w:hint="eastAsia"/>
+          <w:color w:val="535861"/>
+          <w:kern w:val="0"/>
+          <w:sz w:val="24"/>
+          <w:szCs w:val="24"/>
+        </w:rPr>
+      </w:pPr>
+      <w:r>
+        <w:rPr>
+          <w:rFonts w:ascii="微软雅黑" w:eastAsia="微软雅黑" w:hAnsi="微软雅黑" w:cs="宋体" w:hint="eastAsia"/>
+          <w:color w:val="535861"/>
+          <w:kern w:val="0"/>
+          <w:sz w:val="24"/>
+          <w:szCs w:val="24"/>
+        </w:rPr>
+        <w:t>数据通路是一个非常复杂和</w:t>
+      </w:r>
       <w:r>
         <w:rPr>
           <w:rFonts w:ascii="微软雅黑" w:eastAsia="微软雅黑" w:hAnsi="微软雅黑" w:cs="宋体" w:hint="eastAsia"/>
           <w:b/>
           <w:bCs/>
-          <w:color w:val="121212"/>
+          <w:color w:val="535861"/>
           <w:kern w:val="0"/>
           <w:sz w:val="24"/>
           <w:szCs w:val="24"/>
         </w:rPr>
-        <w:t>的行动改变环境时也可以改变agent自身。</w:t>
+        <w:t>工程性</w:t>
+      </w:r>
+      <w:r>
+        <w:rPr>
+          <w:rFonts w:ascii="微软雅黑" w:eastAsia="微软雅黑" w:hAnsi="微软雅黑" w:cs="宋体" w:hint="eastAsia"/>
+          <w:color w:val="535861"/>
+          <w:kern w:val="0"/>
+          <w:sz w:val="24"/>
+          <w:szCs w:val="24"/>
+        </w:rPr>
+        <w:t>的问题：一个单独的感知部分，目前看来可以把各种信息转成自然语言描述塞到处理部分去，也可以端到端多模态地处理。一个单独的处理部分，引入知识库，记忆流，CoT，Self-Consistency，都不难，可以按单元组织起来。一个单独的行动部分也不难，实现一些工具函数的集合就可以了。最难地部分在于设计一条数据通路，能够把每个部分串起</w:t>
+      </w:r>
+      <w:r>
+        <w:rPr>
+          <w:rFonts w:ascii="微软雅黑" w:eastAsia="微软雅黑" w:hAnsi="微软雅黑" w:cs="宋体" w:hint="eastAsia"/>
+          <w:color w:val="535861"/>
+          <w:kern w:val="0"/>
+          <w:sz w:val="24"/>
+          <w:szCs w:val="24"/>
+        </w:rPr>
+        <w:lastRenderedPageBreak/>
+        <w:t>来，不断地"输入-&gt;处理-&gt;输出",不断地接受环境反馈并改变环境，自主地达到agent的内在目标。</w:t>
       </w:r>
     </w:p>
     <w:p>
       <w:pPr>
         <w:widowControl/>
-        <w:numPr>
-          <w:ilvl w:val="0"/>
-          <w:numId w:val="44"/>
-        </w:numPr>
         <w:shd w:val="clear" w:color="auto" w:fill="FFFFFF"/>
         <w:jc w:val="left"/>
         <w:rPr>
-          <w:rFonts w:ascii="微软雅黑" w:eastAsia="微软雅黑" w:hAnsi="微软雅黑" w:cs="宋体"/>
-          <w:color w:val="121212"/>
+          <w:rFonts w:ascii="微软雅黑" w:eastAsia="微软雅黑" w:hAnsi="微软雅黑" w:cs="宋体" w:hint="eastAsia"/>
+          <w:color w:val="191B1F"/>
           <w:kern w:val="0"/>
           <w:sz w:val="24"/>
           <w:szCs w:val="24"/>
@@ -532,59 +489,58 @@
       <w:r>
         <w:rPr>
           <w:rFonts w:ascii="微软雅黑" w:eastAsia="微软雅黑" w:hAnsi="微软雅黑" w:cs="宋体" w:hint="eastAsia"/>
-          <w:color w:val="121212"/>
+          <w:color w:val="191B1F"/>
           <w:kern w:val="0"/>
           <w:sz w:val="24"/>
           <w:szCs w:val="24"/>
         </w:rPr>
-        <w:t>Agent的“运动”可以被大致分类为感知，内部处理，行动三个部分。分别对应图中</w:t>
+        <w:t>为什么是多轮呢？作为人类，很多时候我们做了一件事才能看到结果，通过对上一件事的结果再次"输入-&gt;处理-&gt;输出"，我们会推理出所做的上一件事的效果如何，而正是通过这种评价，我们决定要不要继续做这件事和下一步怎么进行。这其实是多轮的"输入-&gt;处理-&gt;输出"。</w:t>
+      </w:r>
+    </w:p>
+    <w:p>
+      <w:pPr>
+        <w:widowControl/>
+        <w:shd w:val="clear" w:color="auto" w:fill="FFFFFF"/>
+        <w:jc w:val="left"/>
+        <w:rPr>
+          <w:rFonts w:ascii="微软雅黑" w:eastAsia="微软雅黑" w:hAnsi="微软雅黑" w:cs="宋体" w:hint="eastAsia"/>
+          <w:color w:val="191B1F"/>
+          <w:kern w:val="0"/>
+          <w:sz w:val="24"/>
+          <w:szCs w:val="24"/>
+        </w:rPr>
+      </w:pPr>
+      <w:r>
+        <w:rPr>
+          <w:rFonts w:ascii="微软雅黑" w:eastAsia="微软雅黑" w:hAnsi="微软雅黑" w:cs="宋体" w:hint="eastAsia"/>
+          <w:color w:val="191B1F"/>
+          <w:kern w:val="0"/>
+          <w:sz w:val="24"/>
+          <w:szCs w:val="24"/>
+        </w:rPr>
+        <w:t>从这个角度看，</w:t>
       </w:r>
       <w:r>
         <w:rPr>
           <w:rFonts w:ascii="微软雅黑" w:eastAsia="微软雅黑" w:hAnsi="微软雅黑" w:cs="宋体" w:hint="eastAsia"/>
           <w:b/>
           <w:bCs/>
-          <w:color w:val="121212"/>
+          <w:color w:val="191B1F"/>
           <w:kern w:val="0"/>
           <w:sz w:val="24"/>
           <w:szCs w:val="24"/>
         </w:rPr>
-        <w:t>Perception，Brain，Action</w:t>
-      </w:r>
-      <w:r>
-        <w:rPr>
-          <w:rFonts w:ascii="微软雅黑" w:eastAsia="微软雅黑" w:hAnsi="微软雅黑" w:cs="宋体" w:hint="eastAsia"/>
-          <w:color w:val="121212"/>
-          <w:kern w:val="0"/>
-          <w:sz w:val="24"/>
-          <w:szCs w:val="24"/>
-        </w:rPr>
-        <w:t>三个模块。Brain模块承担记忆、思考和决策等内在的任务；感知模块负责感知和处理来自外部环境的多模态信息；行动模块负责使用工具执行任务并影响周围环境。三</w:t>
-      </w:r>
-      <w:r>
-        <w:rPr>
-          <w:rFonts w:ascii="微软雅黑" w:eastAsia="微软雅黑" w:hAnsi="微软雅黑" w:cs="宋体" w:hint="eastAsia"/>
-          <w:color w:val="121212"/>
-          <w:kern w:val="0"/>
-          <w:sz w:val="24"/>
-          <w:szCs w:val="24"/>
-        </w:rPr>
-        <w:lastRenderedPageBreak/>
-        <w:t>个模块描述了一个agent自身状态的全部组成。其机理分别于类似于人类用眼睛，耳朵等获得信息，大脑用于处理信息和驱动四肢，四肢用于改变环境和改变人类自身。</w:t>
+        <w:t>如果一个agent评估了自身完成任务的情况，并且能够对没有完成好的情况制定进一步方案，或是向人类寻求帮助，是感知环境和接受反馈的智能表现。</w:t>
       </w:r>
     </w:p>
     <w:p>
       <w:pPr>
         <w:widowControl/>
-        <w:numPr>
-          <w:ilvl w:val="0"/>
-          <w:numId w:val="44"/>
-        </w:numPr>
         <w:shd w:val="clear" w:color="auto" w:fill="FFFFFF"/>
         <w:jc w:val="left"/>
         <w:rPr>
-          <w:rFonts w:ascii="微软雅黑" w:eastAsia="微软雅黑" w:hAnsi="微软雅黑" w:cs="宋体"/>
-          <w:color w:val="121212"/>
+          <w:rFonts w:ascii="微软雅黑" w:eastAsia="微软雅黑" w:hAnsi="微软雅黑" w:cs="宋体" w:hint="eastAsia"/>
+          <w:color w:val="191B1F"/>
           <w:kern w:val="0"/>
           <w:sz w:val="24"/>
           <w:szCs w:val="24"/>
@@ -593,131 +549,7 @@
       <w:r>
         <w:rPr>
           <w:rFonts w:ascii="微软雅黑" w:eastAsia="微软雅黑" w:hAnsi="微软雅黑" w:cs="宋体" w:hint="eastAsia"/>
-          <w:b/>
-          <w:bCs/>
-          <w:color w:val="121212"/>
-          <w:kern w:val="0"/>
-          <w:sz w:val="24"/>
-          <w:szCs w:val="24"/>
-        </w:rPr>
-        <w:t>Agent的内部信息通路是Perception-&gt;Brain-&gt;Action，而信息通路的设计本身也应该是Agent的一部分。</w:t>
-      </w:r>
-      <w:r>
-        <w:rPr>
-          <w:rFonts w:ascii="微软雅黑" w:eastAsia="微软雅黑" w:hAnsi="微软雅黑" w:cs="宋体" w:hint="eastAsia"/>
-          <w:color w:val="121212"/>
-          <w:kern w:val="0"/>
-          <w:sz w:val="24"/>
-          <w:szCs w:val="24"/>
-        </w:rPr>
-        <w:t>类似于人类的神经信号传输，决定了一些Agent可表征的信息、信息损失和处理效率问题。宏观来看，agent应该通过一轮或多轮的</w:t>
-      </w:r>
-      <w:proofErr w:type="gramStart"/>
-      <w:r>
-        <w:rPr>
-          <w:rFonts w:ascii="微软雅黑" w:eastAsia="微软雅黑" w:hAnsi="微软雅黑" w:cs="宋体" w:hint="eastAsia"/>
-          <w:color w:val="121212"/>
-          <w:kern w:val="0"/>
-          <w:sz w:val="24"/>
-          <w:szCs w:val="24"/>
-        </w:rPr>
-        <w:t>”</w:t>
-      </w:r>
-      <w:proofErr w:type="gramEnd"/>
-      <w:r>
-        <w:rPr>
-          <w:rFonts w:ascii="微软雅黑" w:eastAsia="微软雅黑" w:hAnsi="微软雅黑" w:cs="宋体" w:hint="eastAsia"/>
-          <w:color w:val="121212"/>
-          <w:kern w:val="0"/>
-          <w:sz w:val="24"/>
-          <w:szCs w:val="24"/>
-        </w:rPr>
-        <w:t>输入-&gt;处理-&gt;输出“来完成一个任务（类似Re-Act框架），是否结束任务应由外界中断和反馈信息来确定。</w:t>
-      </w:r>
-    </w:p>
-    <w:p>
-      <w:pPr>
-        <w:widowControl/>
-        <w:shd w:val="clear" w:color="auto" w:fill="FFFFFF"/>
-        <w:jc w:val="left"/>
-        <w:rPr>
-          <w:rFonts w:ascii="微软雅黑" w:eastAsia="微软雅黑" w:hAnsi="微软雅黑" w:cs="宋体"/>
-          <w:color w:val="636363"/>
-          <w:kern w:val="0"/>
-          <w:sz w:val="24"/>
-          <w:szCs w:val="24"/>
-        </w:rPr>
-      </w:pPr>
-      <w:r>
-        <w:rPr>
-          <w:rFonts w:ascii="微软雅黑" w:eastAsia="微软雅黑" w:hAnsi="微软雅黑" w:cs="宋体" w:hint="eastAsia"/>
-          <w:color w:val="636363"/>
-          <w:kern w:val="0"/>
-          <w:sz w:val="24"/>
-          <w:szCs w:val="24"/>
-        </w:rPr>
-        <w:t>为什么是多轮呢？作为人类，很多时候我们做了一件事才能看到结果，通过对上一件事的结果再次</w:t>
-      </w:r>
-      <w:proofErr w:type="gramStart"/>
-      <w:r>
-        <w:rPr>
-          <w:rFonts w:ascii="微软雅黑" w:eastAsia="微软雅黑" w:hAnsi="微软雅黑" w:cs="宋体" w:hint="eastAsia"/>
-          <w:color w:val="636363"/>
-          <w:kern w:val="0"/>
-          <w:sz w:val="24"/>
-          <w:szCs w:val="24"/>
-        </w:rPr>
-        <w:t>”</w:t>
-      </w:r>
-      <w:proofErr w:type="gramEnd"/>
-      <w:r>
-        <w:rPr>
-          <w:rFonts w:ascii="微软雅黑" w:eastAsia="微软雅黑" w:hAnsi="微软雅黑" w:cs="宋体" w:hint="eastAsia"/>
-          <w:color w:val="636363"/>
-          <w:kern w:val="0"/>
-          <w:sz w:val="24"/>
-          <w:szCs w:val="24"/>
-        </w:rPr>
-        <w:t>输入-&gt;处理“，我们会推理出所做的上一件事的效果如何，而正是通过这种评价，我们决定要不要继续做这件事和下一步怎么进行。这其实是多轮的</w:t>
-      </w:r>
-      <w:proofErr w:type="gramStart"/>
-      <w:r>
-        <w:rPr>
-          <w:rFonts w:ascii="微软雅黑" w:eastAsia="微软雅黑" w:hAnsi="微软雅黑" w:cs="宋体" w:hint="eastAsia"/>
-          <w:color w:val="636363"/>
-          <w:kern w:val="0"/>
-          <w:sz w:val="24"/>
-          <w:szCs w:val="24"/>
-        </w:rPr>
-        <w:t>”</w:t>
-      </w:r>
-      <w:proofErr w:type="gramEnd"/>
-      <w:r>
-        <w:rPr>
-          <w:rFonts w:ascii="微软雅黑" w:eastAsia="微软雅黑" w:hAnsi="微软雅黑" w:cs="宋体" w:hint="eastAsia"/>
-          <w:color w:val="636363"/>
-          <w:kern w:val="0"/>
-          <w:sz w:val="24"/>
-          <w:szCs w:val="24"/>
-        </w:rPr>
-        <w:t>输入-&gt;处理-&gt;输出“。从这个角度看，</w:t>
-      </w:r>
-      <w:r>
-        <w:rPr>
-          <w:rFonts w:ascii="微软雅黑" w:eastAsia="微软雅黑" w:hAnsi="微软雅黑" w:cs="宋体" w:hint="eastAsia"/>
-          <w:b/>
-          <w:bCs/>
-          <w:color w:val="636363"/>
-          <w:kern w:val="0"/>
-          <w:sz w:val="24"/>
-          <w:szCs w:val="24"/>
-        </w:rPr>
-        <w:t>如果一个agent评估了自身完成任务的情况，并且能够对没有完成好的情况制定进一步方案，或是向人类寻求帮助，是感知环境和接受反馈的智能表现。</w:t>
-      </w:r>
-      <w:r>
-        <w:rPr>
-          <w:rFonts w:ascii="微软雅黑" w:eastAsia="微软雅黑" w:hAnsi="微软雅黑" w:cs="宋体" w:hint="eastAsia"/>
-          <w:color w:val="636363"/>
+          <w:color w:val="191B1F"/>
           <w:kern w:val="0"/>
           <w:sz w:val="24"/>
           <w:szCs w:val="24"/>
@@ -728,11 +560,15 @@
     <w:p>
       <w:pPr>
         <w:widowControl/>
+        <w:numPr>
+          <w:ilvl w:val="0"/>
+          <w:numId w:val="62"/>
+        </w:numPr>
         <w:shd w:val="clear" w:color="auto" w:fill="FFFFFF"/>
         <w:jc w:val="left"/>
         <w:rPr>
-          <w:rFonts w:ascii="微软雅黑" w:eastAsia="微软雅黑" w:hAnsi="微软雅黑" w:cs="宋体"/>
-          <w:color w:val="121212"/>
+          <w:rFonts w:ascii="微软雅黑" w:eastAsia="微软雅黑" w:hAnsi="微软雅黑" w:cs="宋体" w:hint="eastAsia"/>
+          <w:color w:val="191B1F"/>
           <w:kern w:val="0"/>
           <w:sz w:val="24"/>
           <w:szCs w:val="24"/>
@@ -741,7 +577,7 @@
       <w:r>
         <w:rPr>
           <w:rFonts w:ascii="微软雅黑" w:eastAsia="微软雅黑" w:hAnsi="微软雅黑" w:cs="宋体" w:hint="eastAsia"/>
-          <w:color w:val="121212"/>
+          <w:color w:val="191B1F"/>
           <w:kern w:val="0"/>
           <w:sz w:val="24"/>
           <w:szCs w:val="24"/>
@@ -757,26 +593,26 @@
         <w:jc w:val="left"/>
         <w:outlineLvl w:val="2"/>
         <w:rPr>
-          <w:rFonts w:ascii="微软雅黑" w:eastAsia="微软雅黑" w:hAnsi="微软雅黑" w:cs="宋体"/>
-          <w:b/>
-          <w:bCs/>
-          <w:color w:val="121212"/>
-          <w:kern w:val="0"/>
-          <w:sz w:val="26"/>
-          <w:szCs w:val="26"/>
-        </w:rPr>
-      </w:pPr>
-      <w:r>
-        <w:rPr>
           <w:rFonts w:ascii="微软雅黑" w:eastAsia="微软雅黑" w:hAnsi="微软雅黑" w:cs="宋体" w:hint="eastAsia"/>
           <w:b/>
           <w:bCs/>
-          <w:color w:val="121212"/>
+          <w:color w:val="191B1F"/>
           <w:kern w:val="0"/>
           <w:sz w:val="26"/>
           <w:szCs w:val="26"/>
         </w:rPr>
-        <w:t>1.2 Brain模块的构件框架</w:t>
+      </w:pPr>
+      <w:r>
+        <w:rPr>
+          <w:rFonts w:ascii="微软雅黑" w:eastAsia="微软雅黑" w:hAnsi="微软雅黑" w:cs="宋体" w:hint="eastAsia"/>
+          <w:b/>
+          <w:bCs/>
+          <w:color w:val="191B1F"/>
+          <w:kern w:val="0"/>
+          <w:sz w:val="26"/>
+          <w:szCs w:val="26"/>
+        </w:rPr>
+        <w:t>Brain模块的构件框架</w:t>
       </w:r>
     </w:p>
     <w:p>
@@ -784,7 +620,7 @@
         <w:widowControl/>
         <w:jc w:val="center"/>
         <w:rPr>
-          <w:rFonts w:ascii="宋体" w:eastAsia="宋体" w:hAnsi="宋体" w:cs="宋体"/>
+          <w:rFonts w:ascii="宋体" w:eastAsia="宋体" w:hAnsi="宋体" w:cs="宋体" w:hint="eastAsia"/>
           <w:kern w:val="0"/>
           <w:sz w:val="24"/>
           <w:szCs w:val="24"/>
@@ -800,10 +636,10 @@
         </w:rPr>
         <w:lastRenderedPageBreak/>
         <w:drawing>
-          <wp:inline distT="0" distB="0" distL="0" distR="0" wp14:anchorId="35069634" wp14:editId="6FB5624E">
-            <wp:extent cx="5274310" cy="6390640"/>
+          <wp:inline distT="0" distB="0" distL="0" distR="0" wp14:anchorId="29C82CD8" wp14:editId="255D77E8">
+            <wp:extent cx="5274310" cy="6387465"/>
             <wp:effectExtent l="0" t="0" r="2540" b="0"/>
-            <wp:docPr id="58480909" name="图片 36"/>
+            <wp:docPr id="63127033" name="图片 8"/>
             <wp:cNvGraphicFramePr>
               <a:graphicFrameLocks xmlns:a="http://schemas.openxmlformats.org/drawingml/2006/main" noChangeAspect="1"/>
             </wp:cNvGraphicFramePr>
@@ -811,7 +647,7 @@
               <a:graphicData uri="http://schemas.openxmlformats.org/drawingml/2006/picture">
                 <pic:pic xmlns:pic="http://schemas.openxmlformats.org/drawingml/2006/picture">
                   <pic:nvPicPr>
-                    <pic:cNvPr id="0" name="Picture 46"/>
+                    <pic:cNvPr id="0" name="Picture 2"/>
                     <pic:cNvPicPr>
                       <a:picLocks noChangeAspect="1" noChangeArrowheads="1"/>
                     </pic:cNvPicPr>
@@ -832,7 +668,7 @@
                   <pic:spPr bwMode="auto">
                     <a:xfrm>
                       <a:off x="0" y="0"/>
-                      <a:ext cx="5274310" cy="6390640"/>
+                      <a:ext cx="5274310" cy="6387465"/>
                     </a:xfrm>
                     <a:prstGeom prst="rect">
                       <a:avLst/>
@@ -877,7 +713,7 @@
         <w:jc w:val="left"/>
         <w:rPr>
           <w:rFonts w:ascii="微软雅黑" w:eastAsia="微软雅黑" w:hAnsi="微软雅黑" w:cs="宋体"/>
-          <w:color w:val="121212"/>
+          <w:color w:val="191B1F"/>
           <w:kern w:val="0"/>
           <w:sz w:val="24"/>
           <w:szCs w:val="24"/>
@@ -886,122 +722,74 @@
       <w:r>
         <w:rPr>
           <w:rFonts w:ascii="微软雅黑" w:eastAsia="微软雅黑" w:hAnsi="微软雅黑" w:cs="宋体" w:hint="eastAsia"/>
-          <w:color w:val="121212"/>
+          <w:color w:val="191B1F"/>
           <w:kern w:val="0"/>
           <w:sz w:val="24"/>
           <w:szCs w:val="24"/>
         </w:rPr>
-        <w:t>Brain理所当然是</w:t>
-      </w:r>
-      <w:proofErr w:type="gramStart"/>
-      <w:r>
-        <w:rPr>
-          <w:rFonts w:ascii="微软雅黑" w:eastAsia="微软雅黑" w:hAnsi="微软雅黑" w:cs="宋体" w:hint="eastAsia"/>
-          <w:color w:val="121212"/>
-          <w:kern w:val="0"/>
-          <w:sz w:val="24"/>
-          <w:szCs w:val="24"/>
-        </w:rPr>
-        <w:t>最</w:t>
-      </w:r>
-      <w:proofErr w:type="gramEnd"/>
-      <w:r>
-        <w:rPr>
-          <w:rFonts w:ascii="微软雅黑" w:eastAsia="微软雅黑" w:hAnsi="微软雅黑" w:cs="宋体" w:hint="eastAsia"/>
-          <w:color w:val="121212"/>
-          <w:kern w:val="0"/>
-          <w:sz w:val="24"/>
-          <w:szCs w:val="24"/>
-        </w:rPr>
-        <w:t>核心的模块。Brain的运动机制大概为：</w:t>
+        <w:t>Brain理所当然是最核心的模块。Brain的运动机制大概为：</w:t>
       </w:r>
       <w:r>
         <w:rPr>
           <w:rFonts w:ascii="微软雅黑" w:eastAsia="微软雅黑" w:hAnsi="微软雅黑" w:cs="宋体" w:hint="eastAsia"/>
           <w:b/>
           <w:bCs/>
-          <w:color w:val="121212"/>
+          <w:color w:val="191B1F"/>
           <w:kern w:val="0"/>
           <w:sz w:val="24"/>
           <w:szCs w:val="24"/>
         </w:rPr>
-        <w:t xml:space="preserve">从内部信息通路接受感知模块传来的输入-&gt;将输入作为参数，从模块内的知识和记忆构件检索（似乎可统称为 </w:t>
+        <w:t>从内部信息通路接受感知模块传来的输入-&gt;将输入作为参数，从模块内的知识和记忆构件检索（似乎可统称为 ”内存“）-&gt;综合输入和检索出的数据信息进行推理和计划-&gt;从内部信息通路输出行动序列到行动模块，并且进行模块内部知识和记忆的更新。</w:t>
       </w:r>
-      <w:proofErr w:type="gramStart"/>
+    </w:p>
+    <w:p>
+      <w:pPr>
+        <w:widowControl/>
+        <w:shd w:val="clear" w:color="auto" w:fill="FFFFFF"/>
+        <w:jc w:val="left"/>
+        <w:rPr>
+          <w:rFonts w:ascii="微软雅黑" w:eastAsia="微软雅黑" w:hAnsi="微软雅黑" w:cs="宋体" w:hint="eastAsia"/>
+          <w:color w:val="191B1F"/>
+          <w:kern w:val="0"/>
+          <w:sz w:val="24"/>
+          <w:szCs w:val="24"/>
+        </w:rPr>
+      </w:pPr>
+      <w:r>
+        <w:rPr>
+          <w:rFonts w:ascii="微软雅黑" w:eastAsia="微软雅黑" w:hAnsi="微软雅黑" w:cs="宋体" w:hint="eastAsia"/>
+          <w:color w:val="191B1F"/>
+          <w:kern w:val="0"/>
+          <w:sz w:val="24"/>
+          <w:szCs w:val="24"/>
+        </w:rPr>
+        <w:lastRenderedPageBreak/>
+        <w:t>按论文的框架，Brain模块有5个要素：自然语言交互，知识，记忆，推理和规划，可迁移性和通用性。</w:t>
+      </w:r>
+    </w:p>
+    <w:p>
+      <w:pPr>
+        <w:widowControl/>
+        <w:numPr>
+          <w:ilvl w:val="0"/>
+          <w:numId w:val="63"/>
+        </w:numPr>
+        <w:shd w:val="clear" w:color="auto" w:fill="FFFFFF"/>
+        <w:jc w:val="left"/>
+        <w:rPr>
+          <w:rFonts w:ascii="微软雅黑" w:eastAsia="微软雅黑" w:hAnsi="微软雅黑" w:cs="宋体" w:hint="eastAsia"/>
+          <w:color w:val="191B1F"/>
+          <w:kern w:val="0"/>
+          <w:sz w:val="24"/>
+          <w:szCs w:val="24"/>
+        </w:rPr>
+      </w:pPr>
       <w:r>
         <w:rPr>
           <w:rFonts w:ascii="微软雅黑" w:eastAsia="微软雅黑" w:hAnsi="微软雅黑" w:cs="宋体" w:hint="eastAsia"/>
           <w:b/>
           <w:bCs/>
-          <w:color w:val="121212"/>
-          <w:kern w:val="0"/>
-          <w:sz w:val="24"/>
-          <w:szCs w:val="24"/>
-        </w:rPr>
-        <w:t>”</w:t>
-      </w:r>
-      <w:proofErr w:type="gramEnd"/>
-      <w:r>
-        <w:rPr>
-          <w:rFonts w:ascii="微软雅黑" w:eastAsia="微软雅黑" w:hAnsi="微软雅黑" w:cs="宋体" w:hint="eastAsia"/>
-          <w:b/>
-          <w:bCs/>
-          <w:color w:val="121212"/>
-          <w:kern w:val="0"/>
-          <w:sz w:val="24"/>
-          <w:szCs w:val="24"/>
-        </w:rPr>
-        <w:t>内存“）-&gt;综合输入和检索出的数据信息进行推理和计划-&gt;从内部信息通路输出行动序列到行动模块，并且进行模块内部知识和记忆的更新。</w:t>
-      </w:r>
-    </w:p>
-    <w:p>
-      <w:pPr>
-        <w:widowControl/>
-        <w:shd w:val="clear" w:color="auto" w:fill="FFFFFF"/>
-        <w:jc w:val="left"/>
-        <w:rPr>
-          <w:rFonts w:ascii="微软雅黑" w:eastAsia="微软雅黑" w:hAnsi="微软雅黑" w:cs="宋体"/>
-          <w:color w:val="121212"/>
-          <w:kern w:val="0"/>
-          <w:sz w:val="24"/>
-          <w:szCs w:val="24"/>
-        </w:rPr>
-      </w:pPr>
-      <w:r>
-        <w:rPr>
-          <w:rFonts w:ascii="微软雅黑" w:eastAsia="微软雅黑" w:hAnsi="微软雅黑" w:cs="宋体" w:hint="eastAsia"/>
-          <w:color w:val="121212"/>
-          <w:kern w:val="0"/>
-          <w:sz w:val="24"/>
-          <w:szCs w:val="24"/>
-        </w:rPr>
-        <w:lastRenderedPageBreak/>
-        <w:t>Brain模块有5个关键构件：自然语言交互，知识，记忆，推理和规划，可迁移性和通用性。</w:t>
-      </w:r>
-    </w:p>
-    <w:p>
-      <w:pPr>
-        <w:widowControl/>
-        <w:numPr>
-          <w:ilvl w:val="0"/>
-          <w:numId w:val="45"/>
-        </w:numPr>
-        <w:shd w:val="clear" w:color="auto" w:fill="FFFFFF"/>
-        <w:jc w:val="left"/>
-        <w:rPr>
-          <w:rFonts w:ascii="微软雅黑" w:eastAsia="微软雅黑" w:hAnsi="微软雅黑" w:cs="宋体"/>
-          <w:color w:val="121212"/>
-          <w:kern w:val="0"/>
-          <w:sz w:val="24"/>
-          <w:szCs w:val="24"/>
-        </w:rPr>
-      </w:pPr>
-      <w:r>
-        <w:rPr>
-          <w:rFonts w:ascii="微软雅黑" w:eastAsia="微软雅黑" w:hAnsi="微软雅黑" w:cs="宋体" w:hint="eastAsia"/>
-          <w:b/>
-          <w:bCs/>
-          <w:color w:val="121212"/>
+          <w:color w:val="191B1F"/>
           <w:kern w:val="0"/>
           <w:sz w:val="24"/>
           <w:szCs w:val="24"/>
@@ -1011,7 +799,7 @@
       <w:r>
         <w:rPr>
           <w:rFonts w:ascii="微软雅黑" w:eastAsia="微软雅黑" w:hAnsi="微软雅黑" w:cs="宋体" w:hint="eastAsia"/>
-          <w:color w:val="121212"/>
+          <w:color w:val="191B1F"/>
           <w:kern w:val="0"/>
           <w:sz w:val="24"/>
           <w:szCs w:val="24"/>
@@ -1024,13 +812,13 @@
         <w:widowControl/>
         <w:numPr>
           <w:ilvl w:val="0"/>
-          <w:numId w:val="45"/>
+          <w:numId w:val="63"/>
         </w:numPr>
         <w:shd w:val="clear" w:color="auto" w:fill="FFFFFF"/>
         <w:jc w:val="left"/>
         <w:rPr>
-          <w:rFonts w:ascii="微软雅黑" w:eastAsia="微软雅黑" w:hAnsi="微软雅黑" w:cs="宋体"/>
-          <w:color w:val="121212"/>
+          <w:rFonts w:ascii="微软雅黑" w:eastAsia="微软雅黑" w:hAnsi="微软雅黑" w:cs="宋体" w:hint="eastAsia"/>
+          <w:color w:val="191B1F"/>
           <w:kern w:val="0"/>
           <w:sz w:val="24"/>
           <w:szCs w:val="24"/>
@@ -1041,7 +829,7 @@
           <w:rFonts w:ascii="微软雅黑" w:eastAsia="微软雅黑" w:hAnsi="微软雅黑" w:cs="宋体" w:hint="eastAsia"/>
           <w:b/>
           <w:bCs/>
-          <w:color w:val="121212"/>
+          <w:color w:val="191B1F"/>
           <w:kern w:val="0"/>
           <w:sz w:val="24"/>
           <w:szCs w:val="24"/>
@@ -1051,7 +839,7 @@
       <w:r>
         <w:rPr>
           <w:rFonts w:ascii="微软雅黑" w:eastAsia="微软雅黑" w:hAnsi="微软雅黑" w:cs="宋体" w:hint="eastAsia"/>
-          <w:color w:val="121212"/>
+          <w:color w:val="191B1F"/>
           <w:kern w:val="0"/>
           <w:sz w:val="24"/>
           <w:szCs w:val="24"/>
@@ -1064,13 +852,13 @@
         <w:widowControl/>
         <w:numPr>
           <w:ilvl w:val="0"/>
-          <w:numId w:val="45"/>
+          <w:numId w:val="63"/>
         </w:numPr>
         <w:shd w:val="clear" w:color="auto" w:fill="FFFFFF"/>
         <w:jc w:val="left"/>
         <w:rPr>
-          <w:rFonts w:ascii="微软雅黑" w:eastAsia="微软雅黑" w:hAnsi="微软雅黑" w:cs="宋体"/>
-          <w:color w:val="121212"/>
+          <w:rFonts w:ascii="微软雅黑" w:eastAsia="微软雅黑" w:hAnsi="微软雅黑" w:cs="宋体" w:hint="eastAsia"/>
+          <w:color w:val="191B1F"/>
           <w:kern w:val="0"/>
           <w:sz w:val="24"/>
           <w:szCs w:val="24"/>
@@ -1081,7 +869,7 @@
           <w:rFonts w:ascii="微软雅黑" w:eastAsia="微软雅黑" w:hAnsi="微软雅黑" w:cs="宋体" w:hint="eastAsia"/>
           <w:b/>
           <w:bCs/>
-          <w:color w:val="121212"/>
+          <w:color w:val="191B1F"/>
           <w:kern w:val="0"/>
           <w:sz w:val="24"/>
           <w:szCs w:val="24"/>
@@ -1091,34 +879,12 @@
       <w:r>
         <w:rPr>
           <w:rFonts w:ascii="微软雅黑" w:eastAsia="微软雅黑" w:hAnsi="微软雅黑" w:cs="宋体" w:hint="eastAsia"/>
-          <w:color w:val="121212"/>
+          <w:color w:val="191B1F"/>
           <w:kern w:val="0"/>
           <w:sz w:val="24"/>
           <w:szCs w:val="24"/>
         </w:rPr>
-        <w:t>提到了agent需要特定的记忆机制来处理连续任务，记忆可以分为短期记忆和长期记忆，短期记忆即输入的上下文，长期记忆则有多种实现方式。长期记忆是一种</w:t>
-      </w:r>
-      <w:proofErr w:type="gramStart"/>
-      <w:r>
-        <w:rPr>
-          <w:rFonts w:ascii="微软雅黑" w:eastAsia="微软雅黑" w:hAnsi="微软雅黑" w:cs="宋体" w:hint="eastAsia"/>
-          <w:color w:val="121212"/>
-          <w:kern w:val="0"/>
-          <w:sz w:val="24"/>
-          <w:szCs w:val="24"/>
-        </w:rPr>
-        <w:t>”</w:t>
-      </w:r>
-      <w:proofErr w:type="gramEnd"/>
-      <w:r>
-        <w:rPr>
-          <w:rFonts w:ascii="微软雅黑" w:eastAsia="微软雅黑" w:hAnsi="微软雅黑" w:cs="宋体" w:hint="eastAsia"/>
-          <w:color w:val="121212"/>
-          <w:kern w:val="0"/>
-          <w:sz w:val="24"/>
-          <w:szCs w:val="24"/>
-        </w:rPr>
-        <w:t>外骨骼“式的增强方法，主要需要获得记忆的方法，存储记忆的方法和检索记忆的方法三个内容。《Generative Agents》提供了一种可行的记忆流框架。记忆模块是提高LLM能力的重要方式之一，具体可以提高Transformer架构处理长序列的能力（短期），改善总结记忆的方法，检索记忆的方法等（长期）。</w:t>
+        <w:t>提到了agent需要特定的记忆机制来处理连续任务，记忆可以分为短期记忆和长期记忆，短期记忆即输入的上下文，长期记忆则有多种实现方式。长期记忆是一种”外骨骼“式的增强方法，主要需要获得记忆的方法，存储记忆的方法和检索记忆的方法三个内容。《Generative Agents》提供了一种可行的记忆流框架。记忆模块是提高LLM能力的重要方式之一，具体可以提高Transformer架构处理长序列的能力（短期），改善总结记忆的方法，检索记忆的方法等（长期）。</w:t>
       </w:r>
     </w:p>
     <w:p>
@@ -1127,8 +893,8 @@
         <w:shd w:val="clear" w:color="auto" w:fill="FFFFFF"/>
         <w:jc w:val="left"/>
         <w:rPr>
-          <w:rFonts w:ascii="微软雅黑" w:eastAsia="微软雅黑" w:hAnsi="微软雅黑" w:cs="宋体"/>
-          <w:color w:val="636363"/>
+          <w:rFonts w:ascii="微软雅黑" w:eastAsia="微软雅黑" w:hAnsi="微软雅黑" w:cs="宋体" w:hint="eastAsia"/>
+          <w:color w:val="535861"/>
           <w:kern w:val="0"/>
           <w:sz w:val="24"/>
           <w:szCs w:val="24"/>
@@ -1137,7 +903,7 @@
       <w:r>
         <w:rPr>
           <w:rFonts w:ascii="微软雅黑" w:eastAsia="微软雅黑" w:hAnsi="微软雅黑" w:cs="宋体" w:hint="eastAsia"/>
-          <w:color w:val="636363"/>
+          <w:color w:val="535861"/>
           <w:kern w:val="0"/>
           <w:sz w:val="24"/>
           <w:szCs w:val="24"/>
@@ -1150,13 +916,13 @@
         <w:widowControl/>
         <w:numPr>
           <w:ilvl w:val="0"/>
-          <w:numId w:val="46"/>
+          <w:numId w:val="64"/>
         </w:numPr>
         <w:shd w:val="clear" w:color="auto" w:fill="FFFFFF"/>
         <w:jc w:val="left"/>
         <w:rPr>
-          <w:rFonts w:ascii="微软雅黑" w:eastAsia="微软雅黑" w:hAnsi="微软雅黑" w:cs="宋体"/>
-          <w:color w:val="121212"/>
+          <w:rFonts w:ascii="微软雅黑" w:eastAsia="微软雅黑" w:hAnsi="微软雅黑" w:cs="宋体" w:hint="eastAsia"/>
+          <w:color w:val="191B1F"/>
           <w:kern w:val="0"/>
           <w:sz w:val="24"/>
           <w:szCs w:val="24"/>
@@ -1167,7 +933,7 @@
           <w:rFonts w:ascii="微软雅黑" w:eastAsia="微软雅黑" w:hAnsi="微软雅黑" w:cs="宋体" w:hint="eastAsia"/>
           <w:b/>
           <w:bCs/>
-          <w:color w:val="121212"/>
+          <w:color w:val="191B1F"/>
           <w:kern w:val="0"/>
           <w:sz w:val="24"/>
           <w:szCs w:val="24"/>
@@ -1177,78 +943,23 @@
       <w:r>
         <w:rPr>
           <w:rFonts w:ascii="微软雅黑" w:eastAsia="微软雅黑" w:hAnsi="微软雅黑" w:cs="宋体" w:hint="eastAsia"/>
-          <w:color w:val="121212"/>
+          <w:color w:val="191B1F"/>
           <w:kern w:val="0"/>
           <w:sz w:val="24"/>
           <w:szCs w:val="24"/>
         </w:rPr>
-        <w:t>推理更多是LLM内部的能力，但是可以通过外部方法提高，如思维链（</w:t>
+        <w:t>推理更多是LLM内部的能力，但是可以通过一些方法提高，如思维链（CoT）技术及其变种。规划的核心是推理能力，但是也需要人类”要求“来激发，因为agent没有原始欲望（？），其原始目标总归是人类赋予的。人类要求LLM进行规划后，LLM可以将复杂任务分解为子任务逐步解决。规划又可细分为计划制定和计划反思，制定</w:t>
       </w:r>
-      <w:proofErr w:type="spellStart"/>
       <w:r>
         <w:rPr>
           <w:rFonts w:ascii="微软雅黑" w:eastAsia="微软雅黑" w:hAnsi="微软雅黑" w:cs="宋体" w:hint="eastAsia"/>
-          <w:color w:val="121212"/>
+          <w:color w:val="191B1F"/>
           <w:kern w:val="0"/>
           <w:sz w:val="24"/>
           <w:szCs w:val="24"/>
         </w:rPr>
-        <w:t>CoT</w:t>
-      </w:r>
-      <w:proofErr w:type="spellEnd"/>
-      <w:r>
-        <w:rPr>
-          <w:rFonts w:ascii="微软雅黑" w:eastAsia="微软雅黑" w:hAnsi="微软雅黑" w:cs="宋体" w:hint="eastAsia"/>
-          <w:color w:val="121212"/>
-          <w:kern w:val="0"/>
-          <w:sz w:val="24"/>
-          <w:szCs w:val="24"/>
-        </w:rPr>
-        <w:t>）技术及其变种。规划的核心是推理能力，但是也需要人类</w:t>
-      </w:r>
-      <w:proofErr w:type="gramStart"/>
-      <w:r>
-        <w:rPr>
-          <w:rFonts w:ascii="微软雅黑" w:eastAsia="微软雅黑" w:hAnsi="微软雅黑" w:cs="宋体" w:hint="eastAsia"/>
-          <w:color w:val="121212"/>
-          <w:kern w:val="0"/>
-          <w:sz w:val="24"/>
-          <w:szCs w:val="24"/>
-        </w:rPr>
-        <w:t>”</w:t>
-      </w:r>
-      <w:proofErr w:type="gramEnd"/>
-      <w:r>
-        <w:rPr>
-          <w:rFonts w:ascii="微软雅黑" w:eastAsia="微软雅黑" w:hAnsi="微软雅黑" w:cs="宋体" w:hint="eastAsia"/>
-          <w:color w:val="121212"/>
-          <w:kern w:val="0"/>
-          <w:sz w:val="24"/>
-          <w:szCs w:val="24"/>
-        </w:rPr>
-        <w:t>要求“来激发。人类要求LLM进行规划后，LLM可以将复杂任务分解为</w:t>
-      </w:r>
-      <w:proofErr w:type="gramStart"/>
-      <w:r>
-        <w:rPr>
-          <w:rFonts w:ascii="微软雅黑" w:eastAsia="微软雅黑" w:hAnsi="微软雅黑" w:cs="宋体" w:hint="eastAsia"/>
-          <w:color w:val="121212"/>
-          <w:kern w:val="0"/>
-          <w:sz w:val="24"/>
-          <w:szCs w:val="24"/>
-        </w:rPr>
-        <w:t>子任务</w:t>
-      </w:r>
-      <w:proofErr w:type="gramEnd"/>
-      <w:r>
-        <w:rPr>
-          <w:rFonts w:ascii="微软雅黑" w:eastAsia="微软雅黑" w:hAnsi="微软雅黑" w:cs="宋体" w:hint="eastAsia"/>
-          <w:color w:val="121212"/>
-          <w:kern w:val="0"/>
-          <w:sz w:val="24"/>
-          <w:szCs w:val="24"/>
-        </w:rPr>
-        <w:t>逐步解决。规划又可细分为计划制定和计划反思，制定的方法如《Generative Agents》的plan模块，反思则可以从外部评价反馈获得。</w:t>
+        <w:lastRenderedPageBreak/>
+        <w:t>的方法如《Generative Agents》的plan模块，反思则可以从外部评价反馈获得。</w:t>
       </w:r>
     </w:p>
     <w:p>
@@ -1256,7 +967,7 @@
         <w:widowControl/>
         <w:jc w:val="center"/>
         <w:rPr>
-          <w:rFonts w:ascii="宋体" w:eastAsia="宋体" w:hAnsi="宋体" w:cs="宋体"/>
+          <w:rFonts w:ascii="宋体" w:eastAsia="宋体" w:hAnsi="宋体" w:cs="宋体" w:hint="eastAsia"/>
           <w:kern w:val="0"/>
           <w:sz w:val="24"/>
           <w:szCs w:val="24"/>
@@ -1270,12 +981,11 @@
           <w:sz w:val="24"/>
           <w:szCs w:val="24"/>
         </w:rPr>
-        <w:lastRenderedPageBreak/>
         <w:drawing>
-          <wp:inline distT="0" distB="0" distL="0" distR="0" wp14:anchorId="58BD1DC8" wp14:editId="725141F1">
-            <wp:extent cx="5274310" cy="1882140"/>
-            <wp:effectExtent l="0" t="0" r="2540" b="3810"/>
-            <wp:docPr id="1645420308" name="图片 35"/>
+          <wp:inline distT="0" distB="0" distL="0" distR="0" wp14:anchorId="7F6D34E7" wp14:editId="6DFBEA57">
+            <wp:extent cx="5274310" cy="1883410"/>
+            <wp:effectExtent l="0" t="0" r="2540" b="2540"/>
+            <wp:docPr id="346461882" name="图片 7"/>
             <wp:cNvGraphicFramePr>
               <a:graphicFrameLocks xmlns:a="http://schemas.openxmlformats.org/drawingml/2006/main" noChangeAspect="1"/>
             </wp:cNvGraphicFramePr>
@@ -1283,7 +993,7 @@
               <a:graphicData uri="http://schemas.openxmlformats.org/drawingml/2006/picture">
                 <pic:pic xmlns:pic="http://schemas.openxmlformats.org/drawingml/2006/picture">
                   <pic:nvPicPr>
-                    <pic:cNvPr id="0" name="Picture 47"/>
+                    <pic:cNvPr id="0" name="Picture 3"/>
                     <pic:cNvPicPr>
                       <a:picLocks noChangeAspect="1" noChangeArrowheads="1"/>
                     </pic:cNvPicPr>
@@ -1304,7 +1014,7 @@
                   <pic:spPr bwMode="auto">
                     <a:xfrm>
                       <a:off x="0" y="0"/>
-                      <a:ext cx="5274310" cy="1882140"/>
+                      <a:ext cx="5274310" cy="1883410"/>
                     </a:xfrm>
                     <a:prstGeom prst="rect">
                       <a:avLst/>
@@ -1345,15 +1055,11 @@
     <w:p>
       <w:pPr>
         <w:widowControl/>
-        <w:numPr>
-          <w:ilvl w:val="0"/>
-          <w:numId w:val="47"/>
-        </w:numPr>
         <w:shd w:val="clear" w:color="auto" w:fill="FFFFFF"/>
         <w:jc w:val="left"/>
         <w:rPr>
           <w:rFonts w:ascii="微软雅黑" w:eastAsia="微软雅黑" w:hAnsi="微软雅黑" w:cs="宋体"/>
-          <w:color w:val="121212"/>
+          <w:color w:val="191B1F"/>
           <w:kern w:val="0"/>
           <w:sz w:val="24"/>
           <w:szCs w:val="24"/>
@@ -1364,7 +1070,7 @@
           <w:rFonts w:ascii="微软雅黑" w:eastAsia="微软雅黑" w:hAnsi="微软雅黑" w:cs="宋体" w:hint="eastAsia"/>
           <w:b/>
           <w:bCs/>
-          <w:color w:val="121212"/>
+          <w:color w:val="191B1F"/>
           <w:kern w:val="0"/>
           <w:sz w:val="24"/>
           <w:szCs w:val="24"/>
@@ -1374,7 +1080,7 @@
       <w:r>
         <w:rPr>
           <w:rFonts w:ascii="微软雅黑" w:eastAsia="微软雅黑" w:hAnsi="微软雅黑" w:cs="宋体" w:hint="eastAsia"/>
-          <w:color w:val="121212"/>
+          <w:color w:val="191B1F"/>
           <w:kern w:val="0"/>
           <w:sz w:val="24"/>
           <w:szCs w:val="24"/>
@@ -1390,26 +1096,26 @@
         <w:jc w:val="left"/>
         <w:outlineLvl w:val="2"/>
         <w:rPr>
-          <w:rFonts w:ascii="微软雅黑" w:eastAsia="微软雅黑" w:hAnsi="微软雅黑" w:cs="宋体"/>
-          <w:b/>
-          <w:bCs/>
-          <w:color w:val="121212"/>
-          <w:kern w:val="0"/>
-          <w:sz w:val="26"/>
-          <w:szCs w:val="26"/>
-        </w:rPr>
-      </w:pPr>
-      <w:r>
-        <w:rPr>
           <w:rFonts w:ascii="微软雅黑" w:eastAsia="微软雅黑" w:hAnsi="微软雅黑" w:cs="宋体" w:hint="eastAsia"/>
           <w:b/>
           <w:bCs/>
-          <w:color w:val="121212"/>
+          <w:color w:val="191B1F"/>
           <w:kern w:val="0"/>
           <w:sz w:val="26"/>
           <w:szCs w:val="26"/>
         </w:rPr>
-        <w:t>1.3 Perception模块的构件框架</w:t>
+      </w:pPr>
+      <w:r>
+        <w:rPr>
+          <w:rFonts w:ascii="微软雅黑" w:eastAsia="微软雅黑" w:hAnsi="微软雅黑" w:cs="宋体" w:hint="eastAsia"/>
+          <w:b/>
+          <w:bCs/>
+          <w:color w:val="191B1F"/>
+          <w:kern w:val="0"/>
+          <w:sz w:val="26"/>
+          <w:szCs w:val="26"/>
+        </w:rPr>
+        <w:t>Perception模块的构件框架</w:t>
       </w:r>
     </w:p>
     <w:p>
@@ -1417,7 +1123,7 @@
         <w:widowControl/>
         <w:jc w:val="center"/>
         <w:rPr>
-          <w:rFonts w:ascii="宋体" w:eastAsia="宋体" w:hAnsi="宋体" w:cs="宋体"/>
+          <w:rFonts w:ascii="宋体" w:eastAsia="宋体" w:hAnsi="宋体" w:cs="宋体" w:hint="eastAsia"/>
           <w:kern w:val="0"/>
           <w:sz w:val="24"/>
           <w:szCs w:val="24"/>
@@ -1432,10 +1138,10 @@
           <w:szCs w:val="24"/>
         </w:rPr>
         <w:drawing>
-          <wp:inline distT="0" distB="0" distL="0" distR="0" wp14:anchorId="6A2C7A24" wp14:editId="37D2F33F">
-            <wp:extent cx="5274310" cy="1393825"/>
-            <wp:effectExtent l="0" t="0" r="2540" b="0"/>
-            <wp:docPr id="411693107" name="图片 34"/>
+          <wp:inline distT="0" distB="0" distL="0" distR="0" wp14:anchorId="1B938B57" wp14:editId="1C020584">
+            <wp:extent cx="5274310" cy="1400810"/>
+            <wp:effectExtent l="0" t="0" r="2540" b="8890"/>
+            <wp:docPr id="1096844891" name="图片 6"/>
             <wp:cNvGraphicFramePr>
               <a:graphicFrameLocks xmlns:a="http://schemas.openxmlformats.org/drawingml/2006/main" noChangeAspect="1"/>
             </wp:cNvGraphicFramePr>
@@ -1443,7 +1149,7 @@
               <a:graphicData uri="http://schemas.openxmlformats.org/drawingml/2006/picture">
                 <pic:pic xmlns:pic="http://schemas.openxmlformats.org/drawingml/2006/picture">
                   <pic:nvPicPr>
-                    <pic:cNvPr id="0" name="Picture 48"/>
+                    <pic:cNvPr id="0" name="Picture 4"/>
                     <pic:cNvPicPr>
                       <a:picLocks noChangeAspect="1" noChangeArrowheads="1"/>
                     </pic:cNvPicPr>
@@ -1464,7 +1170,7 @@
                   <pic:spPr bwMode="auto">
                     <a:xfrm>
                       <a:off x="0" y="0"/>
-                      <a:ext cx="5274310" cy="1393825"/>
+                      <a:ext cx="5274310" cy="1400810"/>
                     </a:xfrm>
                     <a:prstGeom prst="rect">
                       <a:avLst/>
@@ -1509,7 +1215,7 @@
         <w:jc w:val="left"/>
         <w:rPr>
           <w:rFonts w:ascii="微软雅黑" w:eastAsia="微软雅黑" w:hAnsi="微软雅黑" w:cs="宋体"/>
-          <w:color w:val="121212"/>
+          <w:color w:val="191B1F"/>
           <w:kern w:val="0"/>
           <w:sz w:val="24"/>
           <w:szCs w:val="24"/>
@@ -1518,7 +1224,7 @@
       <w:r>
         <w:rPr>
           <w:rFonts w:ascii="微软雅黑" w:eastAsia="微软雅黑" w:hAnsi="微软雅黑" w:cs="宋体" w:hint="eastAsia"/>
-          <w:color w:val="121212"/>
+          <w:color w:val="191B1F"/>
           <w:kern w:val="0"/>
           <w:sz w:val="24"/>
           <w:szCs w:val="24"/>
@@ -1531,13 +1237,13 @@
         <w:widowControl/>
         <w:numPr>
           <w:ilvl w:val="0"/>
-          <w:numId w:val="48"/>
+          <w:numId w:val="65"/>
         </w:numPr>
         <w:shd w:val="clear" w:color="auto" w:fill="FFFFFF"/>
         <w:jc w:val="left"/>
         <w:rPr>
-          <w:rFonts w:ascii="微软雅黑" w:eastAsia="微软雅黑" w:hAnsi="微软雅黑" w:cs="宋体"/>
-          <w:color w:val="121212"/>
+          <w:rFonts w:ascii="微软雅黑" w:eastAsia="微软雅黑" w:hAnsi="微软雅黑" w:cs="宋体" w:hint="eastAsia"/>
+          <w:color w:val="191B1F"/>
           <w:kern w:val="0"/>
           <w:sz w:val="24"/>
           <w:szCs w:val="24"/>
@@ -1548,17 +1254,18 @@
           <w:rFonts w:ascii="微软雅黑" w:eastAsia="微软雅黑" w:hAnsi="微软雅黑" w:cs="宋体" w:hint="eastAsia"/>
           <w:b/>
           <w:bCs/>
-          <w:color w:val="121212"/>
+          <w:color w:val="191B1F"/>
           <w:kern w:val="0"/>
           <w:sz w:val="24"/>
           <w:szCs w:val="24"/>
         </w:rPr>
+        <w:lastRenderedPageBreak/>
         <w:t>文本输入：</w:t>
       </w:r>
       <w:r>
         <w:rPr>
           <w:rFonts w:ascii="微软雅黑" w:eastAsia="微软雅黑" w:hAnsi="微软雅黑" w:cs="宋体" w:hint="eastAsia"/>
-          <w:color w:val="121212"/>
+          <w:color w:val="191B1F"/>
           <w:kern w:val="0"/>
           <w:sz w:val="24"/>
           <w:szCs w:val="24"/>
@@ -1571,13 +1278,13 @@
         <w:widowControl/>
         <w:numPr>
           <w:ilvl w:val="0"/>
-          <w:numId w:val="48"/>
+          <w:numId w:val="65"/>
         </w:numPr>
         <w:shd w:val="clear" w:color="auto" w:fill="FFFFFF"/>
         <w:jc w:val="left"/>
         <w:rPr>
-          <w:rFonts w:ascii="微软雅黑" w:eastAsia="微软雅黑" w:hAnsi="微软雅黑" w:cs="宋体"/>
-          <w:color w:val="121212"/>
+          <w:rFonts w:ascii="微软雅黑" w:eastAsia="微软雅黑" w:hAnsi="微软雅黑" w:cs="宋体" w:hint="eastAsia"/>
+          <w:color w:val="191B1F"/>
           <w:kern w:val="0"/>
           <w:sz w:val="24"/>
           <w:szCs w:val="24"/>
@@ -1588,18 +1295,17 @@
           <w:rFonts w:ascii="微软雅黑" w:eastAsia="微软雅黑" w:hAnsi="微软雅黑" w:cs="宋体" w:hint="eastAsia"/>
           <w:b/>
           <w:bCs/>
-          <w:color w:val="121212"/>
+          <w:color w:val="191B1F"/>
           <w:kern w:val="0"/>
           <w:sz w:val="24"/>
           <w:szCs w:val="24"/>
         </w:rPr>
-        <w:lastRenderedPageBreak/>
         <w:t>视觉输入：</w:t>
       </w:r>
       <w:r>
         <w:rPr>
           <w:rFonts w:ascii="微软雅黑" w:eastAsia="微软雅黑" w:hAnsi="微软雅黑" w:cs="宋体" w:hint="eastAsia"/>
-          <w:color w:val="121212"/>
+          <w:color w:val="191B1F"/>
           <w:kern w:val="0"/>
           <w:sz w:val="24"/>
           <w:szCs w:val="24"/>
@@ -1612,13 +1318,13 @@
         <w:widowControl/>
         <w:numPr>
           <w:ilvl w:val="0"/>
-          <w:numId w:val="48"/>
+          <w:numId w:val="65"/>
         </w:numPr>
         <w:shd w:val="clear" w:color="auto" w:fill="FFFFFF"/>
         <w:jc w:val="left"/>
         <w:rPr>
-          <w:rFonts w:ascii="微软雅黑" w:eastAsia="微软雅黑" w:hAnsi="微软雅黑" w:cs="宋体"/>
-          <w:color w:val="121212"/>
+          <w:rFonts w:ascii="微软雅黑" w:eastAsia="微软雅黑" w:hAnsi="微软雅黑" w:cs="宋体" w:hint="eastAsia"/>
+          <w:color w:val="191B1F"/>
           <w:kern w:val="0"/>
           <w:sz w:val="24"/>
           <w:szCs w:val="24"/>
@@ -1629,7 +1335,7 @@
           <w:rFonts w:ascii="微软雅黑" w:eastAsia="微软雅黑" w:hAnsi="微软雅黑" w:cs="宋体" w:hint="eastAsia"/>
           <w:b/>
           <w:bCs/>
-          <w:color w:val="121212"/>
+          <w:color w:val="191B1F"/>
           <w:kern w:val="0"/>
           <w:sz w:val="24"/>
           <w:szCs w:val="24"/>
@@ -1639,7 +1345,7 @@
       <w:r>
         <w:rPr>
           <w:rFonts w:ascii="微软雅黑" w:eastAsia="微软雅黑" w:hAnsi="微软雅黑" w:cs="宋体" w:hint="eastAsia"/>
-          <w:color w:val="121212"/>
+          <w:color w:val="191B1F"/>
           <w:kern w:val="0"/>
           <w:sz w:val="24"/>
           <w:szCs w:val="24"/>
@@ -1652,13 +1358,13 @@
         <w:widowControl/>
         <w:numPr>
           <w:ilvl w:val="0"/>
-          <w:numId w:val="48"/>
+          <w:numId w:val="65"/>
         </w:numPr>
         <w:shd w:val="clear" w:color="auto" w:fill="FFFFFF"/>
         <w:jc w:val="left"/>
         <w:rPr>
-          <w:rFonts w:ascii="微软雅黑" w:eastAsia="微软雅黑" w:hAnsi="微软雅黑" w:cs="宋体"/>
-          <w:color w:val="121212"/>
+          <w:rFonts w:ascii="微软雅黑" w:eastAsia="微软雅黑" w:hAnsi="微软雅黑" w:cs="宋体" w:hint="eastAsia"/>
+          <w:color w:val="191B1F"/>
           <w:kern w:val="0"/>
           <w:sz w:val="24"/>
           <w:szCs w:val="24"/>
@@ -1669,7 +1375,7 @@
           <w:rFonts w:ascii="微软雅黑" w:eastAsia="微软雅黑" w:hAnsi="微软雅黑" w:cs="宋体" w:hint="eastAsia"/>
           <w:b/>
           <w:bCs/>
-          <w:color w:val="121212"/>
+          <w:color w:val="191B1F"/>
           <w:kern w:val="0"/>
           <w:sz w:val="24"/>
           <w:szCs w:val="24"/>
@@ -1679,7 +1385,7 @@
       <w:r>
         <w:rPr>
           <w:rFonts w:ascii="微软雅黑" w:eastAsia="微软雅黑" w:hAnsi="微软雅黑" w:cs="宋体" w:hint="eastAsia"/>
-          <w:color w:val="121212"/>
+          <w:color w:val="191B1F"/>
           <w:kern w:val="0"/>
           <w:sz w:val="24"/>
           <w:szCs w:val="24"/>
@@ -1695,26 +1401,26 @@
         <w:jc w:val="left"/>
         <w:outlineLvl w:val="2"/>
         <w:rPr>
-          <w:rFonts w:ascii="微软雅黑" w:eastAsia="微软雅黑" w:hAnsi="微软雅黑" w:cs="宋体"/>
-          <w:b/>
-          <w:bCs/>
-          <w:color w:val="121212"/>
-          <w:kern w:val="0"/>
-          <w:sz w:val="26"/>
-          <w:szCs w:val="26"/>
-        </w:rPr>
-      </w:pPr>
-      <w:r>
-        <w:rPr>
           <w:rFonts w:ascii="微软雅黑" w:eastAsia="微软雅黑" w:hAnsi="微软雅黑" w:cs="宋体" w:hint="eastAsia"/>
           <w:b/>
           <w:bCs/>
-          <w:color w:val="121212"/>
+          <w:color w:val="191B1F"/>
           <w:kern w:val="0"/>
           <w:sz w:val="26"/>
           <w:szCs w:val="26"/>
         </w:rPr>
-        <w:t>1.4 Action模块的构件框架</w:t>
+      </w:pPr>
+      <w:r>
+        <w:rPr>
+          <w:rFonts w:ascii="微软雅黑" w:eastAsia="微软雅黑" w:hAnsi="微软雅黑" w:cs="宋体" w:hint="eastAsia"/>
+          <w:b/>
+          <w:bCs/>
+          <w:color w:val="191B1F"/>
+          <w:kern w:val="0"/>
+          <w:sz w:val="26"/>
+          <w:szCs w:val="26"/>
+        </w:rPr>
+        <w:t>Action模块的构件框架</w:t>
       </w:r>
     </w:p>
     <w:p>
@@ -1722,7 +1428,7 @@
         <w:widowControl/>
         <w:jc w:val="center"/>
         <w:rPr>
-          <w:rFonts w:ascii="宋体" w:eastAsia="宋体" w:hAnsi="宋体" w:cs="宋体"/>
+          <w:rFonts w:ascii="宋体" w:eastAsia="宋体" w:hAnsi="宋体" w:cs="宋体" w:hint="eastAsia"/>
           <w:kern w:val="0"/>
           <w:sz w:val="24"/>
           <w:szCs w:val="24"/>
@@ -1737,10 +1443,10 @@
           <w:szCs w:val="24"/>
         </w:rPr>
         <w:drawing>
-          <wp:inline distT="0" distB="0" distL="0" distR="0" wp14:anchorId="475693EA" wp14:editId="73A59649">
+          <wp:inline distT="0" distB="0" distL="0" distR="0" wp14:anchorId="0655412E" wp14:editId="69F54671">
             <wp:extent cx="5274310" cy="2168525"/>
             <wp:effectExtent l="0" t="0" r="2540" b="3175"/>
-            <wp:docPr id="203610567" name="图片 33"/>
+            <wp:docPr id="458293581" name="图片 5"/>
             <wp:cNvGraphicFramePr>
               <a:graphicFrameLocks xmlns:a="http://schemas.openxmlformats.org/drawingml/2006/main" noChangeAspect="1"/>
             </wp:cNvGraphicFramePr>
@@ -1748,7 +1454,7 @@
               <a:graphicData uri="http://schemas.openxmlformats.org/drawingml/2006/picture">
                 <pic:pic xmlns:pic="http://schemas.openxmlformats.org/drawingml/2006/picture">
                   <pic:nvPicPr>
-                    <pic:cNvPr id="0" name="Picture 49"/>
+                    <pic:cNvPr id="0" name="Picture 5"/>
                     <pic:cNvPicPr>
                       <a:picLocks noChangeAspect="1" noChangeArrowheads="1"/>
                     </pic:cNvPicPr>
@@ -1814,7 +1520,7 @@
         <w:jc w:val="left"/>
         <w:rPr>
           <w:rFonts w:ascii="微软雅黑" w:eastAsia="微软雅黑" w:hAnsi="微软雅黑" w:cs="宋体"/>
-          <w:color w:val="121212"/>
+          <w:color w:val="191B1F"/>
           <w:kern w:val="0"/>
           <w:sz w:val="24"/>
           <w:szCs w:val="24"/>
@@ -1823,34 +1529,12 @@
       <w:r>
         <w:rPr>
           <w:rFonts w:ascii="微软雅黑" w:eastAsia="微软雅黑" w:hAnsi="微软雅黑" w:cs="宋体" w:hint="eastAsia"/>
-          <w:color w:val="121212"/>
+          <w:color w:val="191B1F"/>
           <w:kern w:val="0"/>
           <w:sz w:val="24"/>
           <w:szCs w:val="24"/>
         </w:rPr>
-        <w:t>Action模块的3个关键构件是:文本输出，工具，</w:t>
-      </w:r>
-      <w:proofErr w:type="gramStart"/>
-      <w:r>
-        <w:rPr>
-          <w:rFonts w:ascii="微软雅黑" w:eastAsia="微软雅黑" w:hAnsi="微软雅黑" w:cs="宋体" w:hint="eastAsia"/>
-          <w:color w:val="121212"/>
-          <w:kern w:val="0"/>
-          <w:sz w:val="24"/>
-          <w:szCs w:val="24"/>
-        </w:rPr>
-        <w:t>具身行动</w:t>
-      </w:r>
-      <w:proofErr w:type="gramEnd"/>
-      <w:r>
-        <w:rPr>
-          <w:rFonts w:ascii="微软雅黑" w:eastAsia="微软雅黑" w:hAnsi="微软雅黑" w:cs="宋体" w:hint="eastAsia"/>
-          <w:color w:val="121212"/>
-          <w:kern w:val="0"/>
-          <w:sz w:val="24"/>
-          <w:szCs w:val="24"/>
-        </w:rPr>
-        <w:t>（embodied actions）。行动模块接收大脑模块发送的行动序列，并执行与环境互动的行动。</w:t>
+        <w:t>Action模块的3个关键构件是:文本输出，工具，具身行动（embodied actions）。行动模块接收大脑模块发送的行动序列，并执行与环境互动的行动。</w:t>
       </w:r>
     </w:p>
     <w:p>
@@ -1858,13 +1542,13 @@
         <w:widowControl/>
         <w:numPr>
           <w:ilvl w:val="0"/>
-          <w:numId w:val="49"/>
+          <w:numId w:val="66"/>
         </w:numPr>
         <w:shd w:val="clear" w:color="auto" w:fill="FFFFFF"/>
         <w:jc w:val="left"/>
         <w:rPr>
-          <w:rFonts w:ascii="微软雅黑" w:eastAsia="微软雅黑" w:hAnsi="微软雅黑" w:cs="宋体"/>
-          <w:color w:val="121212"/>
+          <w:rFonts w:ascii="微软雅黑" w:eastAsia="微软雅黑" w:hAnsi="微软雅黑" w:cs="宋体" w:hint="eastAsia"/>
+          <w:color w:val="191B1F"/>
           <w:kern w:val="0"/>
           <w:sz w:val="24"/>
           <w:szCs w:val="24"/>
@@ -1875,7 +1559,7 @@
           <w:rFonts w:ascii="微软雅黑" w:eastAsia="微软雅黑" w:hAnsi="微软雅黑" w:cs="宋体" w:hint="eastAsia"/>
           <w:b/>
           <w:bCs/>
-          <w:color w:val="121212"/>
+          <w:color w:val="191B1F"/>
           <w:kern w:val="0"/>
           <w:sz w:val="24"/>
           <w:szCs w:val="24"/>
@@ -1885,7 +1569,7 @@
       <w:r>
         <w:rPr>
           <w:rFonts w:ascii="微软雅黑" w:eastAsia="微软雅黑" w:hAnsi="微软雅黑" w:cs="宋体" w:hint="eastAsia"/>
-          <w:color w:val="121212"/>
+          <w:color w:val="191B1F"/>
           <w:kern w:val="0"/>
           <w:sz w:val="24"/>
           <w:szCs w:val="24"/>
@@ -1898,13 +1582,13 @@
         <w:widowControl/>
         <w:numPr>
           <w:ilvl w:val="0"/>
-          <w:numId w:val="49"/>
+          <w:numId w:val="66"/>
         </w:numPr>
         <w:shd w:val="clear" w:color="auto" w:fill="FFFFFF"/>
         <w:jc w:val="left"/>
         <w:rPr>
-          <w:rFonts w:ascii="微软雅黑" w:eastAsia="微软雅黑" w:hAnsi="微软雅黑" w:cs="宋体"/>
-          <w:color w:val="121212"/>
+          <w:rFonts w:ascii="微软雅黑" w:eastAsia="微软雅黑" w:hAnsi="微软雅黑" w:cs="宋体" w:hint="eastAsia"/>
+          <w:color w:val="191B1F"/>
           <w:kern w:val="0"/>
           <w:sz w:val="24"/>
           <w:szCs w:val="24"/>
@@ -1915,33 +1599,23 @@
           <w:rFonts w:ascii="微软雅黑" w:eastAsia="微软雅黑" w:hAnsi="微软雅黑" w:cs="宋体" w:hint="eastAsia"/>
           <w:b/>
           <w:bCs/>
-          <w:color w:val="121212"/>
+          <w:color w:val="191B1F"/>
           <w:kern w:val="0"/>
           <w:sz w:val="24"/>
           <w:szCs w:val="24"/>
         </w:rPr>
+        <w:lastRenderedPageBreak/>
         <w:t>工具：</w:t>
       </w:r>
       <w:r>
         <w:rPr>
           <w:rFonts w:ascii="微软雅黑" w:eastAsia="微软雅黑" w:hAnsi="微软雅黑" w:cs="宋体" w:hint="eastAsia"/>
-          <w:color w:val="121212"/>
+          <w:color w:val="191B1F"/>
           <w:kern w:val="0"/>
           <w:sz w:val="24"/>
           <w:szCs w:val="24"/>
         </w:rPr>
-        <w:t>主要是三个方面，弥补LLM缺陷，增强agent能力，拓展LLM-based agent的行动空间。LLM有幻觉的问题，并且对于特定领域的能</w:t>
-      </w:r>
-      <w:r>
-        <w:rPr>
-          <w:rFonts w:ascii="微软雅黑" w:eastAsia="微软雅黑" w:hAnsi="微软雅黑" w:cs="宋体" w:hint="eastAsia"/>
-          <w:color w:val="121212"/>
-          <w:kern w:val="0"/>
-          <w:sz w:val="24"/>
-          <w:szCs w:val="24"/>
-        </w:rPr>
-        <w:lastRenderedPageBreak/>
-        <w:t>力不够强，所以需要一些专有工具，如科学计算，地图导航等。agent需要理解工具，使用工具，甚至制作工具。agent需要实现工具和知识库的内在协作机制。</w:t>
+        <w:t>主要是三个方面，弥补LLM缺陷，增强agent能力，拓展LLM-based agent的行动空间。LLM有幻觉的问题，并且对于特定领域的能力不够强，所以需要一些专有工具，如科学计算，地图导航等。agent需要理解工具，使用工具，甚至制作工具。agent需要实现工具和知识库的内在协作机制。</w:t>
       </w:r>
     </w:p>
     <w:p>
@@ -1949,48 +1623,34 @@
         <w:widowControl/>
         <w:numPr>
           <w:ilvl w:val="0"/>
-          <w:numId w:val="49"/>
+          <w:numId w:val="66"/>
         </w:numPr>
         <w:shd w:val="clear" w:color="auto" w:fill="FFFFFF"/>
         <w:jc w:val="left"/>
         <w:rPr>
-          <w:rFonts w:ascii="微软雅黑" w:eastAsia="微软雅黑" w:hAnsi="微软雅黑" w:cs="宋体"/>
-          <w:color w:val="121212"/>
+          <w:rFonts w:ascii="微软雅黑" w:eastAsia="微软雅黑" w:hAnsi="微软雅黑" w:cs="宋体" w:hint="eastAsia"/>
+          <w:color w:val="191B1F"/>
           <w:kern w:val="0"/>
           <w:sz w:val="24"/>
           <w:szCs w:val="24"/>
         </w:rPr>
       </w:pPr>
-      <w:proofErr w:type="gramStart"/>
       <w:r>
         <w:rPr>
           <w:rFonts w:ascii="微软雅黑" w:eastAsia="微软雅黑" w:hAnsi="微软雅黑" w:cs="宋体" w:hint="eastAsia"/>
           <w:b/>
           <w:bCs/>
-          <w:color w:val="121212"/>
+          <w:color w:val="191B1F"/>
           <w:kern w:val="0"/>
           <w:sz w:val="24"/>
           <w:szCs w:val="24"/>
         </w:rPr>
-        <w:t>具身行动</w:t>
-      </w:r>
-      <w:proofErr w:type="gramEnd"/>
-      <w:r>
-        <w:rPr>
-          <w:rFonts w:ascii="微软雅黑" w:eastAsia="微软雅黑" w:hAnsi="微软雅黑" w:cs="宋体" w:hint="eastAsia"/>
-          <w:b/>
-          <w:bCs/>
-          <w:color w:val="121212"/>
-          <w:kern w:val="0"/>
-          <w:sz w:val="24"/>
-          <w:szCs w:val="24"/>
-        </w:rPr>
-        <w:t>：</w:t>
+        <w:t>具身行动：</w:t>
       </w:r>
       <w:r>
         <w:rPr>
           <w:rFonts w:ascii="微软雅黑" w:eastAsia="微软雅黑" w:hAnsi="微软雅黑" w:cs="宋体" w:hint="eastAsia"/>
-          <w:color w:val="121212"/>
+          <w:color w:val="191B1F"/>
           <w:kern w:val="0"/>
           <w:sz w:val="24"/>
           <w:szCs w:val="24"/>
@@ -2006,26 +1666,26 @@
         <w:jc w:val="left"/>
         <w:outlineLvl w:val="2"/>
         <w:rPr>
-          <w:rFonts w:ascii="微软雅黑" w:eastAsia="微软雅黑" w:hAnsi="微软雅黑" w:cs="宋体"/>
-          <w:b/>
-          <w:bCs/>
-          <w:color w:val="121212"/>
-          <w:kern w:val="0"/>
-          <w:sz w:val="26"/>
-          <w:szCs w:val="26"/>
-        </w:rPr>
-      </w:pPr>
-      <w:r>
-        <w:rPr>
           <w:rFonts w:ascii="微软雅黑" w:eastAsia="微软雅黑" w:hAnsi="微软雅黑" w:cs="宋体" w:hint="eastAsia"/>
           <w:b/>
           <w:bCs/>
-          <w:color w:val="121212"/>
+          <w:color w:val="191B1F"/>
           <w:kern w:val="0"/>
           <w:sz w:val="26"/>
           <w:szCs w:val="26"/>
         </w:rPr>
-        <w:t xml:space="preserve">1.5 Agent与环境 </w:t>
+      </w:pPr>
+      <w:r>
+        <w:rPr>
+          <w:rFonts w:ascii="微软雅黑" w:eastAsia="微软雅黑" w:hAnsi="微软雅黑" w:cs="宋体" w:hint="eastAsia"/>
+          <w:b/>
+          <w:bCs/>
+          <w:color w:val="191B1F"/>
+          <w:kern w:val="0"/>
+          <w:sz w:val="26"/>
+          <w:szCs w:val="26"/>
+        </w:rPr>
+        <w:t xml:space="preserve">Agent与环境 </w:t>
       </w:r>
     </w:p>
     <w:p>
@@ -2034,8 +1694,8 @@
         <w:shd w:val="clear" w:color="auto" w:fill="FFFFFF"/>
         <w:jc w:val="left"/>
         <w:rPr>
-          <w:rFonts w:ascii="微软雅黑" w:eastAsia="微软雅黑" w:hAnsi="微软雅黑" w:cs="宋体"/>
-          <w:color w:val="636363"/>
+          <w:rFonts w:ascii="微软雅黑" w:eastAsia="微软雅黑" w:hAnsi="微软雅黑" w:cs="宋体" w:hint="eastAsia"/>
+          <w:color w:val="191B1F"/>
           <w:kern w:val="0"/>
           <w:sz w:val="24"/>
           <w:szCs w:val="24"/>
@@ -2044,20 +1704,22 @@
       <w:r>
         <w:rPr>
           <w:rFonts w:ascii="微软雅黑" w:eastAsia="微软雅黑" w:hAnsi="微软雅黑" w:cs="宋体" w:hint="eastAsia"/>
-          <w:color w:val="636363"/>
+          <w:color w:val="191B1F"/>
           <w:kern w:val="0"/>
           <w:sz w:val="24"/>
           <w:szCs w:val="24"/>
         </w:rPr>
-        <w:t>大致是一些框架，包括agent的交互形式，multiple agents的交互形式，agent human的交互形式，以及agent society的框架。都比较直观。</w:t>
+        <w:t>大致是一些框架，包括agent的交互形式，multiple agents的交互形式，agent human的交互形式，以及agent society的框架。都比较直观，这一部分请见原文。</w:t>
       </w:r>
     </w:p>
     <w:p>
       <w:pPr>
         <w:widowControl/>
-        <w:jc w:val="center"/>
-        <w:rPr>
-          <w:rFonts w:ascii="宋体" w:eastAsia="宋体" w:hAnsi="宋体" w:cs="宋体"/>
+        <w:shd w:val="clear" w:color="auto" w:fill="FFFFFF"/>
+        <w:jc w:val="left"/>
+        <w:rPr>
+          <w:rFonts w:ascii="微软雅黑" w:eastAsia="微软雅黑" w:hAnsi="微软雅黑" w:cs="宋体" w:hint="eastAsia"/>
+          <w:color w:val="535861"/>
           <w:kern w:val="0"/>
           <w:sz w:val="24"/>
           <w:szCs w:val="24"/>
@@ -2065,6 +1727,28 @@
       </w:pPr>
       <w:r>
         <w:rPr>
+          <w:rFonts w:ascii="微软雅黑" w:eastAsia="微软雅黑" w:hAnsi="微软雅黑" w:cs="宋体" w:hint="eastAsia"/>
+          <w:color w:val="535861"/>
+          <w:kern w:val="0"/>
+          <w:sz w:val="24"/>
+          <w:szCs w:val="24"/>
+        </w:rPr>
+        <w:t>这些框架倒是可以用游戏的场景去做一些验证，把《Generative Agents》那篇论文的成果做一个放大，在开放世界RPG游戏里做实验：不用在《Red Dead Redemption 2》这种规模的开放世界去做，就大概几十个量级的NPC小镇就好，最近国内的公司还蛮关心LLM + 游戏这一块的，据我所知腾讯，网易，米哈游，完美都在做。</w:t>
+      </w:r>
+    </w:p>
+    <w:p>
+      <w:pPr>
+        <w:widowControl/>
+        <w:jc w:val="center"/>
+        <w:rPr>
+          <w:rFonts w:ascii="宋体" w:eastAsia="宋体" w:hAnsi="宋体" w:cs="宋体" w:hint="eastAsia"/>
+          <w:kern w:val="0"/>
+          <w:sz w:val="24"/>
+          <w:szCs w:val="24"/>
+        </w:rPr>
+      </w:pPr>
+      <w:r>
+        <w:rPr>
           <w:rFonts w:ascii="宋体" w:eastAsia="宋体" w:hAnsi="宋体" w:cs="宋体"/>
           <w:noProof/>
           <w:kern w:val="0"/>
@@ -2072,10 +1756,10 @@
           <w:szCs w:val="24"/>
         </w:rPr>
         <w:drawing>
-          <wp:inline distT="0" distB="0" distL="0" distR="0" wp14:anchorId="5F7553DE" wp14:editId="035B6DD6">
-            <wp:extent cx="5274310" cy="1301115"/>
+          <wp:inline distT="0" distB="0" distL="0" distR="0" wp14:anchorId="0FB23A83" wp14:editId="53731729">
+            <wp:extent cx="5274310" cy="1295400"/>
             <wp:effectExtent l="0" t="0" r="2540" b="0"/>
-            <wp:docPr id="4571880" name="图片 32"/>
+            <wp:docPr id="521763559" name="图片 4"/>
             <wp:cNvGraphicFramePr>
               <a:graphicFrameLocks xmlns:a="http://schemas.openxmlformats.org/drawingml/2006/main" noChangeAspect="1"/>
             </wp:cNvGraphicFramePr>
@@ -2083,7 +1767,7 @@
               <a:graphicData uri="http://schemas.openxmlformats.org/drawingml/2006/picture">
                 <pic:pic xmlns:pic="http://schemas.openxmlformats.org/drawingml/2006/picture">
                   <pic:nvPicPr>
-                    <pic:cNvPr id="0" name="Picture 50"/>
+                    <pic:cNvPr id="0" name="Picture 6"/>
                     <pic:cNvPicPr>
                       <a:picLocks noChangeAspect="1" noChangeArrowheads="1"/>
                     </pic:cNvPicPr>
@@ -2104,7 +1788,7 @@
                   <pic:spPr bwMode="auto">
                     <a:xfrm>
                       <a:off x="0" y="0"/>
-                      <a:ext cx="5274310" cy="1301115"/>
+                      <a:ext cx="5274310" cy="1295400"/>
                     </a:xfrm>
                     <a:prstGeom prst="rect">
                       <a:avLst/>
@@ -2161,11 +1845,12 @@
           <w:sz w:val="24"/>
           <w:szCs w:val="24"/>
         </w:rPr>
+        <w:lastRenderedPageBreak/>
         <w:drawing>
-          <wp:inline distT="0" distB="0" distL="0" distR="0" wp14:anchorId="331F6003" wp14:editId="0F718D3B">
+          <wp:inline distT="0" distB="0" distL="0" distR="0" wp14:anchorId="437B5AED" wp14:editId="616170C8">
             <wp:extent cx="5274310" cy="2168525"/>
             <wp:effectExtent l="0" t="0" r="2540" b="3175"/>
-            <wp:docPr id="706078583" name="图片 31"/>
+            <wp:docPr id="1756432644" name="图片 3"/>
             <wp:cNvGraphicFramePr>
               <a:graphicFrameLocks xmlns:a="http://schemas.openxmlformats.org/drawingml/2006/main" noChangeAspect="1"/>
             </wp:cNvGraphicFramePr>
@@ -2173,7 +1858,7 @@
               <a:graphicData uri="http://schemas.openxmlformats.org/drawingml/2006/picture">
                 <pic:pic xmlns:pic="http://schemas.openxmlformats.org/drawingml/2006/picture">
                   <pic:nvPicPr>
-                    <pic:cNvPr id="0" name="Picture 51"/>
+                    <pic:cNvPr id="0" name="Picture 7"/>
                     <pic:cNvPicPr>
                       <a:picLocks noChangeAspect="1" noChangeArrowheads="1"/>
                     </pic:cNvPicPr>
@@ -2251,12 +1936,11 @@
           <w:sz w:val="24"/>
           <w:szCs w:val="24"/>
         </w:rPr>
-        <w:lastRenderedPageBreak/>
         <w:drawing>
-          <wp:inline distT="0" distB="0" distL="0" distR="0" wp14:anchorId="55B3304D" wp14:editId="061F32DC">
+          <wp:inline distT="0" distB="0" distL="0" distR="0" wp14:anchorId="6E5C1DCC" wp14:editId="211BAF8D">
             <wp:extent cx="5274310" cy="2232660"/>
             <wp:effectExtent l="0" t="0" r="2540" b="0"/>
-            <wp:docPr id="1759448263" name="图片 30"/>
+            <wp:docPr id="150275166" name="图片 2"/>
             <wp:cNvGraphicFramePr>
               <a:graphicFrameLocks xmlns:a="http://schemas.openxmlformats.org/drawingml/2006/main" noChangeAspect="1"/>
             </wp:cNvGraphicFramePr>
@@ -2264,7 +1948,7 @@
               <a:graphicData uri="http://schemas.openxmlformats.org/drawingml/2006/picture">
                 <pic:pic xmlns:pic="http://schemas.openxmlformats.org/drawingml/2006/picture">
                   <pic:nvPicPr>
-                    <pic:cNvPr id="0" name="Picture 52"/>
+                    <pic:cNvPr id="0" name="Picture 8"/>
                     <pic:cNvPicPr>
                       <a:picLocks noChangeAspect="1" noChangeArrowheads="1"/>
                     </pic:cNvPicPr>
@@ -2343,10 +2027,10 @@
           <w:szCs w:val="24"/>
         </w:rPr>
         <w:drawing>
-          <wp:inline distT="0" distB="0" distL="0" distR="0" wp14:anchorId="5650D250" wp14:editId="5C83A9D3">
+          <wp:inline distT="0" distB="0" distL="0" distR="0" wp14:anchorId="5EF003EF" wp14:editId="665FA4D7">
             <wp:extent cx="5274310" cy="2883535"/>
             <wp:effectExtent l="0" t="0" r="2540" b="0"/>
-            <wp:docPr id="1309274728" name="图片 29"/>
+            <wp:docPr id="593126262" name="图片 1"/>
             <wp:cNvGraphicFramePr>
               <a:graphicFrameLocks xmlns:a="http://schemas.openxmlformats.org/drawingml/2006/main" noChangeAspect="1"/>
             </wp:cNvGraphicFramePr>
@@ -2354,7 +2038,7 @@
               <a:graphicData uri="http://schemas.openxmlformats.org/drawingml/2006/picture">
                 <pic:pic xmlns:pic="http://schemas.openxmlformats.org/drawingml/2006/picture">
                   <pic:nvPicPr>
-                    <pic:cNvPr id="0" name="Picture 53"/>
+                    <pic:cNvPr id="0" name="Picture 9"/>
                     <pic:cNvPicPr>
                       <a:picLocks noChangeAspect="1" noChangeArrowheads="1"/>
                     </pic:cNvPicPr>
@@ -2413,6 +2097,18 @@
         <w:t>Overview of Simulated Agent Society.</w:t>
       </w:r>
     </w:p>
+    <w:p>
+      <w:pPr>
+        <w:widowControl/>
+        <w:jc w:val="left"/>
+        <w:rPr>
+          <w:rFonts w:ascii="宋体" w:eastAsia="宋体" w:hAnsi="宋体" w:cs="宋体"/>
+          <w:kern w:val="0"/>
+          <w:sz w:val="24"/>
+          <w:szCs w:val="24"/>
+        </w:rPr>
+      </w:pPr>
+    </w:p>
     <w:sectPr>
       <w:pgSz w:w="11906" w:h="16838"/>
       <w:pgMar w:top="1440" w:right="1800" w:bottom="1440" w:left="1800" w:header="851" w:footer="992" w:gutter="0"/>
@@ -3916,6 +3612,155 @@
     </w:lvl>
   </w:abstractNum>
   <w:abstractNum w:abstractNumId="10" w15:restartNumberingAfterBreak="0">
+    <w:nsid w:val="19F87DC8"/>
+    <w:multiLevelType w:val="multilevel"/>
+    <w:tmpl w:val="83DE711A"/>
+    <w:lvl w:ilvl="0">
+      <w:start w:val="1"/>
+      <w:numFmt w:val="bullet"/>
+      <w:lvlText w:val=""/>
+      <w:lvlJc w:val="left"/>
+      <w:pPr>
+        <w:tabs>
+          <w:tab w:val="num" w:pos="720"/>
+        </w:tabs>
+        <w:ind w:left="720" w:hanging="360"/>
+      </w:pPr>
+      <w:rPr>
+        <w:rFonts w:ascii="Symbol" w:hAnsi="Symbol" w:hint="default"/>
+        <w:sz w:val="20"/>
+      </w:rPr>
+    </w:lvl>
+    <w:lvl w:ilvl="1" w:tentative="1">
+      <w:start w:val="1"/>
+      <w:numFmt w:val="bullet"/>
+      <w:lvlText w:val="o"/>
+      <w:lvlJc w:val="left"/>
+      <w:pPr>
+        <w:tabs>
+          <w:tab w:val="num" w:pos="1440"/>
+        </w:tabs>
+        <w:ind w:left="1440" w:hanging="360"/>
+      </w:pPr>
+      <w:rPr>
+        <w:rFonts w:ascii="Courier New" w:hAnsi="Courier New" w:hint="default"/>
+        <w:sz w:val="20"/>
+      </w:rPr>
+    </w:lvl>
+    <w:lvl w:ilvl="2" w:tentative="1">
+      <w:start w:val="1"/>
+      <w:numFmt w:val="bullet"/>
+      <w:lvlText w:val=""/>
+      <w:lvlJc w:val="left"/>
+      <w:pPr>
+        <w:tabs>
+          <w:tab w:val="num" w:pos="2160"/>
+        </w:tabs>
+        <w:ind w:left="2160" w:hanging="360"/>
+      </w:pPr>
+      <w:rPr>
+        <w:rFonts w:ascii="Wingdings" w:hAnsi="Wingdings" w:hint="default"/>
+        <w:sz w:val="20"/>
+      </w:rPr>
+    </w:lvl>
+    <w:lvl w:ilvl="3" w:tentative="1">
+      <w:start w:val="1"/>
+      <w:numFmt w:val="bullet"/>
+      <w:lvlText w:val=""/>
+      <w:lvlJc w:val="left"/>
+      <w:pPr>
+        <w:tabs>
+          <w:tab w:val="num" w:pos="2880"/>
+        </w:tabs>
+        <w:ind w:left="2880" w:hanging="360"/>
+      </w:pPr>
+      <w:rPr>
+        <w:rFonts w:ascii="Wingdings" w:hAnsi="Wingdings" w:hint="default"/>
+        <w:sz w:val="20"/>
+      </w:rPr>
+    </w:lvl>
+    <w:lvl w:ilvl="4" w:tentative="1">
+      <w:start w:val="1"/>
+      <w:numFmt w:val="bullet"/>
+      <w:lvlText w:val=""/>
+      <w:lvlJc w:val="left"/>
+      <w:pPr>
+        <w:tabs>
+          <w:tab w:val="num" w:pos="3600"/>
+        </w:tabs>
+        <w:ind w:left="3600" w:hanging="360"/>
+      </w:pPr>
+      <w:rPr>
+        <w:rFonts w:ascii="Wingdings" w:hAnsi="Wingdings" w:hint="default"/>
+        <w:sz w:val="20"/>
+      </w:rPr>
+    </w:lvl>
+    <w:lvl w:ilvl="5" w:tentative="1">
+      <w:start w:val="1"/>
+      <w:numFmt w:val="bullet"/>
+      <w:lvlText w:val=""/>
+      <w:lvlJc w:val="left"/>
+      <w:pPr>
+        <w:tabs>
+          <w:tab w:val="num" w:pos="4320"/>
+        </w:tabs>
+        <w:ind w:left="4320" w:hanging="360"/>
+      </w:pPr>
+      <w:rPr>
+        <w:rFonts w:ascii="Wingdings" w:hAnsi="Wingdings" w:hint="default"/>
+        <w:sz w:val="20"/>
+      </w:rPr>
+    </w:lvl>
+    <w:lvl w:ilvl="6" w:tentative="1">
+      <w:start w:val="1"/>
+      <w:numFmt w:val="bullet"/>
+      <w:lvlText w:val=""/>
+      <w:lvlJc w:val="left"/>
+      <w:pPr>
+        <w:tabs>
+          <w:tab w:val="num" w:pos="5040"/>
+        </w:tabs>
+        <w:ind w:left="5040" w:hanging="360"/>
+      </w:pPr>
+      <w:rPr>
+        <w:rFonts w:ascii="Wingdings" w:hAnsi="Wingdings" w:hint="default"/>
+        <w:sz w:val="20"/>
+      </w:rPr>
+    </w:lvl>
+    <w:lvl w:ilvl="7" w:tentative="1">
+      <w:start w:val="1"/>
+      <w:numFmt w:val="bullet"/>
+      <w:lvlText w:val=""/>
+      <w:lvlJc w:val="left"/>
+      <w:pPr>
+        <w:tabs>
+          <w:tab w:val="num" w:pos="5760"/>
+        </w:tabs>
+        <w:ind w:left="5760" w:hanging="360"/>
+      </w:pPr>
+      <w:rPr>
+        <w:rFonts w:ascii="Wingdings" w:hAnsi="Wingdings" w:hint="default"/>
+        <w:sz w:val="20"/>
+      </w:rPr>
+    </w:lvl>
+    <w:lvl w:ilvl="8" w:tentative="1">
+      <w:start w:val="1"/>
+      <w:numFmt w:val="bullet"/>
+      <w:lvlText w:val=""/>
+      <w:lvlJc w:val="left"/>
+      <w:pPr>
+        <w:tabs>
+          <w:tab w:val="num" w:pos="6480"/>
+        </w:tabs>
+        <w:ind w:left="6480" w:hanging="360"/>
+      </w:pPr>
+      <w:rPr>
+        <w:rFonts w:ascii="Wingdings" w:hAnsi="Wingdings" w:hint="default"/>
+        <w:sz w:val="20"/>
+      </w:rPr>
+    </w:lvl>
+  </w:abstractNum>
+  <w:abstractNum w:abstractNumId="11" w15:restartNumberingAfterBreak="0">
     <w:nsid w:val="1E7B7CC6"/>
     <w:multiLevelType w:val="multilevel"/>
     <w:tmpl w:val="0BA8980A"/>
@@ -4064,7 +3909,7 @@
       </w:rPr>
     </w:lvl>
   </w:abstractNum>
-  <w:abstractNum w:abstractNumId="11" w15:restartNumberingAfterBreak="0">
+  <w:abstractNum w:abstractNumId="12" w15:restartNumberingAfterBreak="0">
     <w:nsid w:val="253B7E69"/>
     <w:multiLevelType w:val="multilevel"/>
     <w:tmpl w:val="C89CB20E"/>
@@ -4213,7 +4058,7 @@
       </w:rPr>
     </w:lvl>
   </w:abstractNum>
-  <w:abstractNum w:abstractNumId="12" w15:restartNumberingAfterBreak="0">
+  <w:abstractNum w:abstractNumId="13" w15:restartNumberingAfterBreak="0">
     <w:nsid w:val="258D48BF"/>
     <w:multiLevelType w:val="multilevel"/>
     <w:tmpl w:val="1AB6151A"/>
@@ -4362,7 +4207,7 @@
       </w:rPr>
     </w:lvl>
   </w:abstractNum>
-  <w:abstractNum w:abstractNumId="13" w15:restartNumberingAfterBreak="0">
+  <w:abstractNum w:abstractNumId="14" w15:restartNumberingAfterBreak="0">
     <w:nsid w:val="28336FC7"/>
     <w:multiLevelType w:val="multilevel"/>
     <w:tmpl w:val="0D5E16EC"/>
@@ -4511,7 +4356,7 @@
       </w:rPr>
     </w:lvl>
   </w:abstractNum>
-  <w:abstractNum w:abstractNumId="14" w15:restartNumberingAfterBreak="0">
+  <w:abstractNum w:abstractNumId="15" w15:restartNumberingAfterBreak="0">
     <w:nsid w:val="2A942AEF"/>
     <w:multiLevelType w:val="multilevel"/>
     <w:tmpl w:val="B58AEED6"/>
@@ -4660,7 +4505,156 @@
       </w:rPr>
     </w:lvl>
   </w:abstractNum>
-  <w:abstractNum w:abstractNumId="15" w15:restartNumberingAfterBreak="0">
+  <w:abstractNum w:abstractNumId="16" w15:restartNumberingAfterBreak="0">
+    <w:nsid w:val="2CA73F2D"/>
+    <w:multiLevelType w:val="multilevel"/>
+    <w:tmpl w:val="BF3AB3EC"/>
+    <w:lvl w:ilvl="0">
+      <w:start w:val="1"/>
+      <w:numFmt w:val="bullet"/>
+      <w:lvlText w:val=""/>
+      <w:lvlJc w:val="left"/>
+      <w:pPr>
+        <w:tabs>
+          <w:tab w:val="num" w:pos="720"/>
+        </w:tabs>
+        <w:ind w:left="720" w:hanging="360"/>
+      </w:pPr>
+      <w:rPr>
+        <w:rFonts w:ascii="Symbol" w:hAnsi="Symbol" w:hint="default"/>
+        <w:sz w:val="20"/>
+      </w:rPr>
+    </w:lvl>
+    <w:lvl w:ilvl="1" w:tentative="1">
+      <w:start w:val="1"/>
+      <w:numFmt w:val="bullet"/>
+      <w:lvlText w:val="o"/>
+      <w:lvlJc w:val="left"/>
+      <w:pPr>
+        <w:tabs>
+          <w:tab w:val="num" w:pos="1440"/>
+        </w:tabs>
+        <w:ind w:left="1440" w:hanging="360"/>
+      </w:pPr>
+      <w:rPr>
+        <w:rFonts w:ascii="Courier New" w:hAnsi="Courier New" w:hint="default"/>
+        <w:sz w:val="20"/>
+      </w:rPr>
+    </w:lvl>
+    <w:lvl w:ilvl="2" w:tentative="1">
+      <w:start w:val="1"/>
+      <w:numFmt w:val="bullet"/>
+      <w:lvlText w:val=""/>
+      <w:lvlJc w:val="left"/>
+      <w:pPr>
+        <w:tabs>
+          <w:tab w:val="num" w:pos="2160"/>
+        </w:tabs>
+        <w:ind w:left="2160" w:hanging="360"/>
+      </w:pPr>
+      <w:rPr>
+        <w:rFonts w:ascii="Wingdings" w:hAnsi="Wingdings" w:hint="default"/>
+        <w:sz w:val="20"/>
+      </w:rPr>
+    </w:lvl>
+    <w:lvl w:ilvl="3" w:tentative="1">
+      <w:start w:val="1"/>
+      <w:numFmt w:val="bullet"/>
+      <w:lvlText w:val=""/>
+      <w:lvlJc w:val="left"/>
+      <w:pPr>
+        <w:tabs>
+          <w:tab w:val="num" w:pos="2880"/>
+        </w:tabs>
+        <w:ind w:left="2880" w:hanging="360"/>
+      </w:pPr>
+      <w:rPr>
+        <w:rFonts w:ascii="Wingdings" w:hAnsi="Wingdings" w:hint="default"/>
+        <w:sz w:val="20"/>
+      </w:rPr>
+    </w:lvl>
+    <w:lvl w:ilvl="4" w:tentative="1">
+      <w:start w:val="1"/>
+      <w:numFmt w:val="bullet"/>
+      <w:lvlText w:val=""/>
+      <w:lvlJc w:val="left"/>
+      <w:pPr>
+        <w:tabs>
+          <w:tab w:val="num" w:pos="3600"/>
+        </w:tabs>
+        <w:ind w:left="3600" w:hanging="360"/>
+      </w:pPr>
+      <w:rPr>
+        <w:rFonts w:ascii="Wingdings" w:hAnsi="Wingdings" w:hint="default"/>
+        <w:sz w:val="20"/>
+      </w:rPr>
+    </w:lvl>
+    <w:lvl w:ilvl="5" w:tentative="1">
+      <w:start w:val="1"/>
+      <w:numFmt w:val="bullet"/>
+      <w:lvlText w:val=""/>
+      <w:lvlJc w:val="left"/>
+      <w:pPr>
+        <w:tabs>
+          <w:tab w:val="num" w:pos="4320"/>
+        </w:tabs>
+        <w:ind w:left="4320" w:hanging="360"/>
+      </w:pPr>
+      <w:rPr>
+        <w:rFonts w:ascii="Wingdings" w:hAnsi="Wingdings" w:hint="default"/>
+        <w:sz w:val="20"/>
+      </w:rPr>
+    </w:lvl>
+    <w:lvl w:ilvl="6" w:tentative="1">
+      <w:start w:val="1"/>
+      <w:numFmt w:val="bullet"/>
+      <w:lvlText w:val=""/>
+      <w:lvlJc w:val="left"/>
+      <w:pPr>
+        <w:tabs>
+          <w:tab w:val="num" w:pos="5040"/>
+        </w:tabs>
+        <w:ind w:left="5040" w:hanging="360"/>
+      </w:pPr>
+      <w:rPr>
+        <w:rFonts w:ascii="Wingdings" w:hAnsi="Wingdings" w:hint="default"/>
+        <w:sz w:val="20"/>
+      </w:rPr>
+    </w:lvl>
+    <w:lvl w:ilvl="7" w:tentative="1">
+      <w:start w:val="1"/>
+      <w:numFmt w:val="bullet"/>
+      <w:lvlText w:val=""/>
+      <w:lvlJc w:val="left"/>
+      <w:pPr>
+        <w:tabs>
+          <w:tab w:val="num" w:pos="5760"/>
+        </w:tabs>
+        <w:ind w:left="5760" w:hanging="360"/>
+      </w:pPr>
+      <w:rPr>
+        <w:rFonts w:ascii="Wingdings" w:hAnsi="Wingdings" w:hint="default"/>
+        <w:sz w:val="20"/>
+      </w:rPr>
+    </w:lvl>
+    <w:lvl w:ilvl="8" w:tentative="1">
+      <w:start w:val="1"/>
+      <w:numFmt w:val="bullet"/>
+      <w:lvlText w:val=""/>
+      <w:lvlJc w:val="left"/>
+      <w:pPr>
+        <w:tabs>
+          <w:tab w:val="num" w:pos="6480"/>
+        </w:tabs>
+        <w:ind w:left="6480" w:hanging="360"/>
+      </w:pPr>
+      <w:rPr>
+        <w:rFonts w:ascii="Wingdings" w:hAnsi="Wingdings" w:hint="default"/>
+        <w:sz w:val="20"/>
+      </w:rPr>
+    </w:lvl>
+  </w:abstractNum>
+  <w:abstractNum w:abstractNumId="17" w15:restartNumberingAfterBreak="0">
     <w:nsid w:val="2E8C7400"/>
     <w:multiLevelType w:val="multilevel"/>
     <w:tmpl w:val="CBD8BB0E"/>
@@ -4809,7 +4803,7 @@
       </w:rPr>
     </w:lvl>
   </w:abstractNum>
-  <w:abstractNum w:abstractNumId="16" w15:restartNumberingAfterBreak="0">
+  <w:abstractNum w:abstractNumId="18" w15:restartNumberingAfterBreak="0">
     <w:nsid w:val="32A34D67"/>
     <w:multiLevelType w:val="multilevel"/>
     <w:tmpl w:val="6EA4E924"/>
@@ -4958,7 +4952,7 @@
       </w:rPr>
     </w:lvl>
   </w:abstractNum>
-  <w:abstractNum w:abstractNumId="17" w15:restartNumberingAfterBreak="0">
+  <w:abstractNum w:abstractNumId="19" w15:restartNumberingAfterBreak="0">
     <w:nsid w:val="33075B21"/>
     <w:multiLevelType w:val="multilevel"/>
     <w:tmpl w:val="75444AAC"/>
@@ -5107,7 +5101,7 @@
       </w:rPr>
     </w:lvl>
   </w:abstractNum>
-  <w:abstractNum w:abstractNumId="18" w15:restartNumberingAfterBreak="0">
+  <w:abstractNum w:abstractNumId="20" w15:restartNumberingAfterBreak="0">
     <w:nsid w:val="33B73A0F"/>
     <w:multiLevelType w:val="multilevel"/>
     <w:tmpl w:val="430A268E"/>
@@ -5256,7 +5250,7 @@
       </w:rPr>
     </w:lvl>
   </w:abstractNum>
-  <w:abstractNum w:abstractNumId="19" w15:restartNumberingAfterBreak="0">
+  <w:abstractNum w:abstractNumId="21" w15:restartNumberingAfterBreak="0">
     <w:nsid w:val="35D43C0C"/>
     <w:multiLevelType w:val="multilevel"/>
     <w:tmpl w:val="C41A8E0C"/>
@@ -5405,7 +5399,7 @@
       </w:rPr>
     </w:lvl>
   </w:abstractNum>
-  <w:abstractNum w:abstractNumId="20" w15:restartNumberingAfterBreak="0">
+  <w:abstractNum w:abstractNumId="22" w15:restartNumberingAfterBreak="0">
     <w:nsid w:val="372B2342"/>
     <w:multiLevelType w:val="multilevel"/>
     <w:tmpl w:val="BCC8B980"/>
@@ -5554,7 +5548,7 @@
       </w:rPr>
     </w:lvl>
   </w:abstractNum>
-  <w:abstractNum w:abstractNumId="21" w15:restartNumberingAfterBreak="0">
+  <w:abstractNum w:abstractNumId="23" w15:restartNumberingAfterBreak="0">
     <w:nsid w:val="383E65A9"/>
     <w:multiLevelType w:val="multilevel"/>
     <w:tmpl w:val="A7480946"/>
@@ -5703,7 +5697,7 @@
       </w:rPr>
     </w:lvl>
   </w:abstractNum>
-  <w:abstractNum w:abstractNumId="22" w15:restartNumberingAfterBreak="0">
+  <w:abstractNum w:abstractNumId="24" w15:restartNumberingAfterBreak="0">
     <w:nsid w:val="3B60025A"/>
     <w:multiLevelType w:val="multilevel"/>
     <w:tmpl w:val="B5A61090"/>
@@ -5852,7 +5846,7 @@
       </w:rPr>
     </w:lvl>
   </w:abstractNum>
-  <w:abstractNum w:abstractNumId="23" w15:restartNumberingAfterBreak="0">
+  <w:abstractNum w:abstractNumId="25" w15:restartNumberingAfterBreak="0">
     <w:nsid w:val="3BBE2F95"/>
     <w:multiLevelType w:val="multilevel"/>
     <w:tmpl w:val="464C258C"/>
@@ -6001,7 +5995,156 @@
       </w:rPr>
     </w:lvl>
   </w:abstractNum>
-  <w:abstractNum w:abstractNumId="24" w15:restartNumberingAfterBreak="0">
+  <w:abstractNum w:abstractNumId="26" w15:restartNumberingAfterBreak="0">
+    <w:nsid w:val="3D801601"/>
+    <w:multiLevelType w:val="multilevel"/>
+    <w:tmpl w:val="CBBC6478"/>
+    <w:lvl w:ilvl="0">
+      <w:start w:val="1"/>
+      <w:numFmt w:val="bullet"/>
+      <w:lvlText w:val=""/>
+      <w:lvlJc w:val="left"/>
+      <w:pPr>
+        <w:tabs>
+          <w:tab w:val="num" w:pos="720"/>
+        </w:tabs>
+        <w:ind w:left="720" w:hanging="360"/>
+      </w:pPr>
+      <w:rPr>
+        <w:rFonts w:ascii="Symbol" w:hAnsi="Symbol" w:hint="default"/>
+        <w:sz w:val="20"/>
+      </w:rPr>
+    </w:lvl>
+    <w:lvl w:ilvl="1" w:tentative="1">
+      <w:start w:val="1"/>
+      <w:numFmt w:val="bullet"/>
+      <w:lvlText w:val="o"/>
+      <w:lvlJc w:val="left"/>
+      <w:pPr>
+        <w:tabs>
+          <w:tab w:val="num" w:pos="1440"/>
+        </w:tabs>
+        <w:ind w:left="1440" w:hanging="360"/>
+      </w:pPr>
+      <w:rPr>
+        <w:rFonts w:ascii="Courier New" w:hAnsi="Courier New" w:hint="default"/>
+        <w:sz w:val="20"/>
+      </w:rPr>
+    </w:lvl>
+    <w:lvl w:ilvl="2" w:tentative="1">
+      <w:start w:val="1"/>
+      <w:numFmt w:val="bullet"/>
+      <w:lvlText w:val=""/>
+      <w:lvlJc w:val="left"/>
+      <w:pPr>
+        <w:tabs>
+          <w:tab w:val="num" w:pos="2160"/>
+        </w:tabs>
+        <w:ind w:left="2160" w:hanging="360"/>
+      </w:pPr>
+      <w:rPr>
+        <w:rFonts w:ascii="Wingdings" w:hAnsi="Wingdings" w:hint="default"/>
+        <w:sz w:val="20"/>
+      </w:rPr>
+    </w:lvl>
+    <w:lvl w:ilvl="3" w:tentative="1">
+      <w:start w:val="1"/>
+      <w:numFmt w:val="bullet"/>
+      <w:lvlText w:val=""/>
+      <w:lvlJc w:val="left"/>
+      <w:pPr>
+        <w:tabs>
+          <w:tab w:val="num" w:pos="2880"/>
+        </w:tabs>
+        <w:ind w:left="2880" w:hanging="360"/>
+      </w:pPr>
+      <w:rPr>
+        <w:rFonts w:ascii="Wingdings" w:hAnsi="Wingdings" w:hint="default"/>
+        <w:sz w:val="20"/>
+      </w:rPr>
+    </w:lvl>
+    <w:lvl w:ilvl="4" w:tentative="1">
+      <w:start w:val="1"/>
+      <w:numFmt w:val="bullet"/>
+      <w:lvlText w:val=""/>
+      <w:lvlJc w:val="left"/>
+      <w:pPr>
+        <w:tabs>
+          <w:tab w:val="num" w:pos="3600"/>
+        </w:tabs>
+        <w:ind w:left="3600" w:hanging="360"/>
+      </w:pPr>
+      <w:rPr>
+        <w:rFonts w:ascii="Wingdings" w:hAnsi="Wingdings" w:hint="default"/>
+        <w:sz w:val="20"/>
+      </w:rPr>
+    </w:lvl>
+    <w:lvl w:ilvl="5" w:tentative="1">
+      <w:start w:val="1"/>
+      <w:numFmt w:val="bullet"/>
+      <w:lvlText w:val=""/>
+      <w:lvlJc w:val="left"/>
+      <w:pPr>
+        <w:tabs>
+          <w:tab w:val="num" w:pos="4320"/>
+        </w:tabs>
+        <w:ind w:left="4320" w:hanging="360"/>
+      </w:pPr>
+      <w:rPr>
+        <w:rFonts w:ascii="Wingdings" w:hAnsi="Wingdings" w:hint="default"/>
+        <w:sz w:val="20"/>
+      </w:rPr>
+    </w:lvl>
+    <w:lvl w:ilvl="6" w:tentative="1">
+      <w:start w:val="1"/>
+      <w:numFmt w:val="bullet"/>
+      <w:lvlText w:val=""/>
+      <w:lvlJc w:val="left"/>
+      <w:pPr>
+        <w:tabs>
+          <w:tab w:val="num" w:pos="5040"/>
+        </w:tabs>
+        <w:ind w:left="5040" w:hanging="360"/>
+      </w:pPr>
+      <w:rPr>
+        <w:rFonts w:ascii="Wingdings" w:hAnsi="Wingdings" w:hint="default"/>
+        <w:sz w:val="20"/>
+      </w:rPr>
+    </w:lvl>
+    <w:lvl w:ilvl="7" w:tentative="1">
+      <w:start w:val="1"/>
+      <w:numFmt w:val="bullet"/>
+      <w:lvlText w:val=""/>
+      <w:lvlJc w:val="left"/>
+      <w:pPr>
+        <w:tabs>
+          <w:tab w:val="num" w:pos="5760"/>
+        </w:tabs>
+        <w:ind w:left="5760" w:hanging="360"/>
+      </w:pPr>
+      <w:rPr>
+        <w:rFonts w:ascii="Wingdings" w:hAnsi="Wingdings" w:hint="default"/>
+        <w:sz w:val="20"/>
+      </w:rPr>
+    </w:lvl>
+    <w:lvl w:ilvl="8" w:tentative="1">
+      <w:start w:val="1"/>
+      <w:numFmt w:val="bullet"/>
+      <w:lvlText w:val=""/>
+      <w:lvlJc w:val="left"/>
+      <w:pPr>
+        <w:tabs>
+          <w:tab w:val="num" w:pos="6480"/>
+        </w:tabs>
+        <w:ind w:left="6480" w:hanging="360"/>
+      </w:pPr>
+      <w:rPr>
+        <w:rFonts w:ascii="Wingdings" w:hAnsi="Wingdings" w:hint="default"/>
+        <w:sz w:val="20"/>
+      </w:rPr>
+    </w:lvl>
+  </w:abstractNum>
+  <w:abstractNum w:abstractNumId="27" w15:restartNumberingAfterBreak="0">
     <w:nsid w:val="3DCA3917"/>
     <w:multiLevelType w:val="multilevel"/>
     <w:tmpl w:val="C3727D80"/>
@@ -6150,7 +6293,7 @@
       </w:rPr>
     </w:lvl>
   </w:abstractNum>
-  <w:abstractNum w:abstractNumId="25" w15:restartNumberingAfterBreak="0">
+  <w:abstractNum w:abstractNumId="28" w15:restartNumberingAfterBreak="0">
     <w:nsid w:val="3FA7260D"/>
     <w:multiLevelType w:val="multilevel"/>
     <w:tmpl w:val="14C2C408"/>
@@ -6299,7 +6442,7 @@
       </w:rPr>
     </w:lvl>
   </w:abstractNum>
-  <w:abstractNum w:abstractNumId="26" w15:restartNumberingAfterBreak="0">
+  <w:abstractNum w:abstractNumId="29" w15:restartNumberingAfterBreak="0">
     <w:nsid w:val="44843365"/>
     <w:multiLevelType w:val="multilevel"/>
     <w:tmpl w:val="AD30ABFC"/>
@@ -6448,7 +6591,7 @@
       </w:rPr>
     </w:lvl>
   </w:abstractNum>
-  <w:abstractNum w:abstractNumId="27" w15:restartNumberingAfterBreak="0">
+  <w:abstractNum w:abstractNumId="30" w15:restartNumberingAfterBreak="0">
     <w:nsid w:val="48BC0D1C"/>
     <w:multiLevelType w:val="multilevel"/>
     <w:tmpl w:val="24F41A46"/>
@@ -6597,7 +6740,7 @@
       </w:rPr>
     </w:lvl>
   </w:abstractNum>
-  <w:abstractNum w:abstractNumId="28" w15:restartNumberingAfterBreak="0">
+  <w:abstractNum w:abstractNumId="31" w15:restartNumberingAfterBreak="0">
     <w:nsid w:val="4A167B3B"/>
     <w:multiLevelType w:val="multilevel"/>
     <w:tmpl w:val="CBEA44F6"/>
@@ -6746,7 +6889,7 @@
       </w:rPr>
     </w:lvl>
   </w:abstractNum>
-  <w:abstractNum w:abstractNumId="29" w15:restartNumberingAfterBreak="0">
+  <w:abstractNum w:abstractNumId="32" w15:restartNumberingAfterBreak="0">
     <w:nsid w:val="4B692D9B"/>
     <w:multiLevelType w:val="multilevel"/>
     <w:tmpl w:val="8B5488F0"/>
@@ -6895,7 +7038,7 @@
       </w:rPr>
     </w:lvl>
   </w:abstractNum>
-  <w:abstractNum w:abstractNumId="30" w15:restartNumberingAfterBreak="0">
+  <w:abstractNum w:abstractNumId="33" w15:restartNumberingAfterBreak="0">
     <w:nsid w:val="4CD663C9"/>
     <w:multiLevelType w:val="multilevel"/>
     <w:tmpl w:val="D76E2AC8"/>
@@ -7044,7 +7187,7 @@
       </w:rPr>
     </w:lvl>
   </w:abstractNum>
-  <w:abstractNum w:abstractNumId="31" w15:restartNumberingAfterBreak="0">
+  <w:abstractNum w:abstractNumId="34" w15:restartNumberingAfterBreak="0">
     <w:nsid w:val="4CE0784D"/>
     <w:multiLevelType w:val="multilevel"/>
     <w:tmpl w:val="E2C07296"/>
@@ -7193,7 +7336,7 @@
       </w:rPr>
     </w:lvl>
   </w:abstractNum>
-  <w:abstractNum w:abstractNumId="32" w15:restartNumberingAfterBreak="0">
+  <w:abstractNum w:abstractNumId="35" w15:restartNumberingAfterBreak="0">
     <w:nsid w:val="4E68425E"/>
     <w:multiLevelType w:val="multilevel"/>
     <w:tmpl w:val="B824C162"/>
@@ -7342,7 +7485,7 @@
       </w:rPr>
     </w:lvl>
   </w:abstractNum>
-  <w:abstractNum w:abstractNumId="33" w15:restartNumberingAfterBreak="0">
+  <w:abstractNum w:abstractNumId="36" w15:restartNumberingAfterBreak="0">
     <w:nsid w:val="50422CAC"/>
     <w:multiLevelType w:val="multilevel"/>
     <w:tmpl w:val="D78210F6"/>
@@ -7491,7 +7634,7 @@
       </w:rPr>
     </w:lvl>
   </w:abstractNum>
-  <w:abstractNum w:abstractNumId="34" w15:restartNumberingAfterBreak="0">
+  <w:abstractNum w:abstractNumId="37" w15:restartNumberingAfterBreak="0">
     <w:nsid w:val="50AE7C89"/>
     <w:multiLevelType w:val="multilevel"/>
     <w:tmpl w:val="B71AD29C"/>
@@ -7640,7 +7783,7 @@
       </w:rPr>
     </w:lvl>
   </w:abstractNum>
-  <w:abstractNum w:abstractNumId="35" w15:restartNumberingAfterBreak="0">
+  <w:abstractNum w:abstractNumId="38" w15:restartNumberingAfterBreak="0">
     <w:nsid w:val="50D41657"/>
     <w:multiLevelType w:val="multilevel"/>
     <w:tmpl w:val="9ECED4E2"/>
@@ -7789,7 +7932,7 @@
       </w:rPr>
     </w:lvl>
   </w:abstractNum>
-  <w:abstractNum w:abstractNumId="36" w15:restartNumberingAfterBreak="0">
+  <w:abstractNum w:abstractNumId="39" w15:restartNumberingAfterBreak="0">
     <w:nsid w:val="57AC38F4"/>
     <w:multiLevelType w:val="multilevel"/>
     <w:tmpl w:val="7422E172"/>
@@ -7938,7 +8081,7 @@
       </w:rPr>
     </w:lvl>
   </w:abstractNum>
-  <w:abstractNum w:abstractNumId="37" w15:restartNumberingAfterBreak="0">
+  <w:abstractNum w:abstractNumId="40" w15:restartNumberingAfterBreak="0">
     <w:nsid w:val="58882E76"/>
     <w:multiLevelType w:val="multilevel"/>
     <w:tmpl w:val="5CDE4D98"/>
@@ -8087,7 +8230,7 @@
       </w:rPr>
     </w:lvl>
   </w:abstractNum>
-  <w:abstractNum w:abstractNumId="38" w15:restartNumberingAfterBreak="0">
+  <w:abstractNum w:abstractNumId="41" w15:restartNumberingAfterBreak="0">
     <w:nsid w:val="5C806BEF"/>
     <w:multiLevelType w:val="multilevel"/>
     <w:tmpl w:val="21BC8836"/>
@@ -8236,7 +8379,7 @@
       </w:rPr>
     </w:lvl>
   </w:abstractNum>
-  <w:abstractNum w:abstractNumId="39" w15:restartNumberingAfterBreak="0">
+  <w:abstractNum w:abstractNumId="42" w15:restartNumberingAfterBreak="0">
     <w:nsid w:val="5CEB5E0C"/>
     <w:multiLevelType w:val="multilevel"/>
     <w:tmpl w:val="5E08E0EA"/>
@@ -8385,7 +8528,7 @@
       </w:rPr>
     </w:lvl>
   </w:abstractNum>
-  <w:abstractNum w:abstractNumId="40" w15:restartNumberingAfterBreak="0">
+  <w:abstractNum w:abstractNumId="43" w15:restartNumberingAfterBreak="0">
     <w:nsid w:val="61E13A6D"/>
     <w:multiLevelType w:val="multilevel"/>
     <w:tmpl w:val="6880843C"/>
@@ -8534,7 +8677,7 @@
       </w:rPr>
     </w:lvl>
   </w:abstractNum>
-  <w:abstractNum w:abstractNumId="41" w15:restartNumberingAfterBreak="0">
+  <w:abstractNum w:abstractNumId="44" w15:restartNumberingAfterBreak="0">
     <w:nsid w:val="64F96B4A"/>
     <w:multiLevelType w:val="multilevel"/>
     <w:tmpl w:val="836AE64C"/>
@@ -8683,7 +8826,305 @@
       </w:rPr>
     </w:lvl>
   </w:abstractNum>
-  <w:abstractNum w:abstractNumId="42" w15:restartNumberingAfterBreak="0">
+  <w:abstractNum w:abstractNumId="45" w15:restartNumberingAfterBreak="0">
+    <w:nsid w:val="69F6578F"/>
+    <w:multiLevelType w:val="multilevel"/>
+    <w:tmpl w:val="90D25F14"/>
+    <w:lvl w:ilvl="0">
+      <w:start w:val="1"/>
+      <w:numFmt w:val="bullet"/>
+      <w:lvlText w:val=""/>
+      <w:lvlJc w:val="left"/>
+      <w:pPr>
+        <w:tabs>
+          <w:tab w:val="num" w:pos="720"/>
+        </w:tabs>
+        <w:ind w:left="720" w:hanging="360"/>
+      </w:pPr>
+      <w:rPr>
+        <w:rFonts w:ascii="Symbol" w:hAnsi="Symbol" w:hint="default"/>
+        <w:sz w:val="20"/>
+      </w:rPr>
+    </w:lvl>
+    <w:lvl w:ilvl="1" w:tentative="1">
+      <w:start w:val="1"/>
+      <w:numFmt w:val="bullet"/>
+      <w:lvlText w:val="o"/>
+      <w:lvlJc w:val="left"/>
+      <w:pPr>
+        <w:tabs>
+          <w:tab w:val="num" w:pos="1440"/>
+        </w:tabs>
+        <w:ind w:left="1440" w:hanging="360"/>
+      </w:pPr>
+      <w:rPr>
+        <w:rFonts w:ascii="Courier New" w:hAnsi="Courier New" w:hint="default"/>
+        <w:sz w:val="20"/>
+      </w:rPr>
+    </w:lvl>
+    <w:lvl w:ilvl="2" w:tentative="1">
+      <w:start w:val="1"/>
+      <w:numFmt w:val="bullet"/>
+      <w:lvlText w:val=""/>
+      <w:lvlJc w:val="left"/>
+      <w:pPr>
+        <w:tabs>
+          <w:tab w:val="num" w:pos="2160"/>
+        </w:tabs>
+        <w:ind w:left="2160" w:hanging="360"/>
+      </w:pPr>
+      <w:rPr>
+        <w:rFonts w:ascii="Wingdings" w:hAnsi="Wingdings" w:hint="default"/>
+        <w:sz w:val="20"/>
+      </w:rPr>
+    </w:lvl>
+    <w:lvl w:ilvl="3" w:tentative="1">
+      <w:start w:val="1"/>
+      <w:numFmt w:val="bullet"/>
+      <w:lvlText w:val=""/>
+      <w:lvlJc w:val="left"/>
+      <w:pPr>
+        <w:tabs>
+          <w:tab w:val="num" w:pos="2880"/>
+        </w:tabs>
+        <w:ind w:left="2880" w:hanging="360"/>
+      </w:pPr>
+      <w:rPr>
+        <w:rFonts w:ascii="Wingdings" w:hAnsi="Wingdings" w:hint="default"/>
+        <w:sz w:val="20"/>
+      </w:rPr>
+    </w:lvl>
+    <w:lvl w:ilvl="4" w:tentative="1">
+      <w:start w:val="1"/>
+      <w:numFmt w:val="bullet"/>
+      <w:lvlText w:val=""/>
+      <w:lvlJc w:val="left"/>
+      <w:pPr>
+        <w:tabs>
+          <w:tab w:val="num" w:pos="3600"/>
+        </w:tabs>
+        <w:ind w:left="3600" w:hanging="360"/>
+      </w:pPr>
+      <w:rPr>
+        <w:rFonts w:ascii="Wingdings" w:hAnsi="Wingdings" w:hint="default"/>
+        <w:sz w:val="20"/>
+      </w:rPr>
+    </w:lvl>
+    <w:lvl w:ilvl="5" w:tentative="1">
+      <w:start w:val="1"/>
+      <w:numFmt w:val="bullet"/>
+      <w:lvlText w:val=""/>
+      <w:lvlJc w:val="left"/>
+      <w:pPr>
+        <w:tabs>
+          <w:tab w:val="num" w:pos="4320"/>
+        </w:tabs>
+        <w:ind w:left="4320" w:hanging="360"/>
+      </w:pPr>
+      <w:rPr>
+        <w:rFonts w:ascii="Wingdings" w:hAnsi="Wingdings" w:hint="default"/>
+        <w:sz w:val="20"/>
+      </w:rPr>
+    </w:lvl>
+    <w:lvl w:ilvl="6" w:tentative="1">
+      <w:start w:val="1"/>
+      <w:numFmt w:val="bullet"/>
+      <w:lvlText w:val=""/>
+      <w:lvlJc w:val="left"/>
+      <w:pPr>
+        <w:tabs>
+          <w:tab w:val="num" w:pos="5040"/>
+        </w:tabs>
+        <w:ind w:left="5040" w:hanging="360"/>
+      </w:pPr>
+      <w:rPr>
+        <w:rFonts w:ascii="Wingdings" w:hAnsi="Wingdings" w:hint="default"/>
+        <w:sz w:val="20"/>
+      </w:rPr>
+    </w:lvl>
+    <w:lvl w:ilvl="7" w:tentative="1">
+      <w:start w:val="1"/>
+      <w:numFmt w:val="bullet"/>
+      <w:lvlText w:val=""/>
+      <w:lvlJc w:val="left"/>
+      <w:pPr>
+        <w:tabs>
+          <w:tab w:val="num" w:pos="5760"/>
+        </w:tabs>
+        <w:ind w:left="5760" w:hanging="360"/>
+      </w:pPr>
+      <w:rPr>
+        <w:rFonts w:ascii="Wingdings" w:hAnsi="Wingdings" w:hint="default"/>
+        <w:sz w:val="20"/>
+      </w:rPr>
+    </w:lvl>
+    <w:lvl w:ilvl="8" w:tentative="1">
+      <w:start w:val="1"/>
+      <w:numFmt w:val="bullet"/>
+      <w:lvlText w:val=""/>
+      <w:lvlJc w:val="left"/>
+      <w:pPr>
+        <w:tabs>
+          <w:tab w:val="num" w:pos="6480"/>
+        </w:tabs>
+        <w:ind w:left="6480" w:hanging="360"/>
+      </w:pPr>
+      <w:rPr>
+        <w:rFonts w:ascii="Wingdings" w:hAnsi="Wingdings" w:hint="default"/>
+        <w:sz w:val="20"/>
+      </w:rPr>
+    </w:lvl>
+  </w:abstractNum>
+  <w:abstractNum w:abstractNumId="46" w15:restartNumberingAfterBreak="0">
+    <w:nsid w:val="6A811E60"/>
+    <w:multiLevelType w:val="multilevel"/>
+    <w:tmpl w:val="207E0B80"/>
+    <w:lvl w:ilvl="0">
+      <w:start w:val="1"/>
+      <w:numFmt w:val="bullet"/>
+      <w:lvlText w:val=""/>
+      <w:lvlJc w:val="left"/>
+      <w:pPr>
+        <w:tabs>
+          <w:tab w:val="num" w:pos="720"/>
+        </w:tabs>
+        <w:ind w:left="720" w:hanging="360"/>
+      </w:pPr>
+      <w:rPr>
+        <w:rFonts w:ascii="Symbol" w:hAnsi="Symbol" w:hint="default"/>
+        <w:sz w:val="20"/>
+      </w:rPr>
+    </w:lvl>
+    <w:lvl w:ilvl="1" w:tentative="1">
+      <w:start w:val="1"/>
+      <w:numFmt w:val="bullet"/>
+      <w:lvlText w:val="o"/>
+      <w:lvlJc w:val="left"/>
+      <w:pPr>
+        <w:tabs>
+          <w:tab w:val="num" w:pos="1440"/>
+        </w:tabs>
+        <w:ind w:left="1440" w:hanging="360"/>
+      </w:pPr>
+      <w:rPr>
+        <w:rFonts w:ascii="Courier New" w:hAnsi="Courier New" w:hint="default"/>
+        <w:sz w:val="20"/>
+      </w:rPr>
+    </w:lvl>
+    <w:lvl w:ilvl="2" w:tentative="1">
+      <w:start w:val="1"/>
+      <w:numFmt w:val="bullet"/>
+      <w:lvlText w:val=""/>
+      <w:lvlJc w:val="left"/>
+      <w:pPr>
+        <w:tabs>
+          <w:tab w:val="num" w:pos="2160"/>
+        </w:tabs>
+        <w:ind w:left="2160" w:hanging="360"/>
+      </w:pPr>
+      <w:rPr>
+        <w:rFonts w:ascii="Wingdings" w:hAnsi="Wingdings" w:hint="default"/>
+        <w:sz w:val="20"/>
+      </w:rPr>
+    </w:lvl>
+    <w:lvl w:ilvl="3" w:tentative="1">
+      <w:start w:val="1"/>
+      <w:numFmt w:val="bullet"/>
+      <w:lvlText w:val=""/>
+      <w:lvlJc w:val="left"/>
+      <w:pPr>
+        <w:tabs>
+          <w:tab w:val="num" w:pos="2880"/>
+        </w:tabs>
+        <w:ind w:left="2880" w:hanging="360"/>
+      </w:pPr>
+      <w:rPr>
+        <w:rFonts w:ascii="Wingdings" w:hAnsi="Wingdings" w:hint="default"/>
+        <w:sz w:val="20"/>
+      </w:rPr>
+    </w:lvl>
+    <w:lvl w:ilvl="4" w:tentative="1">
+      <w:start w:val="1"/>
+      <w:numFmt w:val="bullet"/>
+      <w:lvlText w:val=""/>
+      <w:lvlJc w:val="left"/>
+      <w:pPr>
+        <w:tabs>
+          <w:tab w:val="num" w:pos="3600"/>
+        </w:tabs>
+        <w:ind w:left="3600" w:hanging="360"/>
+      </w:pPr>
+      <w:rPr>
+        <w:rFonts w:ascii="Wingdings" w:hAnsi="Wingdings" w:hint="default"/>
+        <w:sz w:val="20"/>
+      </w:rPr>
+    </w:lvl>
+    <w:lvl w:ilvl="5" w:tentative="1">
+      <w:start w:val="1"/>
+      <w:numFmt w:val="bullet"/>
+      <w:lvlText w:val=""/>
+      <w:lvlJc w:val="left"/>
+      <w:pPr>
+        <w:tabs>
+          <w:tab w:val="num" w:pos="4320"/>
+        </w:tabs>
+        <w:ind w:left="4320" w:hanging="360"/>
+      </w:pPr>
+      <w:rPr>
+        <w:rFonts w:ascii="Wingdings" w:hAnsi="Wingdings" w:hint="default"/>
+        <w:sz w:val="20"/>
+      </w:rPr>
+    </w:lvl>
+    <w:lvl w:ilvl="6" w:tentative="1">
+      <w:start w:val="1"/>
+      <w:numFmt w:val="bullet"/>
+      <w:lvlText w:val=""/>
+      <w:lvlJc w:val="left"/>
+      <w:pPr>
+        <w:tabs>
+          <w:tab w:val="num" w:pos="5040"/>
+        </w:tabs>
+        <w:ind w:left="5040" w:hanging="360"/>
+      </w:pPr>
+      <w:rPr>
+        <w:rFonts w:ascii="Wingdings" w:hAnsi="Wingdings" w:hint="default"/>
+        <w:sz w:val="20"/>
+      </w:rPr>
+    </w:lvl>
+    <w:lvl w:ilvl="7" w:tentative="1">
+      <w:start w:val="1"/>
+      <w:numFmt w:val="bullet"/>
+      <w:lvlText w:val=""/>
+      <w:lvlJc w:val="left"/>
+      <w:pPr>
+        <w:tabs>
+          <w:tab w:val="num" w:pos="5760"/>
+        </w:tabs>
+        <w:ind w:left="5760" w:hanging="360"/>
+      </w:pPr>
+      <w:rPr>
+        <w:rFonts w:ascii="Wingdings" w:hAnsi="Wingdings" w:hint="default"/>
+        <w:sz w:val="20"/>
+      </w:rPr>
+    </w:lvl>
+    <w:lvl w:ilvl="8" w:tentative="1">
+      <w:start w:val="1"/>
+      <w:numFmt w:val="bullet"/>
+      <w:lvlText w:val=""/>
+      <w:lvlJc w:val="left"/>
+      <w:pPr>
+        <w:tabs>
+          <w:tab w:val="num" w:pos="6480"/>
+        </w:tabs>
+        <w:ind w:left="6480" w:hanging="360"/>
+      </w:pPr>
+      <w:rPr>
+        <w:rFonts w:ascii="Wingdings" w:hAnsi="Wingdings" w:hint="default"/>
+        <w:sz w:val="20"/>
+      </w:rPr>
+    </w:lvl>
+  </w:abstractNum>
+  <w:abstractNum w:abstractNumId="47" w15:restartNumberingAfterBreak="0">
     <w:nsid w:val="6D204127"/>
     <w:multiLevelType w:val="multilevel"/>
     <w:tmpl w:val="6AD86790"/>
@@ -8832,7 +9273,7 @@
       </w:rPr>
     </w:lvl>
   </w:abstractNum>
-  <w:abstractNum w:abstractNumId="43" w15:restartNumberingAfterBreak="0">
+  <w:abstractNum w:abstractNumId="48" w15:restartNumberingAfterBreak="0">
     <w:nsid w:val="6DD729F5"/>
     <w:multiLevelType w:val="multilevel"/>
     <w:tmpl w:val="B9E2A43C"/>
@@ -8981,7 +9422,7 @@
       </w:rPr>
     </w:lvl>
   </w:abstractNum>
-  <w:abstractNum w:abstractNumId="44" w15:restartNumberingAfterBreak="0">
+  <w:abstractNum w:abstractNumId="49" w15:restartNumberingAfterBreak="0">
     <w:nsid w:val="6EB84EF7"/>
     <w:multiLevelType w:val="multilevel"/>
     <w:tmpl w:val="51DA8D00"/>
@@ -9130,7 +9571,7 @@
       </w:rPr>
     </w:lvl>
   </w:abstractNum>
-  <w:abstractNum w:abstractNumId="45" w15:restartNumberingAfterBreak="0">
+  <w:abstractNum w:abstractNumId="50" w15:restartNumberingAfterBreak="0">
     <w:nsid w:val="6F5615B5"/>
     <w:multiLevelType w:val="multilevel"/>
     <w:tmpl w:val="037E515A"/>
@@ -9279,7 +9720,7 @@
       </w:rPr>
     </w:lvl>
   </w:abstractNum>
-  <w:abstractNum w:abstractNumId="46" w15:restartNumberingAfterBreak="0">
+  <w:abstractNum w:abstractNumId="51" w15:restartNumberingAfterBreak="0">
     <w:nsid w:val="6FFB2DC5"/>
     <w:multiLevelType w:val="multilevel"/>
     <w:tmpl w:val="175CA938"/>
@@ -9428,7 +9869,156 @@
       </w:rPr>
     </w:lvl>
   </w:abstractNum>
-  <w:abstractNum w:abstractNumId="47" w15:restartNumberingAfterBreak="0">
+  <w:abstractNum w:abstractNumId="52" w15:restartNumberingAfterBreak="0">
+    <w:nsid w:val="705F48F2"/>
+    <w:multiLevelType w:val="multilevel"/>
+    <w:tmpl w:val="51407E8E"/>
+    <w:lvl w:ilvl="0">
+      <w:start w:val="1"/>
+      <w:numFmt w:val="bullet"/>
+      <w:lvlText w:val=""/>
+      <w:lvlJc w:val="left"/>
+      <w:pPr>
+        <w:tabs>
+          <w:tab w:val="num" w:pos="720"/>
+        </w:tabs>
+        <w:ind w:left="720" w:hanging="360"/>
+      </w:pPr>
+      <w:rPr>
+        <w:rFonts w:ascii="Symbol" w:hAnsi="Symbol" w:hint="default"/>
+        <w:sz w:val="20"/>
+      </w:rPr>
+    </w:lvl>
+    <w:lvl w:ilvl="1" w:tentative="1">
+      <w:start w:val="1"/>
+      <w:numFmt w:val="bullet"/>
+      <w:lvlText w:val="o"/>
+      <w:lvlJc w:val="left"/>
+      <w:pPr>
+        <w:tabs>
+          <w:tab w:val="num" w:pos="1440"/>
+        </w:tabs>
+        <w:ind w:left="1440" w:hanging="360"/>
+      </w:pPr>
+      <w:rPr>
+        <w:rFonts w:ascii="Courier New" w:hAnsi="Courier New" w:hint="default"/>
+        <w:sz w:val="20"/>
+      </w:rPr>
+    </w:lvl>
+    <w:lvl w:ilvl="2" w:tentative="1">
+      <w:start w:val="1"/>
+      <w:numFmt w:val="bullet"/>
+      <w:lvlText w:val=""/>
+      <w:lvlJc w:val="left"/>
+      <w:pPr>
+        <w:tabs>
+          <w:tab w:val="num" w:pos="2160"/>
+        </w:tabs>
+        <w:ind w:left="2160" w:hanging="360"/>
+      </w:pPr>
+      <w:rPr>
+        <w:rFonts w:ascii="Wingdings" w:hAnsi="Wingdings" w:hint="default"/>
+        <w:sz w:val="20"/>
+      </w:rPr>
+    </w:lvl>
+    <w:lvl w:ilvl="3" w:tentative="1">
+      <w:start w:val="1"/>
+      <w:numFmt w:val="bullet"/>
+      <w:lvlText w:val=""/>
+      <w:lvlJc w:val="left"/>
+      <w:pPr>
+        <w:tabs>
+          <w:tab w:val="num" w:pos="2880"/>
+        </w:tabs>
+        <w:ind w:left="2880" w:hanging="360"/>
+      </w:pPr>
+      <w:rPr>
+        <w:rFonts w:ascii="Wingdings" w:hAnsi="Wingdings" w:hint="default"/>
+        <w:sz w:val="20"/>
+      </w:rPr>
+    </w:lvl>
+    <w:lvl w:ilvl="4" w:tentative="1">
+      <w:start w:val="1"/>
+      <w:numFmt w:val="bullet"/>
+      <w:lvlText w:val=""/>
+      <w:lvlJc w:val="left"/>
+      <w:pPr>
+        <w:tabs>
+          <w:tab w:val="num" w:pos="3600"/>
+        </w:tabs>
+        <w:ind w:left="3600" w:hanging="360"/>
+      </w:pPr>
+      <w:rPr>
+        <w:rFonts w:ascii="Wingdings" w:hAnsi="Wingdings" w:hint="default"/>
+        <w:sz w:val="20"/>
+      </w:rPr>
+    </w:lvl>
+    <w:lvl w:ilvl="5" w:tentative="1">
+      <w:start w:val="1"/>
+      <w:numFmt w:val="bullet"/>
+      <w:lvlText w:val=""/>
+      <w:lvlJc w:val="left"/>
+      <w:pPr>
+        <w:tabs>
+          <w:tab w:val="num" w:pos="4320"/>
+        </w:tabs>
+        <w:ind w:left="4320" w:hanging="360"/>
+      </w:pPr>
+      <w:rPr>
+        <w:rFonts w:ascii="Wingdings" w:hAnsi="Wingdings" w:hint="default"/>
+        <w:sz w:val="20"/>
+      </w:rPr>
+    </w:lvl>
+    <w:lvl w:ilvl="6" w:tentative="1">
+      <w:start w:val="1"/>
+      <w:numFmt w:val="bullet"/>
+      <w:lvlText w:val=""/>
+      <w:lvlJc w:val="left"/>
+      <w:pPr>
+        <w:tabs>
+          <w:tab w:val="num" w:pos="5040"/>
+        </w:tabs>
+        <w:ind w:left="5040" w:hanging="360"/>
+      </w:pPr>
+      <w:rPr>
+        <w:rFonts w:ascii="Wingdings" w:hAnsi="Wingdings" w:hint="default"/>
+        <w:sz w:val="20"/>
+      </w:rPr>
+    </w:lvl>
+    <w:lvl w:ilvl="7" w:tentative="1">
+      <w:start w:val="1"/>
+      <w:numFmt w:val="bullet"/>
+      <w:lvlText w:val=""/>
+      <w:lvlJc w:val="left"/>
+      <w:pPr>
+        <w:tabs>
+          <w:tab w:val="num" w:pos="5760"/>
+        </w:tabs>
+        <w:ind w:left="5760" w:hanging="360"/>
+      </w:pPr>
+      <w:rPr>
+        <w:rFonts w:ascii="Wingdings" w:hAnsi="Wingdings" w:hint="default"/>
+        <w:sz w:val="20"/>
+      </w:rPr>
+    </w:lvl>
+    <w:lvl w:ilvl="8" w:tentative="1">
+      <w:start w:val="1"/>
+      <w:numFmt w:val="bullet"/>
+      <w:lvlText w:val=""/>
+      <w:lvlJc w:val="left"/>
+      <w:pPr>
+        <w:tabs>
+          <w:tab w:val="num" w:pos="6480"/>
+        </w:tabs>
+        <w:ind w:left="6480" w:hanging="360"/>
+      </w:pPr>
+      <w:rPr>
+        <w:rFonts w:ascii="Wingdings" w:hAnsi="Wingdings" w:hint="default"/>
+        <w:sz w:val="20"/>
+      </w:rPr>
+    </w:lvl>
+  </w:abstractNum>
+  <w:abstractNum w:abstractNumId="53" w15:restartNumberingAfterBreak="0">
     <w:nsid w:val="713E2E68"/>
     <w:multiLevelType w:val="multilevel"/>
     <w:tmpl w:val="1BD63FD6"/>
@@ -9577,7 +10167,7 @@
       </w:rPr>
     </w:lvl>
   </w:abstractNum>
-  <w:abstractNum w:abstractNumId="48" w15:restartNumberingAfterBreak="0">
+  <w:abstractNum w:abstractNumId="54" w15:restartNumberingAfterBreak="0">
     <w:nsid w:val="715E6580"/>
     <w:multiLevelType w:val="multilevel"/>
     <w:tmpl w:val="79842494"/>
@@ -9726,7 +10316,156 @@
       </w:rPr>
     </w:lvl>
   </w:abstractNum>
-  <w:abstractNum w:abstractNumId="49" w15:restartNumberingAfterBreak="0">
+  <w:abstractNum w:abstractNumId="55" w15:restartNumberingAfterBreak="0">
+    <w:nsid w:val="717D05FD"/>
+    <w:multiLevelType w:val="multilevel"/>
+    <w:tmpl w:val="BBAEA678"/>
+    <w:lvl w:ilvl="0">
+      <w:start w:val="1"/>
+      <w:numFmt w:val="bullet"/>
+      <w:lvlText w:val=""/>
+      <w:lvlJc w:val="left"/>
+      <w:pPr>
+        <w:tabs>
+          <w:tab w:val="num" w:pos="720"/>
+        </w:tabs>
+        <w:ind w:left="720" w:hanging="360"/>
+      </w:pPr>
+      <w:rPr>
+        <w:rFonts w:ascii="Symbol" w:hAnsi="Symbol" w:hint="default"/>
+        <w:sz w:val="20"/>
+      </w:rPr>
+    </w:lvl>
+    <w:lvl w:ilvl="1" w:tentative="1">
+      <w:start w:val="1"/>
+      <w:numFmt w:val="bullet"/>
+      <w:lvlText w:val="o"/>
+      <w:lvlJc w:val="left"/>
+      <w:pPr>
+        <w:tabs>
+          <w:tab w:val="num" w:pos="1440"/>
+        </w:tabs>
+        <w:ind w:left="1440" w:hanging="360"/>
+      </w:pPr>
+      <w:rPr>
+        <w:rFonts w:ascii="Courier New" w:hAnsi="Courier New" w:hint="default"/>
+        <w:sz w:val="20"/>
+      </w:rPr>
+    </w:lvl>
+    <w:lvl w:ilvl="2" w:tentative="1">
+      <w:start w:val="1"/>
+      <w:numFmt w:val="bullet"/>
+      <w:lvlText w:val=""/>
+      <w:lvlJc w:val="left"/>
+      <w:pPr>
+        <w:tabs>
+          <w:tab w:val="num" w:pos="2160"/>
+        </w:tabs>
+        <w:ind w:left="2160" w:hanging="360"/>
+      </w:pPr>
+      <w:rPr>
+        <w:rFonts w:ascii="Wingdings" w:hAnsi="Wingdings" w:hint="default"/>
+        <w:sz w:val="20"/>
+      </w:rPr>
+    </w:lvl>
+    <w:lvl w:ilvl="3" w:tentative="1">
+      <w:start w:val="1"/>
+      <w:numFmt w:val="bullet"/>
+      <w:lvlText w:val=""/>
+      <w:lvlJc w:val="left"/>
+      <w:pPr>
+        <w:tabs>
+          <w:tab w:val="num" w:pos="2880"/>
+        </w:tabs>
+        <w:ind w:left="2880" w:hanging="360"/>
+      </w:pPr>
+      <w:rPr>
+        <w:rFonts w:ascii="Wingdings" w:hAnsi="Wingdings" w:hint="default"/>
+        <w:sz w:val="20"/>
+      </w:rPr>
+    </w:lvl>
+    <w:lvl w:ilvl="4" w:tentative="1">
+      <w:start w:val="1"/>
+      <w:numFmt w:val="bullet"/>
+      <w:lvlText w:val=""/>
+      <w:lvlJc w:val="left"/>
+      <w:pPr>
+        <w:tabs>
+          <w:tab w:val="num" w:pos="3600"/>
+        </w:tabs>
+        <w:ind w:left="3600" w:hanging="360"/>
+      </w:pPr>
+      <w:rPr>
+        <w:rFonts w:ascii="Wingdings" w:hAnsi="Wingdings" w:hint="default"/>
+        <w:sz w:val="20"/>
+      </w:rPr>
+    </w:lvl>
+    <w:lvl w:ilvl="5" w:tentative="1">
+      <w:start w:val="1"/>
+      <w:numFmt w:val="bullet"/>
+      <w:lvlText w:val=""/>
+      <w:lvlJc w:val="left"/>
+      <w:pPr>
+        <w:tabs>
+          <w:tab w:val="num" w:pos="4320"/>
+        </w:tabs>
+        <w:ind w:left="4320" w:hanging="360"/>
+      </w:pPr>
+      <w:rPr>
+        <w:rFonts w:ascii="Wingdings" w:hAnsi="Wingdings" w:hint="default"/>
+        <w:sz w:val="20"/>
+      </w:rPr>
+    </w:lvl>
+    <w:lvl w:ilvl="6" w:tentative="1">
+      <w:start w:val="1"/>
+      <w:numFmt w:val="bullet"/>
+      <w:lvlText w:val=""/>
+      <w:lvlJc w:val="left"/>
+      <w:pPr>
+        <w:tabs>
+          <w:tab w:val="num" w:pos="5040"/>
+        </w:tabs>
+        <w:ind w:left="5040" w:hanging="360"/>
+      </w:pPr>
+      <w:rPr>
+        <w:rFonts w:ascii="Wingdings" w:hAnsi="Wingdings" w:hint="default"/>
+        <w:sz w:val="20"/>
+      </w:rPr>
+    </w:lvl>
+    <w:lvl w:ilvl="7" w:tentative="1">
+      <w:start w:val="1"/>
+      <w:numFmt w:val="bullet"/>
+      <w:lvlText w:val=""/>
+      <w:lvlJc w:val="left"/>
+      <w:pPr>
+        <w:tabs>
+          <w:tab w:val="num" w:pos="5760"/>
+        </w:tabs>
+        <w:ind w:left="5760" w:hanging="360"/>
+      </w:pPr>
+      <w:rPr>
+        <w:rFonts w:ascii="Wingdings" w:hAnsi="Wingdings" w:hint="default"/>
+        <w:sz w:val="20"/>
+      </w:rPr>
+    </w:lvl>
+    <w:lvl w:ilvl="8" w:tentative="1">
+      <w:start w:val="1"/>
+      <w:numFmt w:val="bullet"/>
+      <w:lvlText w:val=""/>
+      <w:lvlJc w:val="left"/>
+      <w:pPr>
+        <w:tabs>
+          <w:tab w:val="num" w:pos="6480"/>
+        </w:tabs>
+        <w:ind w:left="6480" w:hanging="360"/>
+      </w:pPr>
+      <w:rPr>
+        <w:rFonts w:ascii="Wingdings" w:hAnsi="Wingdings" w:hint="default"/>
+        <w:sz w:val="20"/>
+      </w:rPr>
+    </w:lvl>
+  </w:abstractNum>
+  <w:abstractNum w:abstractNumId="56" w15:restartNumberingAfterBreak="0">
     <w:nsid w:val="75243CC0"/>
     <w:multiLevelType w:val="multilevel"/>
     <w:tmpl w:val="B1523830"/>
@@ -9875,7 +10614,7 @@
       </w:rPr>
     </w:lvl>
   </w:abstractNum>
-  <w:abstractNum w:abstractNumId="50" w15:restartNumberingAfterBreak="0">
+  <w:abstractNum w:abstractNumId="57" w15:restartNumberingAfterBreak="0">
     <w:nsid w:val="7594727A"/>
     <w:multiLevelType w:val="multilevel"/>
     <w:tmpl w:val="18ACBFB6"/>
@@ -10024,7 +10763,7 @@
       </w:rPr>
     </w:lvl>
   </w:abstractNum>
-  <w:abstractNum w:abstractNumId="51" w15:restartNumberingAfterBreak="0">
+  <w:abstractNum w:abstractNumId="58" w15:restartNumberingAfterBreak="0">
     <w:nsid w:val="77FB3469"/>
     <w:multiLevelType w:val="multilevel"/>
     <w:tmpl w:val="D64A8914"/>
@@ -10173,7 +10912,7 @@
       </w:rPr>
     </w:lvl>
   </w:abstractNum>
-  <w:abstractNum w:abstractNumId="52" w15:restartNumberingAfterBreak="0">
+  <w:abstractNum w:abstractNumId="59" w15:restartNumberingAfterBreak="0">
     <w:nsid w:val="78702D92"/>
     <w:multiLevelType w:val="multilevel"/>
     <w:tmpl w:val="D30023E0"/>
@@ -10322,7 +11061,7 @@
       </w:rPr>
     </w:lvl>
   </w:abstractNum>
-  <w:abstractNum w:abstractNumId="53" w15:restartNumberingAfterBreak="0">
+  <w:abstractNum w:abstractNumId="60" w15:restartNumberingAfterBreak="0">
     <w:nsid w:val="793F443E"/>
     <w:multiLevelType w:val="multilevel"/>
     <w:tmpl w:val="6BCCC8EC"/>
@@ -10471,7 +11210,156 @@
       </w:rPr>
     </w:lvl>
   </w:abstractNum>
-  <w:abstractNum w:abstractNumId="54" w15:restartNumberingAfterBreak="0">
+  <w:abstractNum w:abstractNumId="61" w15:restartNumberingAfterBreak="0">
+    <w:nsid w:val="7A142A4F"/>
+    <w:multiLevelType w:val="multilevel"/>
+    <w:tmpl w:val="907A397C"/>
+    <w:lvl w:ilvl="0">
+      <w:start w:val="1"/>
+      <w:numFmt w:val="bullet"/>
+      <w:lvlText w:val=""/>
+      <w:lvlJc w:val="left"/>
+      <w:pPr>
+        <w:tabs>
+          <w:tab w:val="num" w:pos="720"/>
+        </w:tabs>
+        <w:ind w:left="720" w:hanging="360"/>
+      </w:pPr>
+      <w:rPr>
+        <w:rFonts w:ascii="Symbol" w:hAnsi="Symbol" w:hint="default"/>
+        <w:sz w:val="20"/>
+      </w:rPr>
+    </w:lvl>
+    <w:lvl w:ilvl="1" w:tentative="1">
+      <w:start w:val="1"/>
+      <w:numFmt w:val="bullet"/>
+      <w:lvlText w:val="o"/>
+      <w:lvlJc w:val="left"/>
+      <w:pPr>
+        <w:tabs>
+          <w:tab w:val="num" w:pos="1440"/>
+        </w:tabs>
+        <w:ind w:left="1440" w:hanging="360"/>
+      </w:pPr>
+      <w:rPr>
+        <w:rFonts w:ascii="Courier New" w:hAnsi="Courier New" w:hint="default"/>
+        <w:sz w:val="20"/>
+      </w:rPr>
+    </w:lvl>
+    <w:lvl w:ilvl="2" w:tentative="1">
+      <w:start w:val="1"/>
+      <w:numFmt w:val="bullet"/>
+      <w:lvlText w:val=""/>
+      <w:lvlJc w:val="left"/>
+      <w:pPr>
+        <w:tabs>
+          <w:tab w:val="num" w:pos="2160"/>
+        </w:tabs>
+        <w:ind w:left="2160" w:hanging="360"/>
+      </w:pPr>
+      <w:rPr>
+        <w:rFonts w:ascii="Wingdings" w:hAnsi="Wingdings" w:hint="default"/>
+        <w:sz w:val="20"/>
+      </w:rPr>
+    </w:lvl>
+    <w:lvl w:ilvl="3" w:tentative="1">
+      <w:start w:val="1"/>
+      <w:numFmt w:val="bullet"/>
+      <w:lvlText w:val=""/>
+      <w:lvlJc w:val="left"/>
+      <w:pPr>
+        <w:tabs>
+          <w:tab w:val="num" w:pos="2880"/>
+        </w:tabs>
+        <w:ind w:left="2880" w:hanging="360"/>
+      </w:pPr>
+      <w:rPr>
+        <w:rFonts w:ascii="Wingdings" w:hAnsi="Wingdings" w:hint="default"/>
+        <w:sz w:val="20"/>
+      </w:rPr>
+    </w:lvl>
+    <w:lvl w:ilvl="4" w:tentative="1">
+      <w:start w:val="1"/>
+      <w:numFmt w:val="bullet"/>
+      <w:lvlText w:val=""/>
+      <w:lvlJc w:val="left"/>
+      <w:pPr>
+        <w:tabs>
+          <w:tab w:val="num" w:pos="3600"/>
+        </w:tabs>
+        <w:ind w:left="3600" w:hanging="360"/>
+      </w:pPr>
+      <w:rPr>
+        <w:rFonts w:ascii="Wingdings" w:hAnsi="Wingdings" w:hint="default"/>
+        <w:sz w:val="20"/>
+      </w:rPr>
+    </w:lvl>
+    <w:lvl w:ilvl="5" w:tentative="1">
+      <w:start w:val="1"/>
+      <w:numFmt w:val="bullet"/>
+      <w:lvlText w:val=""/>
+      <w:lvlJc w:val="left"/>
+      <w:pPr>
+        <w:tabs>
+          <w:tab w:val="num" w:pos="4320"/>
+        </w:tabs>
+        <w:ind w:left="4320" w:hanging="360"/>
+      </w:pPr>
+      <w:rPr>
+        <w:rFonts w:ascii="Wingdings" w:hAnsi="Wingdings" w:hint="default"/>
+        <w:sz w:val="20"/>
+      </w:rPr>
+    </w:lvl>
+    <w:lvl w:ilvl="6" w:tentative="1">
+      <w:start w:val="1"/>
+      <w:numFmt w:val="bullet"/>
+      <w:lvlText w:val=""/>
+      <w:lvlJc w:val="left"/>
+      <w:pPr>
+        <w:tabs>
+          <w:tab w:val="num" w:pos="5040"/>
+        </w:tabs>
+        <w:ind w:left="5040" w:hanging="360"/>
+      </w:pPr>
+      <w:rPr>
+        <w:rFonts w:ascii="Wingdings" w:hAnsi="Wingdings" w:hint="default"/>
+        <w:sz w:val="20"/>
+      </w:rPr>
+    </w:lvl>
+    <w:lvl w:ilvl="7" w:tentative="1">
+      <w:start w:val="1"/>
+      <w:numFmt w:val="bullet"/>
+      <w:lvlText w:val=""/>
+      <w:lvlJc w:val="left"/>
+      <w:pPr>
+        <w:tabs>
+          <w:tab w:val="num" w:pos="5760"/>
+        </w:tabs>
+        <w:ind w:left="5760" w:hanging="360"/>
+      </w:pPr>
+      <w:rPr>
+        <w:rFonts w:ascii="Wingdings" w:hAnsi="Wingdings" w:hint="default"/>
+        <w:sz w:val="20"/>
+      </w:rPr>
+    </w:lvl>
+    <w:lvl w:ilvl="8" w:tentative="1">
+      <w:start w:val="1"/>
+      <w:numFmt w:val="bullet"/>
+      <w:lvlText w:val=""/>
+      <w:lvlJc w:val="left"/>
+      <w:pPr>
+        <w:tabs>
+          <w:tab w:val="num" w:pos="6480"/>
+        </w:tabs>
+        <w:ind w:left="6480" w:hanging="360"/>
+      </w:pPr>
+      <w:rPr>
+        <w:rFonts w:ascii="Wingdings" w:hAnsi="Wingdings" w:hint="default"/>
+        <w:sz w:val="20"/>
+      </w:rPr>
+    </w:lvl>
+  </w:abstractNum>
+  <w:abstractNum w:abstractNumId="62" w15:restartNumberingAfterBreak="0">
     <w:nsid w:val="7BFB2CC5"/>
     <w:multiLevelType w:val="multilevel"/>
     <w:tmpl w:val="937A4686"/>
@@ -10620,7 +11508,7 @@
       </w:rPr>
     </w:lvl>
   </w:abstractNum>
-  <w:abstractNum w:abstractNumId="55" w15:restartNumberingAfterBreak="0">
+  <w:abstractNum w:abstractNumId="63" w15:restartNumberingAfterBreak="0">
     <w:nsid w:val="7C6D320A"/>
     <w:multiLevelType w:val="multilevel"/>
     <w:tmpl w:val="C2B87FD4"/>
@@ -10769,7 +11657,7 @@
       </w:rPr>
     </w:lvl>
   </w:abstractNum>
-  <w:abstractNum w:abstractNumId="56" w15:restartNumberingAfterBreak="0">
+  <w:abstractNum w:abstractNumId="64" w15:restartNumberingAfterBreak="0">
     <w:nsid w:val="7CFC22DF"/>
     <w:multiLevelType w:val="multilevel"/>
     <w:tmpl w:val="E14E242E"/>
@@ -10918,7 +11806,7 @@
       </w:rPr>
     </w:lvl>
   </w:abstractNum>
-  <w:abstractNum w:abstractNumId="57" w15:restartNumberingAfterBreak="0">
+  <w:abstractNum w:abstractNumId="65" w15:restartNumberingAfterBreak="0">
     <w:nsid w:val="7FAC40F6"/>
     <w:multiLevelType w:val="multilevel"/>
     <w:tmpl w:val="BC82360A"/>
@@ -11068,178 +11956,202 @@
     </w:lvl>
   </w:abstractNum>
   <w:num w:numId="1" w16cid:durableId="579876091">
-    <w:abstractNumId w:val="21"/>
+    <w:abstractNumId w:val="23"/>
   </w:num>
   <w:num w:numId="2" w16cid:durableId="1048064815">
-    <w:abstractNumId w:val="35"/>
+    <w:abstractNumId w:val="38"/>
   </w:num>
   <w:num w:numId="3" w16cid:durableId="1285577482">
-    <w:abstractNumId w:val="41"/>
+    <w:abstractNumId w:val="44"/>
   </w:num>
   <w:num w:numId="4" w16cid:durableId="1341198143">
-    <w:abstractNumId w:val="18"/>
+    <w:abstractNumId w:val="20"/>
   </w:num>
   <w:num w:numId="5" w16cid:durableId="401487521">
-    <w:abstractNumId w:val="39"/>
+    <w:abstractNumId w:val="42"/>
   </w:num>
   <w:num w:numId="6" w16cid:durableId="808285734">
-    <w:abstractNumId w:val="10"/>
+    <w:abstractNumId w:val="11"/>
   </w:num>
   <w:num w:numId="7" w16cid:durableId="1969361019">
-    <w:abstractNumId w:val="12"/>
+    <w:abstractNumId w:val="13"/>
   </w:num>
   <w:num w:numId="8" w16cid:durableId="1495994846">
     <w:abstractNumId w:val="7"/>
   </w:num>
   <w:num w:numId="9" w16cid:durableId="1195532456">
-    <w:abstractNumId w:val="42"/>
+    <w:abstractNumId w:val="47"/>
   </w:num>
   <w:num w:numId="10" w16cid:durableId="2007197789">
-    <w:abstractNumId w:val="20"/>
+    <w:abstractNumId w:val="22"/>
   </w:num>
   <w:num w:numId="11" w16cid:durableId="99877594">
-    <w:abstractNumId w:val="43"/>
+    <w:abstractNumId w:val="48"/>
   </w:num>
   <w:num w:numId="12" w16cid:durableId="699164310">
-    <w:abstractNumId w:val="32"/>
+    <w:abstractNumId w:val="35"/>
   </w:num>
   <w:num w:numId="13" w16cid:durableId="1826972097">
-    <w:abstractNumId w:val="44"/>
+    <w:abstractNumId w:val="49"/>
   </w:num>
   <w:num w:numId="14" w16cid:durableId="2046176083">
-    <w:abstractNumId w:val="38"/>
+    <w:abstractNumId w:val="41"/>
   </w:num>
   <w:num w:numId="15" w16cid:durableId="328406351">
     <w:abstractNumId w:val="0"/>
   </w:num>
   <w:num w:numId="16" w16cid:durableId="1407994320">
-    <w:abstractNumId w:val="57"/>
+    <w:abstractNumId w:val="65"/>
   </w:num>
   <w:num w:numId="17" w16cid:durableId="802649830">
-    <w:abstractNumId w:val="36"/>
+    <w:abstractNumId w:val="39"/>
   </w:num>
   <w:num w:numId="18" w16cid:durableId="305622927">
-    <w:abstractNumId w:val="25"/>
+    <w:abstractNumId w:val="28"/>
   </w:num>
   <w:num w:numId="19" w16cid:durableId="1306278365">
-    <w:abstractNumId w:val="16"/>
+    <w:abstractNumId w:val="18"/>
   </w:num>
   <w:num w:numId="20" w16cid:durableId="696928085">
-    <w:abstractNumId w:val="46"/>
+    <w:abstractNumId w:val="51"/>
   </w:num>
   <w:num w:numId="21" w16cid:durableId="1412390466">
     <w:abstractNumId w:val="9"/>
   </w:num>
   <w:num w:numId="22" w16cid:durableId="2021539469">
-    <w:abstractNumId w:val="29"/>
+    <w:abstractNumId w:val="32"/>
   </w:num>
   <w:num w:numId="23" w16cid:durableId="765810741">
-    <w:abstractNumId w:val="47"/>
+    <w:abstractNumId w:val="53"/>
   </w:num>
   <w:num w:numId="24" w16cid:durableId="659504436">
-    <w:abstractNumId w:val="56"/>
+    <w:abstractNumId w:val="64"/>
   </w:num>
   <w:num w:numId="25" w16cid:durableId="228879802">
-    <w:abstractNumId w:val="14"/>
+    <w:abstractNumId w:val="15"/>
   </w:num>
   <w:num w:numId="26" w16cid:durableId="1650864132">
     <w:abstractNumId w:val="2"/>
   </w:num>
   <w:num w:numId="27" w16cid:durableId="875459836">
-    <w:abstractNumId w:val="51"/>
+    <w:abstractNumId w:val="58"/>
   </w:num>
   <w:num w:numId="28" w16cid:durableId="1796831779">
     <w:abstractNumId w:val="8"/>
   </w:num>
   <w:num w:numId="29" w16cid:durableId="1249999526">
-    <w:abstractNumId w:val="53"/>
+    <w:abstractNumId w:val="60"/>
   </w:num>
   <w:num w:numId="30" w16cid:durableId="706641292">
+    <w:abstractNumId w:val="43"/>
+  </w:num>
+  <w:num w:numId="31" w16cid:durableId="1669209262">
+    <w:abstractNumId w:val="59"/>
+  </w:num>
+  <w:num w:numId="32" w16cid:durableId="174348306">
     <w:abstractNumId w:val="40"/>
   </w:num>
-  <w:num w:numId="31" w16cid:durableId="1669209262">
-    <w:abstractNumId w:val="52"/>
-  </w:num>
-  <w:num w:numId="32" w16cid:durableId="174348306">
-    <w:abstractNumId w:val="37"/>
-  </w:num>
   <w:num w:numId="33" w16cid:durableId="2049715863">
-    <w:abstractNumId w:val="19"/>
+    <w:abstractNumId w:val="21"/>
   </w:num>
   <w:num w:numId="34" w16cid:durableId="939022404">
-    <w:abstractNumId w:val="31"/>
+    <w:abstractNumId w:val="34"/>
   </w:num>
   <w:num w:numId="35" w16cid:durableId="2053921816">
-    <w:abstractNumId w:val="24"/>
+    <w:abstractNumId w:val="27"/>
   </w:num>
   <w:num w:numId="36" w16cid:durableId="315645571">
-    <w:abstractNumId w:val="28"/>
+    <w:abstractNumId w:val="31"/>
   </w:num>
   <w:num w:numId="37" w16cid:durableId="88818291">
     <w:abstractNumId w:val="4"/>
   </w:num>
   <w:num w:numId="38" w16cid:durableId="1233394068">
-    <w:abstractNumId w:val="48"/>
+    <w:abstractNumId w:val="54"/>
   </w:num>
   <w:num w:numId="39" w16cid:durableId="745997478">
-    <w:abstractNumId w:val="45"/>
+    <w:abstractNumId w:val="50"/>
   </w:num>
   <w:num w:numId="40" w16cid:durableId="60297309">
     <w:abstractNumId w:val="3"/>
   </w:num>
   <w:num w:numId="41" w16cid:durableId="1626426157">
-    <w:abstractNumId w:val="23"/>
+    <w:abstractNumId w:val="25"/>
   </w:num>
   <w:num w:numId="42" w16cid:durableId="236210737">
-    <w:abstractNumId w:val="50"/>
+    <w:abstractNumId w:val="57"/>
   </w:num>
   <w:num w:numId="43" w16cid:durableId="1032342141">
-    <w:abstractNumId w:val="55"/>
+    <w:abstractNumId w:val="63"/>
   </w:num>
   <w:num w:numId="44" w16cid:durableId="1836218420">
     <w:abstractNumId w:val="6"/>
   </w:num>
   <w:num w:numId="45" w16cid:durableId="949552813">
-    <w:abstractNumId w:val="27"/>
+    <w:abstractNumId w:val="30"/>
   </w:num>
   <w:num w:numId="46" w16cid:durableId="1611468710">
     <w:abstractNumId w:val="5"/>
   </w:num>
   <w:num w:numId="47" w16cid:durableId="712926967">
-    <w:abstractNumId w:val="34"/>
+    <w:abstractNumId w:val="37"/>
   </w:num>
   <w:num w:numId="48" w16cid:durableId="1851289406">
-    <w:abstractNumId w:val="22"/>
+    <w:abstractNumId w:val="24"/>
   </w:num>
   <w:num w:numId="49" w16cid:durableId="1843886694">
-    <w:abstractNumId w:val="54"/>
+    <w:abstractNumId w:val="62"/>
   </w:num>
   <w:num w:numId="50" w16cid:durableId="1426271884">
-    <w:abstractNumId w:val="15"/>
+    <w:abstractNumId w:val="17"/>
   </w:num>
   <w:num w:numId="51" w16cid:durableId="1753626994">
     <w:abstractNumId w:val="1"/>
   </w:num>
   <w:num w:numId="52" w16cid:durableId="908810768">
-    <w:abstractNumId w:val="11"/>
+    <w:abstractNumId w:val="12"/>
   </w:num>
   <w:num w:numId="53" w16cid:durableId="1750692903">
-    <w:abstractNumId w:val="49"/>
+    <w:abstractNumId w:val="56"/>
   </w:num>
   <w:num w:numId="54" w16cid:durableId="1266767484">
-    <w:abstractNumId w:val="26"/>
+    <w:abstractNumId w:val="29"/>
   </w:num>
   <w:num w:numId="55" w16cid:durableId="128062363">
+    <w:abstractNumId w:val="36"/>
+  </w:num>
+  <w:num w:numId="56" w16cid:durableId="1765956579">
+    <w:abstractNumId w:val="14"/>
+  </w:num>
+  <w:num w:numId="57" w16cid:durableId="133765450">
+    <w:abstractNumId w:val="19"/>
+  </w:num>
+  <w:num w:numId="58" w16cid:durableId="1677460745">
     <w:abstractNumId w:val="33"/>
   </w:num>
-  <w:num w:numId="56" w16cid:durableId="1765956579">
-    <w:abstractNumId w:val="13"/>
+  <w:num w:numId="59" w16cid:durableId="1325163833">
+    <w:abstractNumId w:val="52"/>
   </w:num>
-  <w:num w:numId="57" w16cid:durableId="133765450">
-    <w:abstractNumId w:val="17"/>
+  <w:num w:numId="60" w16cid:durableId="2070035903">
+    <w:abstractNumId w:val="55"/>
   </w:num>
-  <w:num w:numId="58" w16cid:durableId="1677460745">
-    <w:abstractNumId w:val="30"/>
+  <w:num w:numId="61" w16cid:durableId="1455713739">
+    <w:abstractNumId w:val="46"/>
+  </w:num>
+  <w:num w:numId="62" w16cid:durableId="123886757">
+    <w:abstractNumId w:val="16"/>
+  </w:num>
+  <w:num w:numId="63" w16cid:durableId="81534605">
+    <w:abstractNumId w:val="45"/>
+  </w:num>
+  <w:num w:numId="64" w16cid:durableId="986545354">
+    <w:abstractNumId w:val="10"/>
+  </w:num>
+  <w:num w:numId="65" w16cid:durableId="1788618085">
+    <w:abstractNumId w:val="61"/>
+  </w:num>
+  <w:num w:numId="66" w16cid:durableId="1543715534">
+    <w:abstractNumId w:val="26"/>
   </w:num>
 </w:numbering>
 </file>

</xml_diff>